<commit_message>
Added new analyses and updated the response letter- still works in progress
</commit_message>
<xml_diff>
--- a/Manuscript/Draft of response letter.docx
+++ b/Manuscript/Draft of response letter.docx
@@ -201,6 +201,12 @@
         <w:rPr>
           <w:b/>
         </w:rPr>
+        <w:t xml:space="preserve"> for your convenience</w:t>
+      </w:r>
+      <w:r>
+        <w:rPr>
+          <w:b/>
+        </w:rPr>
         <w:t>;</w:t>
       </w:r>
       <w:r>
@@ -210,7 +216,6 @@
         <w:t xml:space="preserve"> however, we still don’t think that its inclusion will add value to the revised submission.</w:t>
       </w:r>
     </w:p>
-    <w:p/>
     <w:p>
       <w:pPr>
         <w:jc w:val="center"/>
@@ -236,14 +241,809 @@
             <v:path o:extrusionok="f" gradientshapeok="t" o:connecttype="rect"/>
             <o:lock v:ext="edit" aspectratio="t"/>
           </v:shapetype>
-          <v:shape id="_x0000_i1025" type="#_x0000_t75" style="width:280.5pt;height:287.25pt">
+          <v:shape id="_x0000_i1025" type="#_x0000_t75" style="width:160.25pt;height:164.3pt">
             <v:imagedata r:id="rId4" o:title="Muscle insulin signaling westerns"/>
           </v:shape>
         </w:pict>
       </w:r>
     </w:p>
+    <w:p>
+      <w:pPr>
+        <w:rPr>
+          <w:color w:val="808080" w:themeColor="background1" w:themeShade="80"/>
+        </w:rPr>
+      </w:pPr>
+    </w:p>
+    <w:p>
+      <w:pPr>
+        <w:rPr>
+          <w:color w:val="808080" w:themeColor="background1" w:themeShade="80"/>
+        </w:rPr>
+      </w:pPr>
+      <w:r>
+        <w:rPr>
+          <w:color w:val="808080" w:themeColor="background1" w:themeShade="80"/>
+        </w:rPr>
+        <w:t xml:space="preserve">Does the alterations in "hunger hormones" alter the feeding pattern of mice in response to light-dark cycle? It will be interesting to include this data if it is available from the metabolic cage experiments. For example, did the mice eat more frequently (though cumulative food intake is unaltered)? </w:t>
+      </w:r>
+    </w:p>
+    <w:p>
+      <w:pPr>
+        <w:rPr>
+          <w:b/>
+        </w:rPr>
+      </w:pPr>
+      <w:r>
+        <w:rPr>
+          <w:b/>
+        </w:rPr>
+        <w:t>This is an interesting thought, and we tha</w:t>
+      </w:r>
+      <w:r>
+        <w:rPr>
+          <w:b/>
+        </w:rPr>
+        <w:t>nk this</w:t>
+      </w:r>
+      <w:r>
+        <w:rPr>
+          <w:b/>
+        </w:rPr>
+        <w:t xml:space="preserve"> reviewer for bringing it to our attention. </w:t>
+      </w:r>
+      <w:r>
+        <w:rPr>
+          <w:b/>
+        </w:rPr>
+        <w:t xml:space="preserve">We analyzed the feeding bout data from the metabolic cage experiments and found that the MCP230-exposed mice ate </w:t>
+      </w:r>
+      <w:r>
+        <w:rPr>
+          <w:b/>
+        </w:rPr>
+        <w:t>shorter</w:t>
+      </w:r>
+      <w:r>
+        <w:rPr>
+          <w:b/>
+        </w:rPr>
+        <w:t>, slightly smaller (</w:t>
+      </w:r>
+      <w:r>
+        <w:rPr>
+          <w:b/>
+        </w:rPr>
+        <w:t xml:space="preserve">but </w:t>
+      </w:r>
+      <w:r>
+        <w:rPr>
+          <w:b/>
+        </w:rPr>
+        <w:t>not significantly so</w:t>
+      </w:r>
+      <w:r>
+        <w:rPr>
+          <w:b/>
+        </w:rPr>
+        <w:t xml:space="preserve"> in either case</w:t>
+      </w:r>
+      <w:r>
+        <w:rPr>
+          <w:b/>
+        </w:rPr>
+        <w:t xml:space="preserve">) meals. </w:t>
+      </w:r>
+      <w:r>
+        <w:rPr>
+          <w:b/>
+        </w:rPr>
+        <w:t xml:space="preserve">These changes primarily occurred </w:t>
+      </w:r>
+      <w:r>
+        <w:rPr>
+          <w:b/>
+        </w:rPr>
+        <w:t>dur</w:t>
+      </w:r>
+      <w:r>
+        <w:rPr>
+          <w:b/>
+        </w:rPr>
+        <w:t>ing the light phase; however, these differences were not statistically significant. Even so, this</w:t>
+      </w:r>
+      <w:r>
+        <w:rPr>
+          <w:b/>
+        </w:rPr>
+        <w:t xml:space="preserve"> </w:t>
+      </w:r>
+      <w:r>
+        <w:rPr>
+          <w:b/>
+        </w:rPr>
+        <w:t xml:space="preserve">finding </w:t>
+      </w:r>
+      <w:r>
+        <w:rPr>
+          <w:b/>
+        </w:rPr>
+        <w:t>could help explain the elevated ghrelin levels we observe in these mice.</w:t>
+      </w:r>
+      <w:r>
+        <w:rPr>
+          <w:b/>
+        </w:rPr>
+        <w:t xml:space="preserve"> We </w:t>
+      </w:r>
+      <w:r>
+        <w:rPr>
+          <w:b/>
+        </w:rPr>
+        <w:t>have mentioned</w:t>
+      </w:r>
+      <w:r>
+        <w:rPr>
+          <w:b/>
+        </w:rPr>
+        <w:t xml:space="preserve"> the altered feeding behavior</w:t>
+      </w:r>
+      <w:r>
+        <w:rPr>
+          <w:b/>
+        </w:rPr>
+        <w:t xml:space="preserve"> in the revised manuscript.</w:t>
+      </w:r>
+      <w:r>
+        <w:rPr>
+          <w:b/>
+        </w:rPr>
+        <w:t xml:space="preserve"> You can find this </w:t>
+      </w:r>
+      <w:r>
+        <w:rPr>
+          <w:b/>
+        </w:rPr>
+        <w:t>amendment</w:t>
+      </w:r>
+      <w:r>
+        <w:rPr>
+          <w:b/>
+        </w:rPr>
+        <w:t xml:space="preserve"> in the results section</w:t>
+      </w:r>
+      <w:r>
+        <w:rPr>
+          <w:b/>
+        </w:rPr>
+        <w:t xml:space="preserve"> on </w:t>
+      </w:r>
+      <w:r>
+        <w:rPr>
+          <w:b/>
+        </w:rPr>
+        <w:t xml:space="preserve">page </w:t>
+      </w:r>
+      <w:r>
+        <w:rPr>
+          <w:b/>
+          <w:color w:val="FF0000"/>
+        </w:rPr>
+        <w:t xml:space="preserve">XXXXX </w:t>
+      </w:r>
+      <w:r>
+        <w:rPr>
+          <w:b/>
+        </w:rPr>
+        <w:t xml:space="preserve">line </w:t>
+      </w:r>
+      <w:proofErr w:type="gramStart"/>
+      <w:r>
+        <w:rPr>
+          <w:b/>
+          <w:color w:val="FF0000"/>
+        </w:rPr>
+        <w:t>XXXXX</w:t>
+      </w:r>
+      <w:r>
+        <w:rPr>
+          <w:b/>
+        </w:rPr>
+        <w:t xml:space="preserve"> </w:t>
+      </w:r>
+      <w:r>
+        <w:rPr>
+          <w:b/>
+        </w:rPr>
+        <w:t>:</w:t>
+      </w:r>
+      <w:proofErr w:type="gramEnd"/>
+      <w:r>
+        <w:rPr>
+          <w:b/>
+        </w:rPr>
+        <w:t xml:space="preserve"> </w:t>
+      </w:r>
+    </w:p>
+    <w:p>
+      <w:pPr>
+        <w:ind w:left="720"/>
+      </w:pPr>
+      <w:r>
+        <w:rPr>
+          <w:b/>
+        </w:rPr>
+        <w:t>“</w:t>
+      </w:r>
+      <w:r>
+        <w:t xml:space="preserve">During the metabolic cage experiments the MCP230-exposed mice ate slightly less food per feeding bout (although this was not statistically different); </w:t>
+      </w:r>
+      <w:r>
+        <w:t>whereas</w:t>
+      </w:r>
+      <w:r>
+        <w:t>, each bout also tended to be shorter in duration (data not shown).</w:t>
+      </w:r>
+      <w:r>
+        <w:t>”</w:t>
+      </w:r>
+      <w:r>
+        <w:t xml:space="preserve"> </w:t>
+      </w:r>
+    </w:p>
+    <w:p>
+      <w:pPr>
+        <w:rPr>
+          <w:color w:val="808080" w:themeColor="background1" w:themeShade="80"/>
+        </w:rPr>
+      </w:pPr>
+      <w:r>
+        <w:rPr>
+          <w:color w:val="808080" w:themeColor="background1" w:themeShade="80"/>
+        </w:rPr>
+        <w:t xml:space="preserve">Despite the profound changes in ghrelin and GLP1 levels, MCP230 mice did not display any alteration in glucose and insulin levels, and the fat mass appear to be mildly affected. The authors should provide an explanation for this in the discussion. </w:t>
+      </w:r>
+    </w:p>
+    <w:p>
+      <w:pPr>
+        <w:rPr>
+          <w:b/>
+          <w:color w:val="FF0000"/>
+        </w:rPr>
+      </w:pPr>
+      <w:r>
+        <w:rPr>
+          <w:b/>
+          <w:color w:val="FF0000"/>
+        </w:rPr>
+        <w:lastRenderedPageBreak/>
+        <w:t>Need to add to the discussion and then report back here</w:t>
+      </w:r>
+    </w:p>
+    <w:p>
+      <w:r>
+        <w:rPr>
+          <w:color w:val="808080" w:themeColor="background1" w:themeShade="80"/>
+        </w:rPr>
+        <w:t xml:space="preserve">The authors provided data which indicated impaired mitochondrial biogenesis. The authors should provide some data on the upstream regulators of mitochondrial biogenesis such as PGC1, PPAR or TFAM to strengthen the data. </w:t>
+      </w:r>
+    </w:p>
+    <w:p>
+      <w:pPr>
+        <w:rPr>
+          <w:b/>
+        </w:rPr>
+      </w:pPr>
+      <w:r>
+        <w:rPr>
+          <w:b/>
+        </w:rPr>
+        <w:t>We thank this reviewer for this suggestion. We have analyzed the upstream regulators of mitochondrial biogenesis (</w:t>
+      </w:r>
+      <w:proofErr w:type="spellStart"/>
+      <w:r>
+        <w:rPr>
+          <w:b/>
+          <w:i/>
+        </w:rPr>
+        <w:t>Ppard</w:t>
+      </w:r>
+      <w:proofErr w:type="spellEnd"/>
+      <w:r>
+        <w:rPr>
+          <w:b/>
+          <w:i/>
+        </w:rPr>
+        <w:t xml:space="preserve">, Ppargc1a, </w:t>
+      </w:r>
+      <w:r>
+        <w:rPr>
+          <w:b/>
+          <w:i/>
+        </w:rPr>
+        <w:t>Ppargc1</w:t>
+      </w:r>
+      <w:r>
+        <w:rPr>
+          <w:b/>
+          <w:i/>
+        </w:rPr>
+        <w:t>b,</w:t>
+      </w:r>
+      <w:r>
+        <w:rPr>
+          <w:b/>
+          <w:i/>
+        </w:rPr>
+        <w:t xml:space="preserve"> </w:t>
+      </w:r>
+      <w:r>
+        <w:rPr>
+          <w:b/>
+          <w:i/>
+        </w:rPr>
+        <w:t>Nrf1, Nfe2l2 and</w:t>
+      </w:r>
+      <w:r>
+        <w:rPr>
+          <w:b/>
+          <w:i/>
+        </w:rPr>
+        <w:t xml:space="preserve"> </w:t>
+      </w:r>
+      <w:proofErr w:type="spellStart"/>
+      <w:r>
+        <w:rPr>
+          <w:b/>
+          <w:i/>
+        </w:rPr>
+        <w:t>Tfam</w:t>
+      </w:r>
+      <w:proofErr w:type="spellEnd"/>
+      <w:r>
+        <w:rPr>
+          <w:b/>
+        </w:rPr>
+        <w:t>) by qPCR and found that the MCP230-exposed group had similar mRNA levels to the control group</w:t>
+      </w:r>
+      <w:r>
+        <w:rPr>
+          <w:b/>
+        </w:rPr>
+        <w:t xml:space="preserve"> for </w:t>
+      </w:r>
+      <w:r>
+        <w:rPr>
+          <w:b/>
+          <w:i/>
+        </w:rPr>
+        <w:t xml:space="preserve">Ppargc1a, </w:t>
+      </w:r>
+      <w:r>
+        <w:rPr>
+          <w:b/>
+          <w:i/>
+        </w:rPr>
+        <w:t>Nrf1, Nfe2l2 and</w:t>
+      </w:r>
+      <w:r>
+        <w:rPr>
+          <w:b/>
+          <w:i/>
+        </w:rPr>
+        <w:t xml:space="preserve"> </w:t>
+      </w:r>
+      <w:proofErr w:type="spellStart"/>
+      <w:r>
+        <w:rPr>
+          <w:b/>
+          <w:i/>
+        </w:rPr>
+        <w:t>Tfam</w:t>
+      </w:r>
+      <w:proofErr w:type="spellEnd"/>
+      <w:r>
+        <w:rPr>
+          <w:b/>
+          <w:i/>
+        </w:rPr>
+        <w:t xml:space="preserve"> </w:t>
+      </w:r>
+      <w:r>
+        <w:rPr>
+          <w:b/>
+        </w:rPr>
+        <w:t>(w</w:t>
+      </w:r>
+      <w:r>
+        <w:rPr>
+          <w:b/>
+        </w:rPr>
+        <w:t xml:space="preserve">e have corroborated our finding that </w:t>
+      </w:r>
+      <w:r>
+        <w:rPr>
+          <w:b/>
+          <w:i/>
+        </w:rPr>
+        <w:t>Ppargc1a</w:t>
+      </w:r>
+      <w:r>
+        <w:rPr>
+          <w:b/>
+        </w:rPr>
+        <w:t xml:space="preserve"> was </w:t>
+      </w:r>
+      <w:r>
+        <w:rPr>
+          <w:b/>
+        </w:rPr>
+        <w:t xml:space="preserve">not different between groups with the finding that </w:t>
+      </w:r>
+      <w:r>
+        <w:rPr>
+          <w:b/>
+        </w:rPr>
+        <w:t xml:space="preserve">PGC-1α protein </w:t>
+      </w:r>
+      <w:r>
+        <w:rPr>
+          <w:b/>
+        </w:rPr>
+        <w:t>was also not different</w:t>
+      </w:r>
+      <w:r>
+        <w:rPr>
+          <w:b/>
+        </w:rPr>
+        <w:t>- see next comment</w:t>
+      </w:r>
+      <w:r>
+        <w:rPr>
+          <w:b/>
+        </w:rPr>
+        <w:t>)</w:t>
+      </w:r>
+      <w:r>
+        <w:rPr>
+          <w:b/>
+        </w:rPr>
+        <w:t>.</w:t>
+      </w:r>
+      <w:r>
+        <w:rPr>
+          <w:b/>
+        </w:rPr>
+        <w:t xml:space="preserve"> We</w:t>
+      </w:r>
+      <w:r>
+        <w:rPr>
+          <w:b/>
+        </w:rPr>
+        <w:t xml:space="preserve"> </w:t>
+      </w:r>
+      <w:r>
+        <w:rPr>
+          <w:b/>
+        </w:rPr>
+        <w:t>did observe</w:t>
+      </w:r>
+      <w:r>
+        <w:rPr>
+          <w:b/>
+        </w:rPr>
+        <w:t xml:space="preserve"> marked</w:t>
+      </w:r>
+      <w:r>
+        <w:rPr>
+          <w:b/>
+        </w:rPr>
+        <w:t xml:space="preserve"> increases in </w:t>
+      </w:r>
+      <w:proofErr w:type="spellStart"/>
+      <w:r>
+        <w:rPr>
+          <w:b/>
+          <w:i/>
+        </w:rPr>
+        <w:t>Ppard</w:t>
+      </w:r>
+      <w:proofErr w:type="spellEnd"/>
+      <w:r>
+        <w:rPr>
+          <w:b/>
+        </w:rPr>
+        <w:t xml:space="preserve"> and </w:t>
+      </w:r>
+      <w:r>
+        <w:rPr>
+          <w:b/>
+          <w:i/>
+        </w:rPr>
+        <w:t>Ppargc1b</w:t>
+      </w:r>
+      <w:r>
+        <w:rPr>
+          <w:b/>
+        </w:rPr>
+        <w:t xml:space="preserve"> in the MCP230-exposed mice</w:t>
+      </w:r>
+      <w:r>
+        <w:rPr>
+          <w:b/>
+        </w:rPr>
+        <w:t>, which is an interesting finding that may relate to our oxidative stress hypothesis</w:t>
+      </w:r>
+      <w:r>
+        <w:rPr>
+          <w:b/>
+        </w:rPr>
+        <w:t xml:space="preserve">. </w:t>
+      </w:r>
+      <w:r>
+        <w:rPr>
+          <w:b/>
+        </w:rPr>
+        <w:t xml:space="preserve">We have included this data </w:t>
+      </w:r>
+      <w:r>
+        <w:rPr>
+          <w:b/>
+        </w:rPr>
+        <w:t>as a new figure</w:t>
+      </w:r>
+      <w:r>
+        <w:rPr>
+          <w:b/>
+        </w:rPr>
+        <w:t xml:space="preserve"> </w:t>
+      </w:r>
+      <w:r>
+        <w:rPr>
+          <w:b/>
+        </w:rPr>
+        <w:t xml:space="preserve">in </w:t>
+      </w:r>
+      <w:r>
+        <w:rPr>
+          <w:b/>
+        </w:rPr>
+        <w:t>our</w:t>
+      </w:r>
+      <w:r>
+        <w:rPr>
+          <w:b/>
+        </w:rPr>
+        <w:t xml:space="preserve"> </w:t>
+      </w:r>
+      <w:r>
+        <w:rPr>
+          <w:b/>
+        </w:rPr>
+        <w:t xml:space="preserve">revised </w:t>
+      </w:r>
+      <w:r>
+        <w:rPr>
+          <w:b/>
+        </w:rPr>
+        <w:t>manuscript.</w:t>
+      </w:r>
+      <w:r>
+        <w:rPr>
+          <w:b/>
+        </w:rPr>
+        <w:t xml:space="preserve"> This figure is </w:t>
+      </w:r>
+      <w:r>
+        <w:rPr>
+          <w:b/>
+        </w:rPr>
+        <w:t xml:space="preserve">also </w:t>
+      </w:r>
+      <w:r>
+        <w:rPr>
+          <w:b/>
+        </w:rPr>
+        <w:t>included here for your convenience.</w:t>
+      </w:r>
+    </w:p>
+    <w:p>
+      <w:pPr>
+        <w:jc w:val="center"/>
+        <w:rPr>
+          <w:b/>
+        </w:rPr>
+      </w:pPr>
+      <w:r>
+        <w:rPr>
+          <w:b/>
+        </w:rPr>
+        <w:pict>
+          <v:shape id="_x0000_i1026" type="#_x0000_t75" style="width:250.8pt;height:213.95pt">
+            <v:imagedata r:id="rId5" o:title="MitoBiogen"/>
+          </v:shape>
+        </w:pict>
+      </w:r>
+      <w:r>
+        <w:rPr>
+          <w:noProof/>
+        </w:rPr>
+        <w:t xml:space="preserve"> </w:t>
+      </w:r>
+    </w:p>
+    <w:p>
+      <w:pPr>
+        <w:rPr>
+          <w:color w:val="808080" w:themeColor="background1" w:themeShade="80"/>
+        </w:rPr>
+      </w:pPr>
+      <w:r>
+        <w:rPr>
+          <w:color w:val="808080" w:themeColor="background1" w:themeShade="80"/>
+        </w:rPr>
+        <w:t xml:space="preserve">In Figure 5E, quantification of mitochondrial proteins revealed significant changes in NDUFB8 and ATP5A but the bands in the representative Western blot appeared unaltered (visually). Can the authors provide new analyses or blots which are more consistent? What is the significance that only NDUFB8 and ATP5A are elevated at protein level? </w:t>
+      </w:r>
+    </w:p>
+    <w:p>
+      <w:pPr>
+        <w:rPr>
+          <w:b/>
+        </w:rPr>
+      </w:pPr>
+      <w:r>
+        <w:rPr>
+          <w:b/>
+        </w:rPr>
+        <w:t>We thank this reviewer for bringing this to our attention. After re-running the western blots for the</w:t>
+      </w:r>
+      <w:r>
+        <w:rPr>
+          <w:b/>
+        </w:rPr>
+        <w:t>se same</w:t>
+      </w:r>
+      <w:r>
+        <w:rPr>
+          <w:b/>
+        </w:rPr>
+        <w:t xml:space="preserve"> OXPHOS proteins </w:t>
+      </w:r>
+      <w:r>
+        <w:rPr>
+          <w:b/>
+        </w:rPr>
+        <w:t xml:space="preserve">(using a higher number of samples- </w:t>
+      </w:r>
+      <w:r>
+        <w:rPr>
+          <w:b/>
+        </w:rPr>
+        <w:t xml:space="preserve">10/group) </w:t>
+      </w:r>
+      <w:r>
+        <w:rPr>
+          <w:b/>
+        </w:rPr>
+        <w:t xml:space="preserve">and PGC-1α, </w:t>
+      </w:r>
+      <w:r>
+        <w:rPr>
+          <w:b/>
+        </w:rPr>
+        <w:t>we</w:t>
+      </w:r>
+      <w:r>
+        <w:rPr>
+          <w:b/>
+        </w:rPr>
+        <w:t xml:space="preserve"> found that there are no longer statistically significant differences </w:t>
+      </w:r>
+      <w:r>
+        <w:rPr>
+          <w:b/>
+        </w:rPr>
+        <w:t>between the groups for any of the proteins</w:t>
+      </w:r>
+      <w:r>
+        <w:rPr>
+          <w:b/>
+        </w:rPr>
+        <w:t xml:space="preserve">. </w:t>
+      </w:r>
+      <w:r>
+        <w:rPr>
+          <w:b/>
+        </w:rPr>
+        <w:t>We have amended the manuscript</w:t>
+      </w:r>
+      <w:r>
+        <w:rPr>
+          <w:b/>
+        </w:rPr>
+        <w:t>/figure</w:t>
+      </w:r>
+      <w:r>
+        <w:rPr>
+          <w:b/>
+        </w:rPr>
+        <w:t xml:space="preserve"> accordingly. </w:t>
+      </w:r>
+      <w:r>
+        <w:rPr>
+          <w:b/>
+        </w:rPr>
+        <w:t>N</w:t>
+      </w:r>
+      <w:r>
+        <w:rPr>
+          <w:b/>
+        </w:rPr>
+        <w:t>ew representative blot</w:t>
+      </w:r>
+      <w:r>
+        <w:rPr>
+          <w:b/>
+        </w:rPr>
+        <w:t>s</w:t>
+      </w:r>
+      <w:r>
+        <w:rPr>
+          <w:b/>
+        </w:rPr>
+        <w:t xml:space="preserve"> and quantification are also included here for your convenience. </w:t>
+      </w:r>
+    </w:p>
+    <w:p>
+      <w:pPr>
+        <w:jc w:val="center"/>
+      </w:pPr>
+      <w:r>
+        <w:pict>
+          <v:shape id="_x0000_i1027" type="#_x0000_t75" style="width:423.55pt;height:86.55pt">
+            <v:imagedata r:id="rId6" o:title="mito rep &amp; barplot"/>
+          </v:shape>
+        </w:pict>
+      </w:r>
+    </w:p>
     <w:p/>
-    <w:p/>
+    <w:p>
+      <w:pPr>
+        <w:rPr>
+          <w:color w:val="808080" w:themeColor="background1" w:themeShade="80"/>
+        </w:rPr>
+      </w:pPr>
+      <w:r>
+        <w:rPr>
+          <w:color w:val="808080" w:themeColor="background1" w:themeShade="80"/>
+        </w:rPr>
+        <w:t>Reviewer #2 (Comments to the Author (Required)):</w:t>
+      </w:r>
+    </w:p>
+    <w:p>
+      <w:pPr>
+        <w:rPr>
+          <w:color w:val="808080" w:themeColor="background1" w:themeShade="80"/>
+        </w:rPr>
+      </w:pPr>
+      <w:r>
+        <w:rPr>
+          <w:color w:val="808080" w:themeColor="background1" w:themeShade="80"/>
+        </w:rPr>
+        <w:t xml:space="preserve">Stephenson and colleagues have shown that in utero exposure to environmentally persistent free radicals increases the adiposity of the offspring on chow, and on a high fat diet. Although these data are interesting, the dataset is missing important information and a number of major concerns exist. </w:t>
+      </w:r>
+    </w:p>
+    <w:p>
+      <w:pPr>
+        <w:rPr>
+          <w:color w:val="808080" w:themeColor="background1" w:themeShade="80"/>
+        </w:rPr>
+      </w:pPr>
+      <w:r>
+        <w:rPr>
+          <w:color w:val="808080" w:themeColor="background1" w:themeShade="80"/>
+        </w:rPr>
+        <w:t xml:space="preserve">Major </w:t>
+      </w:r>
+    </w:p>
     <w:p>
       <w:pPr>
         <w:rPr>
@@ -255,218 +1055,240 @@
           <w:color w:val="808080" w:themeColor="background1" w:themeShade="80"/>
         </w:rPr>
         <w:lastRenderedPageBreak/>
-        <w:t xml:space="preserve">Does the alterations in "hunger hormones" alter the feeding pattern of mice in response to light-dark cycle? It will be interesting to include this data if it is available from the metabolic cage experiments. For example, did the mice eat more frequently (though cumulative food intake is unaltered)? </w:t>
-      </w:r>
-    </w:p>
-    <w:p>
-      <w:pPr>
-        <w:rPr>
-          <w:b/>
-        </w:rPr>
-      </w:pPr>
-      <w:r>
-        <w:rPr>
-          <w:b/>
-        </w:rPr>
-        <w:t>This is an interesting thought, and we tha</w:t>
-      </w:r>
-      <w:r>
-        <w:rPr>
-          <w:b/>
-        </w:rPr>
-        <w:t>nk this</w:t>
-      </w:r>
-      <w:r>
-        <w:rPr>
-          <w:b/>
-        </w:rPr>
-        <w:t xml:space="preserve"> reviewer for bringing it to our attention. </w:t>
-      </w:r>
-      <w:r>
-        <w:rPr>
-          <w:b/>
-        </w:rPr>
-        <w:t xml:space="preserve">We analyzed the feeding bout data from the metabolic cage experiments and found that the MCP230-exposed mice ate more frequent, slightly smaller (not significantly so) meals. This </w:t>
-      </w:r>
-      <w:r>
-        <w:rPr>
-          <w:b/>
-        </w:rPr>
-        <w:t xml:space="preserve">finding </w:t>
-      </w:r>
-      <w:r>
-        <w:rPr>
-          <w:b/>
-        </w:rPr>
-        <w:t>could help explain the elevated ghrelin levels we observe in these mice.</w:t>
-      </w:r>
-      <w:r>
-        <w:rPr>
-          <w:b/>
-        </w:rPr>
-        <w:t xml:space="preserve"> We </w:t>
-      </w:r>
-      <w:r>
-        <w:rPr>
-          <w:b/>
-        </w:rPr>
-        <w:t>have mentioned</w:t>
-      </w:r>
-      <w:r>
-        <w:rPr>
-          <w:b/>
-        </w:rPr>
-        <w:t xml:space="preserve"> this finding in the revised manuscript.</w:t>
-      </w:r>
-    </w:p>
-    <w:p>
-      <w:pPr>
-        <w:rPr>
-          <w:color w:val="808080" w:themeColor="background1" w:themeShade="80"/>
-        </w:rPr>
-      </w:pPr>
-      <w:r>
-        <w:rPr>
-          <w:color w:val="808080" w:themeColor="background1" w:themeShade="80"/>
-        </w:rPr>
-        <w:t xml:space="preserve">Despite the profound changes in ghrelin and GLP1 levels, MCP230 mice did not display any alteration in glucose and insulin levels, and the fat mass appear to be mildly affected. The authors should provide an explanation for this in the discussion. </w:t>
-      </w:r>
-    </w:p>
-    <w:p/>
-    <w:p>
-      <w:r>
-        <w:rPr>
-          <w:color w:val="808080" w:themeColor="background1" w:themeShade="80"/>
-        </w:rPr>
-        <w:t xml:space="preserve">The authors provided data which indicated impaired mitochondrial biogenesis. The authors should provide some data on the upstream regulators of mitochondrial biogenesis such as PGC1, PPAR or TFAM to strengthen the data. </w:t>
-      </w:r>
-    </w:p>
-    <w:p/>
-    <w:p>
-      <w:pPr>
-        <w:rPr>
-          <w:color w:val="808080" w:themeColor="background1" w:themeShade="80"/>
-        </w:rPr>
-      </w:pPr>
-      <w:r>
-        <w:rPr>
-          <w:color w:val="808080" w:themeColor="background1" w:themeShade="80"/>
-        </w:rPr>
-        <w:t xml:space="preserve">In Figure 5E, quantification of mitochondrial proteins revealed significant changes in NDUFB8 and ATP5A but the bands in the representative Western blot appeared unaltered (visually). Can the authors provide new analyses or blots which are more consistent? What is the significance that only NDUFB8 and ATP5A are elevated at protein level? </w:t>
-      </w:r>
-    </w:p>
-    <w:p/>
-    <w:p>
+        <w:t xml:space="preserve">1) Functional measurements of insulin sensitivity are needed. A glucose tolerance test and insulin tolerance test would inform on whether the mice are metabolically compromised on the chow fed diet and high fat diet to match up with their increase in weight. Additionally, ex vivo measurements of muscle insulin-stimulated glucose uptake would inform on whether the increase adiposity alters skeletal muscle insulin sensitivity. Also - how long was the fast for Figure 3 data? </w:t>
+      </w:r>
+    </w:p>
+    <w:p>
+      <w:pPr>
+        <w:rPr>
+          <w:b/>
+        </w:rPr>
+      </w:pPr>
+      <w:r>
+        <w:rPr>
+          <w:b/>
+        </w:rPr>
+        <w:t xml:space="preserve">We chose not to complete insulin or glucose tolerance tests on these mice as the different groups did not display different HOMA index values. </w:t>
+      </w:r>
+    </w:p>
+    <w:p>
+      <w:pPr>
+        <w:rPr>
+          <w:color w:val="808080" w:themeColor="background1" w:themeShade="80"/>
+        </w:rPr>
+      </w:pPr>
+      <w:r>
+        <w:rPr>
+          <w:color w:val="808080" w:themeColor="background1" w:themeShade="80"/>
+        </w:rPr>
+        <w:t xml:space="preserve">2) It is unclear why the metabolic cage data is in chow fed mice while the mitochondrial experiments are in the HFD mice? It is currently inappropriate to try and explain the HFD mice skeletal muscle mitochondrial data with regards to the metabolic cage data. These seem to be completely different experimental groups and because of this, the proposed mechanisms are not supported by the data presented. </w:t>
+      </w:r>
+    </w:p>
+    <w:p>
+      <w:pPr>
+        <w:rPr>
+          <w:b/>
+        </w:rPr>
+      </w:pPr>
+    </w:p>
+    <w:p>
+      <w:pPr>
+        <w:rPr>
+          <w:color w:val="808080" w:themeColor="background1" w:themeShade="80"/>
+        </w:rPr>
+      </w:pPr>
+      <w:r>
+        <w:rPr>
+          <w:color w:val="808080" w:themeColor="background1" w:themeShade="80"/>
+        </w:rPr>
+        <w:t xml:space="preserve">3) It is unclear why only VO2 is provided to explain energy expenditure. Please provide the Kcal data in addition to presenting the units in line 226-228. Also - considering energy expenditure is lower, analysis of uncoupling proteins in skeletal muscle and adipose depots may help inform on the mechanism. </w:t>
+      </w:r>
+    </w:p>
+    <w:p>
+      <w:pPr>
+        <w:rPr>
+          <w:b/>
+        </w:rPr>
+      </w:pPr>
+    </w:p>
+    <w:p>
+      <w:pPr>
+        <w:rPr>
+          <w:color w:val="808080" w:themeColor="background1" w:themeShade="80"/>
+        </w:rPr>
+      </w:pPr>
+      <w:r>
+        <w:rPr>
+          <w:color w:val="808080" w:themeColor="background1" w:themeShade="80"/>
+        </w:rPr>
+        <w:t xml:space="preserve">4) Based on the RER data - it seems that the </w:t>
+      </w:r>
+      <w:proofErr w:type="spellStart"/>
+      <w:r>
+        <w:rPr>
+          <w:color w:val="808080" w:themeColor="background1" w:themeShade="80"/>
+        </w:rPr>
+        <w:t>Cabosil</w:t>
+      </w:r>
+      <w:proofErr w:type="spellEnd"/>
+      <w:r>
+        <w:rPr>
+          <w:color w:val="808080" w:themeColor="background1" w:themeShade="80"/>
+        </w:rPr>
+        <w:t xml:space="preserve"> control alters energy metabolism independent of the EPFR as the </w:t>
+      </w:r>
+      <w:proofErr w:type="spellStart"/>
+      <w:r>
+        <w:rPr>
+          <w:color w:val="808080" w:themeColor="background1" w:themeShade="80"/>
+        </w:rPr>
+        <w:t>Cabosil</w:t>
+      </w:r>
+      <w:proofErr w:type="spellEnd"/>
+      <w:r>
+        <w:rPr>
+          <w:color w:val="808080" w:themeColor="background1" w:themeShade="80"/>
+        </w:rPr>
+        <w:t xml:space="preserve"> group and the MCP230 group both show increases in fat oxidation (or decreases in carbohydrate oxidation) compared to saline. Thus, it is pertinent to ensure that the </w:t>
+      </w:r>
+      <w:proofErr w:type="spellStart"/>
+      <w:r>
+        <w:rPr>
+          <w:color w:val="808080" w:themeColor="background1" w:themeShade="80"/>
+        </w:rPr>
+        <w:t>Cabosil</w:t>
+      </w:r>
+      <w:proofErr w:type="spellEnd"/>
+      <w:r>
+        <w:rPr>
+          <w:color w:val="808080" w:themeColor="background1" w:themeShade="80"/>
+        </w:rPr>
+        <w:t xml:space="preserve"> is not a confounding variable. Also, why is the VO2 graph and the ambulatory movement graph labelled as both Saline and </w:t>
+      </w:r>
+      <w:proofErr w:type="spellStart"/>
+      <w:r>
+        <w:rPr>
+          <w:color w:val="808080" w:themeColor="background1" w:themeShade="80"/>
+        </w:rPr>
+        <w:t>Cabosil</w:t>
+      </w:r>
+      <w:proofErr w:type="spellEnd"/>
+      <w:r>
+        <w:rPr>
+          <w:color w:val="808080" w:themeColor="background1" w:themeShade="80"/>
+        </w:rPr>
+        <w:t xml:space="preserve"> while the RER is labelled as 3 groups? It is unclear what is happening here. </w:t>
+      </w:r>
+    </w:p>
+    <w:p>
+      <w:pPr>
+        <w:rPr>
+          <w:b/>
+        </w:rPr>
+      </w:pPr>
+    </w:p>
+    <w:p>
+      <w:pPr>
+        <w:rPr>
+          <w:color w:val="808080" w:themeColor="background1" w:themeShade="80"/>
+        </w:rPr>
+      </w:pPr>
+      <w:r>
+        <w:rPr>
+          <w:color w:val="808080" w:themeColor="background1" w:themeShade="80"/>
+        </w:rPr>
+        <w:t xml:space="preserve">5) The fact that mitochondrial protein expression does not correlate with citrate synthase activity is interestingly and should be further addressed. Functional experiments in freshly isolated mitochondria or </w:t>
+      </w:r>
+      <w:proofErr w:type="spellStart"/>
+      <w:r>
+        <w:rPr>
+          <w:color w:val="808080" w:themeColor="background1" w:themeShade="80"/>
+        </w:rPr>
+        <w:t>permeabilized</w:t>
+      </w:r>
+      <w:proofErr w:type="spellEnd"/>
+      <w:r>
+        <w:rPr>
+          <w:color w:val="808080" w:themeColor="background1" w:themeShade="80"/>
+        </w:rPr>
+        <w:t xml:space="preserve"> </w:t>
+      </w:r>
+      <w:proofErr w:type="spellStart"/>
+      <w:r>
+        <w:rPr>
+          <w:color w:val="808080" w:themeColor="background1" w:themeShade="80"/>
+        </w:rPr>
+        <w:t>myofibres</w:t>
+      </w:r>
+      <w:proofErr w:type="spellEnd"/>
+      <w:r>
+        <w:rPr>
+          <w:color w:val="808080" w:themeColor="background1" w:themeShade="80"/>
+        </w:rPr>
+        <w:t xml:space="preserve"> would be important to investigate the functional significance of these differences. </w:t>
+      </w:r>
+    </w:p>
+    <w:p>
+      <w:pPr>
+        <w:rPr>
+          <w:b/>
+        </w:rPr>
+      </w:pPr>
+    </w:p>
+    <w:p>
+      <w:pPr>
+        <w:rPr>
+          <w:color w:val="808080" w:themeColor="background1" w:themeShade="80"/>
+        </w:rPr>
+      </w:pPr>
+      <w:r>
+        <w:rPr>
+          <w:color w:val="808080" w:themeColor="background1" w:themeShade="80"/>
+        </w:rPr>
+        <w:t xml:space="preserve">Minor </w:t>
+      </w:r>
+    </w:p>
+    <w:p>
+      <w:pPr>
+        <w:rPr>
+          <w:color w:val="808080" w:themeColor="background1" w:themeShade="80"/>
+        </w:rPr>
+      </w:pPr>
+      <w:r>
+        <w:rPr>
+          <w:color w:val="808080" w:themeColor="background1" w:themeShade="80"/>
+        </w:rPr>
+        <w:t xml:space="preserve">Figure 3A y-axis is unusual </w:t>
+      </w:r>
       <w:bookmarkStart w:id="0" w:name="_GoBack"/>
       <w:bookmarkEnd w:id="0"/>
     </w:p>
-    <w:p/>
-    <w:p>
-      <w:r>
-        <w:t>Reviewer #2 (Comments to the Author (Required)):</w:t>
-      </w:r>
-    </w:p>
-    <w:p/>
-    <w:p>
-      <w:r>
-        <w:t xml:space="preserve">Stephenson and colleagues have shown that in utero exposure to environmentally persistent free radicals increases the adiposity of the offspring on chow, and on a high fat diet. Although these data are interesting, the dataset is missing important information and a number of major concerns exist. </w:t>
-      </w:r>
-    </w:p>
-    <w:p/>
-    <w:p>
-      <w:r>
-        <w:t xml:space="preserve">Major </w:t>
-      </w:r>
-    </w:p>
-    <w:p>
-      <w:r>
-        <w:t xml:space="preserve">1) Functional measurements of insulin sensitivity are needed. A glucose tolerance test and insulin tolerance test would inform on whether the mice are metabolically compromised on the chow fed diet and high fat diet to match up with their increase in weight. Additionally, ex vivo measurements of muscle insulin-stimulated glucose uptake would inform on whether the increase adiposity alters skeletal muscle insulin sensitivity. Also - how long was the fast for Figure 3 data? </w:t>
-      </w:r>
-    </w:p>
-    <w:p>
-      <w:r>
-        <w:lastRenderedPageBreak/>
-        <w:t xml:space="preserve">2) It is unclear why the metabolic cage data is in chow fed mice while the mitochondrial experiments are in the HFD mice? It is currently inappropriate to try and explain the HFD mice skeletal muscle mitochondrial data with regards to the metabolic cage data. These seem to be completely different experimental groups and because of this, the proposed mechanisms are not supported by the data presented. </w:t>
-      </w:r>
-    </w:p>
-    <w:p>
-      <w:r>
-        <w:t xml:space="preserve">3) It is unclear why only VO2 is provided to explain energy expenditure. Please provide the Kcal data in addition to presenting the units in line 226-228. Also - considering energy expenditure is lower, analysis of uncoupling proteins in skeletal muscle and adipose depots may help inform on the mechanism. </w:t>
-      </w:r>
-    </w:p>
-    <w:p>
-      <w:r>
-        <w:t xml:space="preserve">4) Based on the RER data - it seems that the </w:t>
-      </w:r>
-      <w:proofErr w:type="spellStart"/>
-      <w:r>
-        <w:t>Cabosil</w:t>
-      </w:r>
-      <w:proofErr w:type="spellEnd"/>
-      <w:r>
-        <w:t xml:space="preserve"> control alters energy metabolism independent of the EPFR as the </w:t>
-      </w:r>
-      <w:proofErr w:type="spellStart"/>
-      <w:r>
-        <w:t>Cabosil</w:t>
-      </w:r>
-      <w:proofErr w:type="spellEnd"/>
-      <w:r>
-        <w:t xml:space="preserve"> group and the MCP230 group both show increases in fat oxidation (or decreases in carbohydrate oxidation) compared to saline. Thus, it is pertinent to ensure that the </w:t>
-      </w:r>
-      <w:proofErr w:type="spellStart"/>
-      <w:r>
-        <w:t>Cabosil</w:t>
-      </w:r>
-      <w:proofErr w:type="spellEnd"/>
-      <w:r>
-        <w:t xml:space="preserve"> is not a confounding variable. Also, why is the VO2 graph and the ambulatory movement graph labelled as both Saline and </w:t>
-      </w:r>
-      <w:proofErr w:type="spellStart"/>
-      <w:r>
-        <w:t>Cabosil</w:t>
-      </w:r>
-      <w:proofErr w:type="spellEnd"/>
-      <w:r>
-        <w:t xml:space="preserve"> while the RER is labelled as 3 groups? It is unclear what is happening here. </w:t>
-      </w:r>
-    </w:p>
-    <w:p>
-      <w:r>
-        <w:t xml:space="preserve">5) The fact that mitochondrial protein expression does not correlate with citrate synthase activity is interestingly and should be further addressed. Functional experiments in freshly isolated mitochondria or </w:t>
-      </w:r>
-      <w:proofErr w:type="spellStart"/>
-      <w:r>
-        <w:t>permeabilized</w:t>
-      </w:r>
-      <w:proofErr w:type="spellEnd"/>
-      <w:r>
-        <w:t xml:space="preserve"> </w:t>
-      </w:r>
-      <w:proofErr w:type="spellStart"/>
-      <w:r>
-        <w:t>myofibres</w:t>
-      </w:r>
-      <w:proofErr w:type="spellEnd"/>
-      <w:r>
-        <w:t xml:space="preserve"> would be important to investigate the functional significance of these differences. </w:t>
-      </w:r>
-    </w:p>
-    <w:p/>
-    <w:p>
-      <w:r>
-        <w:t xml:space="preserve">Minor </w:t>
-      </w:r>
-    </w:p>
-    <w:p>
-      <w:r>
-        <w:t xml:space="preserve">Figure 3A y-axis is unusual </w:t>
-      </w:r>
-    </w:p>
-    <w:p>
-      <w:r>
+    <w:p>
+      <w:pPr>
+        <w:rPr>
+          <w:b/>
+        </w:rPr>
+      </w:pPr>
+    </w:p>
+    <w:p>
+      <w:pPr>
+        <w:rPr>
+          <w:color w:val="808080" w:themeColor="background1" w:themeShade="80"/>
+        </w:rPr>
+      </w:pPr>
+      <w:r>
+        <w:rPr>
+          <w:color w:val="808080" w:themeColor="background1" w:themeShade="80"/>
+        </w:rPr>
         <w:t xml:space="preserve">What is the dose of EPFR compared to how much a human would be exposed to? </w:t>
       </w:r>
+    </w:p>
+    <w:p>
+      <w:pPr>
+        <w:rPr>
+          <w:b/>
+        </w:rPr>
+      </w:pPr>
     </w:p>
     <w:p/>
     <w:p/>
@@ -480,17 +1302,14 @@
     <w:p/>
     <w:p>
       <w:r>
+        <w:lastRenderedPageBreak/>
         <w:t xml:space="preserve">This is a very interesting article in which the investigators propose that in utero exposure to particulate matter (EPFR) will increase the risk of the offspring developing a form of metabolic disease. The manuscript is very well written and the overall presentation is strong. </w:t>
       </w:r>
     </w:p>
     <w:p/>
     <w:p>
       <w:r>
-        <w:t xml:space="preserve">Although, the hypotheses are important the submission suffers from an incomplete assessment of mitochondria and lacks any attempt to provide a mechanism to explain the outcome. It is further challenging to determine if the effect of EPFR is a direct or a secondary effect on the skeletal muscle. </w:t>
-      </w:r>
-      <w:r>
-        <w:lastRenderedPageBreak/>
-        <w:t xml:space="preserve">Overall, the manuscript is largely dependent on mRNA and protein measures as a surrogate for functional measures, which significantly reduces the enthusiasm for the ideas that drive the submission. </w:t>
+        <w:t xml:space="preserve">Although, the hypotheses are important the submission suffers from an incomplete assessment of mitochondria and lacks any attempt to provide a mechanism to explain the outcome. It is further challenging to determine if the effect of EPFR is a direct or a secondary effect on the skeletal muscle. Overall, the manuscript is largely dependent on mRNA and protein measures as a surrogate for functional measures, which significantly reduces the enthusiasm for the ideas that drive the submission. </w:t>
       </w:r>
     </w:p>
     <w:p/>
@@ -541,7 +1360,7 @@
     </w:p>
     <w:sectPr>
       <w:pgSz w:w="12240" w:h="15840"/>
-      <w:pgMar w:top="1440" w:right="1440" w:bottom="1440" w:left="1440" w:header="720" w:footer="720" w:gutter="0"/>
+      <w:pgMar w:top="720" w:right="720" w:bottom="720" w:left="720" w:header="720" w:footer="720" w:gutter="0"/>
       <w:cols w:space="720"/>
       <w:docGrid w:linePitch="360"/>
     </w:sectPr>
@@ -969,6 +1788,17 @@
     <w:semiHidden/>
     <w:unhideWhenUsed/>
   </w:style>
+  <w:style w:type="paragraph" w:styleId="ListParagraph">
+    <w:name w:val="List Paragraph"/>
+    <w:basedOn w:val="Normal"/>
+    <w:uiPriority w:val="34"/>
+    <w:qFormat/>
+    <w:rsid w:val="00D05356"/>
+    <w:pPr>
+      <w:ind w:left="720"/>
+      <w:contextualSpacing/>
+    </w:pPr>
+  </w:style>
 </w:styles>
 </file>
 

</xml_diff>

<commit_message>
Updates to manuscript revision, figures, response letter. Still work in progress.
</commit_message>
<xml_diff>
--- a/Manuscript/Draft of response letter.docx
+++ b/Manuscript/Draft of response letter.docx
@@ -145,21 +145,19 @@
         <w:rPr>
           <w:b/>
         </w:rPr>
-        <w:t xml:space="preserve"> phosphorylation on Ser474, S6K phosphorylation on Thr389, and AMPK </w:t>
-      </w:r>
-      <w:proofErr w:type="spellStart"/>
-      <w:r>
-        <w:rPr>
-          <w:b/>
-        </w:rPr>
-        <w:t>phosphorylatin</w:t>
-      </w:r>
-      <w:proofErr w:type="spellEnd"/>
-      <w:r>
-        <w:rPr>
-          <w:b/>
-        </w:rPr>
-        <w:t xml:space="preserve"> on Thr172</w:t>
+        <w:t xml:space="preserve"> phosphorylation on Ser474, S6K phosphorylation on Thr389, and AMPK phosphorylati</w:t>
+      </w:r>
+      <w:r>
+        <w:rPr>
+          <w:b/>
+        </w:rPr>
+        <w:t>o</w:t>
+      </w:r>
+      <w:r>
+        <w:rPr>
+          <w:b/>
+        </w:rPr>
+        <w:t>n on Thr172</w:t>
       </w:r>
       <w:r>
         <w:rPr>
@@ -213,7 +211,31 @@
         <w:rPr>
           <w:b/>
         </w:rPr>
-        <w:t xml:space="preserve"> however, we still don’t think that its inclusion will add value to the revised submission.</w:t>
+        <w:t xml:space="preserve"> however, we </w:t>
+      </w:r>
+      <w:r>
+        <w:rPr>
+          <w:b/>
+        </w:rPr>
+        <w:t>maintain</w:t>
+      </w:r>
+      <w:r>
+        <w:rPr>
+          <w:b/>
+        </w:rPr>
+        <w:t xml:space="preserve"> that its inclusion </w:t>
+      </w:r>
+      <w:r>
+        <w:rPr>
+          <w:b/>
+        </w:rPr>
+        <w:t xml:space="preserve">would not </w:t>
+      </w:r>
+      <w:r>
+        <w:rPr>
+          <w:b/>
+        </w:rPr>
+        <w:t>add value to the revised submission.</w:t>
       </w:r>
     </w:p>
     <w:p>
@@ -325,6 +347,12 @@
         <w:rPr>
           <w:b/>
         </w:rPr>
+        <w:t>,</w:t>
+      </w:r>
+      <w:r>
+        <w:rPr>
+          <w:b/>
+        </w:rPr>
         <w:t xml:space="preserve"> in either case</w:t>
       </w:r>
       <w:r>
@@ -644,188 +672,163 @@
       <w:r>
         <w:rPr>
           <w:b/>
+        </w:rPr>
+        <w:t>. We</w:t>
+      </w:r>
+      <w:r>
+        <w:rPr>
+          <w:b/>
+        </w:rPr>
+        <w:t xml:space="preserve"> </w:t>
+      </w:r>
+      <w:r>
+        <w:rPr>
+          <w:b/>
+        </w:rPr>
+        <w:t>did observe</w:t>
+      </w:r>
+      <w:r>
+        <w:rPr>
+          <w:b/>
+        </w:rPr>
+        <w:t xml:space="preserve"> </w:t>
+      </w:r>
+      <w:r>
+        <w:rPr>
+          <w:b/>
+        </w:rPr>
+        <w:t xml:space="preserve">a </w:t>
+      </w:r>
+      <w:r>
+        <w:rPr>
+          <w:b/>
+        </w:rPr>
+        <w:t>marked</w:t>
+      </w:r>
+      <w:r>
+        <w:rPr>
+          <w:b/>
+        </w:rPr>
+        <w:t xml:space="preserve"> increase in </w:t>
+      </w:r>
+      <w:r>
+        <w:rPr>
+          <w:b/>
+        </w:rPr>
+        <w:t xml:space="preserve">both </w:t>
+      </w:r>
+      <w:proofErr w:type="spellStart"/>
+      <w:r>
+        <w:rPr>
+          <w:b/>
           <w:i/>
         </w:rPr>
+        <w:t>Ppard</w:t>
+      </w:r>
+      <w:proofErr w:type="spellEnd"/>
+      <w:r>
+        <w:rPr>
+          <w:b/>
+        </w:rPr>
+        <w:t xml:space="preserve"> and </w:t>
+      </w:r>
+      <w:r>
+        <w:rPr>
+          <w:b/>
+          <w:i/>
+        </w:rPr>
+        <w:t>Ppargc1b</w:t>
+      </w:r>
+      <w:r>
+        <w:rPr>
+          <w:b/>
+          <w:i/>
+        </w:rPr>
         <w:t xml:space="preserve"> </w:t>
       </w:r>
       <w:r>
         <w:rPr>
           <w:b/>
         </w:rPr>
-        <w:t>(w</w:t>
-      </w:r>
-      <w:r>
-        <w:rPr>
-          <w:b/>
-        </w:rPr>
-        <w:t xml:space="preserve">e have corroborated our finding that </w:t>
-      </w:r>
-      <w:r>
-        <w:rPr>
-          <w:b/>
-          <w:i/>
-        </w:rPr>
-        <w:t>Ppargc1a</w:t>
-      </w:r>
-      <w:r>
-        <w:rPr>
-          <w:b/>
-        </w:rPr>
-        <w:t xml:space="preserve"> was </w:t>
-      </w:r>
-      <w:r>
-        <w:rPr>
-          <w:b/>
-        </w:rPr>
-        <w:t xml:space="preserve">not different between groups with the finding that </w:t>
-      </w:r>
-      <w:r>
-        <w:rPr>
-          <w:b/>
-        </w:rPr>
-        <w:t xml:space="preserve">PGC-1α protein </w:t>
-      </w:r>
-      <w:r>
-        <w:rPr>
-          <w:b/>
-        </w:rPr>
-        <w:t>was also not different</w:t>
-      </w:r>
-      <w:r>
-        <w:rPr>
-          <w:b/>
-        </w:rPr>
-        <w:t>- see next comment</w:t>
-      </w:r>
-      <w:r>
-        <w:rPr>
-          <w:b/>
-        </w:rPr>
-        <w:t>)</w:t>
+        <w:t>mRNA</w:t>
+      </w:r>
+      <w:r>
+        <w:rPr>
+          <w:b/>
+        </w:rPr>
+        <w:t xml:space="preserve"> in the MCP230-exposed mice</w:t>
+      </w:r>
+      <w:r>
+        <w:rPr>
+          <w:b/>
+        </w:rPr>
+        <w:t>, which is an interesting finding</w:t>
+      </w:r>
+      <w:r>
+        <w:rPr>
+          <w:b/>
+        </w:rPr>
+        <w:t xml:space="preserve"> given that the mitochondrial transcripts and proteins that we have measured are either down or unaltered by the treatment.</w:t>
+      </w:r>
+      <w:r>
+        <w:rPr>
+          <w:b/>
+        </w:rPr>
+        <w:t xml:space="preserve"> </w:t>
+      </w:r>
+      <w:r>
+        <w:rPr>
+          <w:b/>
+        </w:rPr>
+        <w:t xml:space="preserve">We have included this data </w:t>
+      </w:r>
+      <w:r>
+        <w:rPr>
+          <w:b/>
+        </w:rPr>
+        <w:t xml:space="preserve">as a new figure </w:t>
+      </w:r>
+      <w:r>
+        <w:rPr>
+          <w:b/>
+        </w:rPr>
+        <w:t xml:space="preserve">in </w:t>
+      </w:r>
+      <w:r>
+        <w:rPr>
+          <w:b/>
+        </w:rPr>
+        <w:t>our</w:t>
+      </w:r>
+      <w:r>
+        <w:rPr>
+          <w:b/>
+        </w:rPr>
+        <w:t xml:space="preserve"> </w:t>
+      </w:r>
+      <w:r>
+        <w:rPr>
+          <w:b/>
+        </w:rPr>
+        <w:t xml:space="preserve">revised </w:t>
+      </w:r>
+      <w:r>
+        <w:rPr>
+          <w:b/>
+        </w:rPr>
+        <w:t>manuscript</w:t>
+      </w:r>
+      <w:r>
+        <w:rPr>
+          <w:b/>
+        </w:rPr>
+        <w:t xml:space="preserve"> (Figure 6)</w:t>
       </w:r>
       <w:r>
         <w:rPr>
           <w:b/>
         </w:rPr>
         <w:t>.</w:t>
-      </w:r>
-      <w:r>
-        <w:rPr>
-          <w:b/>
-        </w:rPr>
-        <w:t xml:space="preserve"> We</w:t>
-      </w:r>
-      <w:r>
-        <w:rPr>
-          <w:b/>
-        </w:rPr>
-        <w:t xml:space="preserve"> </w:t>
-      </w:r>
-      <w:r>
-        <w:rPr>
-          <w:b/>
-        </w:rPr>
-        <w:t>did observe</w:t>
-      </w:r>
-      <w:r>
-        <w:rPr>
-          <w:b/>
-        </w:rPr>
-        <w:t xml:space="preserve"> marked</w:t>
-      </w:r>
-      <w:r>
-        <w:rPr>
-          <w:b/>
-        </w:rPr>
-        <w:t xml:space="preserve"> increases in </w:t>
-      </w:r>
-      <w:proofErr w:type="spellStart"/>
-      <w:r>
-        <w:rPr>
-          <w:b/>
-          <w:i/>
-        </w:rPr>
-        <w:t>Ppard</w:t>
-      </w:r>
-      <w:proofErr w:type="spellEnd"/>
-      <w:r>
-        <w:rPr>
-          <w:b/>
-        </w:rPr>
-        <w:t xml:space="preserve"> and </w:t>
-      </w:r>
-      <w:r>
-        <w:rPr>
-          <w:b/>
-          <w:i/>
-        </w:rPr>
-        <w:t>Ppargc1b</w:t>
-      </w:r>
-      <w:r>
-        <w:rPr>
-          <w:b/>
-        </w:rPr>
-        <w:t xml:space="preserve"> in the MCP230-exposed mice</w:t>
-      </w:r>
-      <w:r>
-        <w:rPr>
-          <w:b/>
-        </w:rPr>
-        <w:t>, which is an interesting finding that may relate to our oxidative stress hypothesis</w:t>
-      </w:r>
-      <w:r>
-        <w:rPr>
-          <w:b/>
-        </w:rPr>
-        <w:t xml:space="preserve">. </w:t>
-      </w:r>
-      <w:r>
-        <w:rPr>
-          <w:b/>
-        </w:rPr>
-        <w:t xml:space="preserve">We have included this data </w:t>
-      </w:r>
-      <w:r>
-        <w:rPr>
-          <w:b/>
-        </w:rPr>
-        <w:t>as a new figure</w:t>
-      </w:r>
-      <w:r>
-        <w:rPr>
-          <w:b/>
-        </w:rPr>
-        <w:t xml:space="preserve"> </w:t>
-      </w:r>
-      <w:r>
-        <w:rPr>
-          <w:b/>
-        </w:rPr>
-        <w:t xml:space="preserve">in </w:t>
-      </w:r>
-      <w:r>
-        <w:rPr>
-          <w:b/>
-        </w:rPr>
-        <w:t>our</w:t>
-      </w:r>
-      <w:r>
-        <w:rPr>
-          <w:b/>
-        </w:rPr>
-        <w:t xml:space="preserve"> </w:t>
-      </w:r>
-      <w:r>
-        <w:rPr>
-          <w:b/>
-        </w:rPr>
-        <w:t xml:space="preserve">revised </w:t>
-      </w:r>
-      <w:r>
-        <w:rPr>
-          <w:b/>
-        </w:rPr>
-        <w:t>manuscript.</w:t>
       </w:r>
       <w:r>
         <w:rPr>
@@ -911,19 +914,67 @@
         <w:rPr>
           <w:b/>
         </w:rPr>
-        <w:t xml:space="preserve">(using a higher number of samples- </w:t>
-      </w:r>
-      <w:r>
-        <w:rPr>
-          <w:b/>
-        </w:rPr>
-        <w:t xml:space="preserve">10/group) </w:t>
-      </w:r>
-      <w:r>
-        <w:rPr>
-          <w:b/>
-        </w:rPr>
-        <w:t xml:space="preserve">and PGC-1α, </w:t>
+        <w:t xml:space="preserve">with </w:t>
+      </w:r>
+      <w:r>
+        <w:rPr>
+          <w:b/>
+        </w:rPr>
+        <w:t>a higher number of samples</w:t>
+      </w:r>
+      <w:r>
+        <w:rPr>
+          <w:b/>
+        </w:rPr>
+        <w:t>,</w:t>
+      </w:r>
+      <w:r>
+        <w:rPr>
+          <w:b/>
+        </w:rPr>
+        <w:t xml:space="preserve"> </w:t>
+      </w:r>
+      <w:r>
+        <w:rPr>
+          <w:b/>
+        </w:rPr>
+        <w:t>a</w:t>
+      </w:r>
+      <w:r>
+        <w:rPr>
+          <w:b/>
+        </w:rPr>
+        <w:t>s well as</w:t>
+      </w:r>
+      <w:r>
+        <w:rPr>
+          <w:b/>
+        </w:rPr>
+        <w:t xml:space="preserve"> </w:t>
+      </w:r>
+      <w:r>
+        <w:rPr>
+          <w:b/>
+        </w:rPr>
+        <w:t>blot</w:t>
+      </w:r>
+      <w:r>
+        <w:rPr>
+          <w:b/>
+        </w:rPr>
+        <w:t>ting</w:t>
+      </w:r>
+      <w:r>
+        <w:rPr>
+          <w:b/>
+        </w:rPr>
+        <w:t xml:space="preserve"> for </w:t>
+      </w:r>
+      <w:r>
+        <w:rPr>
+          <w:b/>
+        </w:rPr>
+        <w:t xml:space="preserve">PGC-1α, </w:t>
       </w:r>
       <w:r>
         <w:rPr>
@@ -941,7 +992,25 @@
         <w:rPr>
           <w:b/>
         </w:rPr>
-        <w:t>between the groups for any of the proteins</w:t>
+        <w:t xml:space="preserve">between the groups for any of the </w:t>
+      </w:r>
+      <w:r>
+        <w:rPr>
+          <w:b/>
+        </w:rPr>
+        <w:t xml:space="preserve">mitochondrial OXPHOS </w:t>
+      </w:r>
+      <w:r>
+        <w:rPr>
+          <w:b/>
+        </w:rPr>
+        <w:t>proteins</w:t>
+      </w:r>
+      <w:r>
+        <w:rPr>
+          <w:b/>
+        </w:rPr>
+        <w:t xml:space="preserve"> we have measured</w:t>
       </w:r>
       <w:r>
         <w:rPr>
@@ -959,7 +1028,13 @@
         <w:rPr>
           <w:b/>
         </w:rPr>
-        <w:t>/figure</w:t>
+        <w:t>/</w:t>
+      </w:r>
+      <w:r>
+        <w:rPr>
+          <w:b/>
+        </w:rPr>
+        <w:t>Figure 6 D &amp; E</w:t>
       </w:r>
       <w:r>
         <w:rPr>
@@ -997,11 +1072,58 @@
         <w:jc w:val="center"/>
       </w:pPr>
       <w:r>
-        <w:pict>
-          <v:shape id="_x0000_i1027" type="#_x0000_t75" style="width:423.55pt;height:86.55pt">
-            <v:imagedata r:id="rId6" o:title="mito rep &amp; barplot"/>
-          </v:shape>
-        </w:pict>
+        <w:rPr>
+          <w:noProof/>
+          <w:color w:val="808080" w:themeColor="background1" w:themeShade="80"/>
+        </w:rPr>
+        <w:drawing>
+          <wp:inline distT="0" distB="0" distL="0" distR="0">
+            <wp:extent cx="4245736" cy="1114029"/>
+            <wp:effectExtent l="0" t="0" r="2540" b="0"/>
+            <wp:docPr id="1" name="Picture 1" descr="C:\Users\esteph16\AppData\Local\Microsoft\Windows\INetCache\Content.Word\Fig 5D&amp;E.PNG"/>
+            <wp:cNvGraphicFramePr>
+              <a:graphicFrameLocks xmlns:a="http://schemas.openxmlformats.org/drawingml/2006/main" noChangeAspect="1"/>
+            </wp:cNvGraphicFramePr>
+            <a:graphic xmlns:a="http://schemas.openxmlformats.org/drawingml/2006/main">
+              <a:graphicData uri="http://schemas.openxmlformats.org/drawingml/2006/picture">
+                <pic:pic xmlns:pic="http://schemas.openxmlformats.org/drawingml/2006/picture">
+                  <pic:nvPicPr>
+                    <pic:cNvPr id="0" name="Picture 7" descr="C:\Users\esteph16\AppData\Local\Microsoft\Windows\INetCache\Content.Word\Fig 5D&amp;E.PNG"/>
+                    <pic:cNvPicPr>
+                      <a:picLocks noChangeAspect="1" noChangeArrowheads="1"/>
+                    </pic:cNvPicPr>
+                  </pic:nvPicPr>
+                  <pic:blipFill>
+                    <a:blip r:embed="rId6" cstate="print">
+                      <a:extLst>
+                        <a:ext uri="{28A0092B-C50C-407E-A947-70E740481C1C}">
+                          <a14:useLocalDpi xmlns:a14="http://schemas.microsoft.com/office/drawing/2010/main" val="0"/>
+                        </a:ext>
+                      </a:extLst>
+                    </a:blip>
+                    <a:srcRect/>
+                    <a:stretch>
+                      <a:fillRect/>
+                    </a:stretch>
+                  </pic:blipFill>
+                  <pic:spPr bwMode="auto">
+                    <a:xfrm>
+                      <a:off x="0" y="0"/>
+                      <a:ext cx="4266576" cy="1119497"/>
+                    </a:xfrm>
+                    <a:prstGeom prst="rect">
+                      <a:avLst/>
+                    </a:prstGeom>
+                    <a:noFill/>
+                    <a:ln>
+                      <a:noFill/>
+                    </a:ln>
+                  </pic:spPr>
+                </pic:pic>
+              </a:graphicData>
+            </a:graphic>
+          </wp:inline>
+        </w:drawing>
       </w:r>
     </w:p>
     <w:p/>
@@ -1055,210 +1177,737 @@
           <w:color w:val="808080" w:themeColor="background1" w:themeShade="80"/>
         </w:rPr>
         <w:lastRenderedPageBreak/>
-        <w:t xml:space="preserve">1) Functional measurements of insulin sensitivity are needed. A glucose tolerance test and insulin tolerance test would inform on whether the mice are metabolically compromised on the chow fed diet and high fat diet to match up with their increase in weight. Additionally, ex vivo measurements of muscle insulin-stimulated glucose uptake would inform on whether the increase adiposity alters skeletal muscle insulin sensitivity. Also - how long was the fast for Figure 3 data? </w:t>
-      </w:r>
-    </w:p>
-    <w:p>
-      <w:pPr>
-        <w:rPr>
-          <w:b/>
-        </w:rPr>
-      </w:pPr>
-      <w:r>
-        <w:rPr>
-          <w:b/>
-        </w:rPr>
-        <w:t xml:space="preserve">We chose not to complete insulin or glucose tolerance tests on these mice as the different groups did not display different HOMA index values. </w:t>
-      </w:r>
-    </w:p>
-    <w:p>
-      <w:pPr>
-        <w:rPr>
-          <w:color w:val="808080" w:themeColor="background1" w:themeShade="80"/>
-        </w:rPr>
-      </w:pPr>
-      <w:r>
-        <w:rPr>
-          <w:color w:val="808080" w:themeColor="background1" w:themeShade="80"/>
-        </w:rPr>
-        <w:t xml:space="preserve">2) It is unclear why the metabolic cage data is in chow fed mice while the mitochondrial experiments are in the HFD mice? It is currently inappropriate to try and explain the HFD mice skeletal muscle mitochondrial data with regards to the metabolic cage data. These seem to be completely different experimental groups and because of this, the proposed mechanisms are not supported by the data presented. </w:t>
-      </w:r>
-    </w:p>
-    <w:p>
-      <w:pPr>
-        <w:rPr>
-          <w:b/>
-        </w:rPr>
-      </w:pPr>
-    </w:p>
-    <w:p>
-      <w:pPr>
-        <w:rPr>
-          <w:color w:val="808080" w:themeColor="background1" w:themeShade="80"/>
-        </w:rPr>
-      </w:pPr>
-      <w:r>
-        <w:rPr>
-          <w:color w:val="808080" w:themeColor="background1" w:themeShade="80"/>
-        </w:rPr>
-        <w:t xml:space="preserve">3) It is unclear why only VO2 is provided to explain energy expenditure. Please provide the Kcal data in addition to presenting the units in line 226-228. Also - considering energy expenditure is lower, analysis of uncoupling proteins in skeletal muscle and adipose depots may help inform on the mechanism. </w:t>
-      </w:r>
-    </w:p>
-    <w:p>
-      <w:pPr>
-        <w:rPr>
-          <w:b/>
-        </w:rPr>
-      </w:pPr>
-    </w:p>
-    <w:p>
-      <w:pPr>
-        <w:rPr>
-          <w:color w:val="808080" w:themeColor="background1" w:themeShade="80"/>
-        </w:rPr>
-      </w:pPr>
-      <w:r>
-        <w:rPr>
-          <w:color w:val="808080" w:themeColor="background1" w:themeShade="80"/>
-        </w:rPr>
-        <w:t xml:space="preserve">4) Based on the RER data - it seems that the </w:t>
+        <w:t xml:space="preserve">1) Functional measurements of insulin sensitivity are needed. A glucose tolerance test and insulin tolerance test would inform on whether the mice are metabolically compromised on the chow fed diet and high fat diet to match up with their increase in weight. </w:t>
+      </w:r>
+    </w:p>
+    <w:p>
+      <w:pPr>
+        <w:rPr>
+          <w:b/>
+        </w:rPr>
+      </w:pPr>
+      <w:r>
+        <w:rPr>
+          <w:b/>
+        </w:rPr>
+        <w:t>We chose not to complete insulin or glucose tolerance tests on these mice a</w:t>
+      </w:r>
+      <w:r>
+        <w:rPr>
+          <w:b/>
+        </w:rPr>
+        <w:t xml:space="preserve">fter finding that </w:t>
+      </w:r>
+      <w:r>
+        <w:rPr>
+          <w:b/>
+        </w:rPr>
+        <w:t xml:space="preserve">the different groups </w:t>
+      </w:r>
+      <w:r>
+        <w:rPr>
+          <w:b/>
+        </w:rPr>
+        <w:t>had similar</w:t>
+      </w:r>
+      <w:r>
+        <w:rPr>
+          <w:b/>
+        </w:rPr>
+        <w:t xml:space="preserve"> HOMA</w:t>
+      </w:r>
+      <w:r>
+        <w:rPr>
+          <w:b/>
+        </w:rPr>
+        <w:t>-IR</w:t>
+      </w:r>
+      <w:r>
+        <w:rPr>
+          <w:b/>
+        </w:rPr>
+        <w:t xml:space="preserve"> values</w:t>
+      </w:r>
+      <w:r>
+        <w:rPr>
+          <w:b/>
+        </w:rPr>
+        <w:t xml:space="preserve"> (Mean ± SE HOMA-IR was 12.77 </w:t>
+      </w:r>
+      <w:r>
+        <w:rPr>
+          <w:b/>
+        </w:rPr>
+        <w:t>±</w:t>
+      </w:r>
+      <w:r>
+        <w:rPr>
+          <w:b/>
+        </w:rPr>
+        <w:t xml:space="preserve"> 1.29 for the control group versus 12.14 </w:t>
+      </w:r>
+      <w:r>
+        <w:rPr>
+          <w:b/>
+        </w:rPr>
+        <w:t>±</w:t>
+      </w:r>
+      <w:r>
+        <w:rPr>
+          <w:b/>
+        </w:rPr>
+        <w:t xml:space="preserve"> 0.96 for the MCP230 group</w:t>
+      </w:r>
+      <w:r>
+        <w:rPr>
+          <w:b/>
+        </w:rPr>
+        <w:t>)</w:t>
+      </w:r>
+      <w:r>
+        <w:rPr>
+          <w:b/>
+        </w:rPr>
+        <w:t>. W</w:t>
+      </w:r>
+      <w:r>
+        <w:rPr>
+          <w:b/>
+        </w:rPr>
+        <w:t xml:space="preserve">e acknowledge that this </w:t>
+      </w:r>
+      <w:r>
+        <w:rPr>
+          <w:b/>
+        </w:rPr>
+        <w:t xml:space="preserve">limits </w:t>
+      </w:r>
+      <w:r>
+        <w:rPr>
+          <w:b/>
+        </w:rPr>
+        <w:t xml:space="preserve">our </w:t>
+      </w:r>
+      <w:r>
+        <w:rPr>
+          <w:b/>
+        </w:rPr>
+        <w:t>ability to evaluate</w:t>
+      </w:r>
+      <w:r>
+        <w:rPr>
+          <w:b/>
+        </w:rPr>
+        <w:t xml:space="preserve"> </w:t>
+      </w:r>
+      <w:r>
+        <w:rPr>
+          <w:b/>
+        </w:rPr>
+        <w:t xml:space="preserve">the </w:t>
       </w:r>
       <w:proofErr w:type="spellStart"/>
       <w:r>
         <w:rPr>
-          <w:color w:val="808080" w:themeColor="background1" w:themeShade="80"/>
-        </w:rPr>
-        <w:t>Cabosil</w:t>
+          <w:b/>
+        </w:rPr>
+        <w:t>glycemia</w:t>
       </w:r>
       <w:proofErr w:type="spellEnd"/>
       <w:r>
         <w:rPr>
-          <w:color w:val="808080" w:themeColor="background1" w:themeShade="80"/>
-        </w:rPr>
-        <w:t xml:space="preserve"> control alters energy metabolism independent of the EPFR as the </w:t>
+          <w:b/>
+        </w:rPr>
+        <w:t xml:space="preserve">/insulin sensitivity </w:t>
+      </w:r>
+      <w:r>
+        <w:rPr>
+          <w:b/>
+        </w:rPr>
+        <w:t>of</w:t>
+      </w:r>
+      <w:r>
+        <w:rPr>
+          <w:b/>
+        </w:rPr>
+        <w:t xml:space="preserve"> these mice</w:t>
+      </w:r>
+      <w:r>
+        <w:rPr>
+          <w:b/>
+        </w:rPr>
+        <w:t xml:space="preserve">. </w:t>
+      </w:r>
+      <w:r>
+        <w:rPr>
+          <w:b/>
+        </w:rPr>
+        <w:t xml:space="preserve">However, given that the HOMA-IR values were not different and not overtly high for mice on high fat diet, we </w:t>
+      </w:r>
+      <w:r>
+        <w:rPr>
+          <w:b/>
+        </w:rPr>
+        <w:t>decided that completing</w:t>
+      </w:r>
+      <w:r>
+        <w:rPr>
+          <w:b/>
+        </w:rPr>
+        <w:t xml:space="preserve"> insulin and/or glucose tolerance tests</w:t>
+      </w:r>
+      <w:r>
+        <w:rPr>
+          <w:b/>
+        </w:rPr>
+        <w:t xml:space="preserve"> </w:t>
+      </w:r>
+      <w:r>
+        <w:rPr>
+          <w:b/>
+        </w:rPr>
+        <w:t xml:space="preserve">was unlikely to add any further value to our study and </w:t>
+      </w:r>
+      <w:r>
+        <w:rPr>
+          <w:b/>
+        </w:rPr>
+        <w:t>would burden the mice with unnecessary stress</w:t>
+      </w:r>
+      <w:r>
+        <w:rPr>
+          <w:b/>
+        </w:rPr>
+        <w:t xml:space="preserve"> and </w:t>
+      </w:r>
+      <w:r>
+        <w:rPr>
+          <w:b/>
+        </w:rPr>
+        <w:t>periods of fasting</w:t>
+      </w:r>
+      <w:r>
+        <w:rPr>
+          <w:b/>
+        </w:rPr>
+        <w:t xml:space="preserve"> </w:t>
+      </w:r>
+      <w:r>
+        <w:rPr>
+          <w:b/>
+        </w:rPr>
+        <w:t>that may affect the outcome of other measures that were more relevant to our hypothesis</w:t>
+      </w:r>
+      <w:r>
+        <w:rPr>
+          <w:b/>
+        </w:rPr>
+        <w:t>.</w:t>
+      </w:r>
+      <w:r>
+        <w:rPr>
+          <w:b/>
+        </w:rPr>
+        <w:t xml:space="preserve"> We maintain that this is not a significant limitation to our study, given that our primary hypothesis was focused on obesity and not insulin resistance </w:t>
+      </w:r>
+      <w:r>
+        <w:rPr>
+          <w:b/>
+          <w:i/>
+        </w:rPr>
+        <w:t>per se</w:t>
+      </w:r>
+      <w:r>
+        <w:rPr>
+          <w:b/>
+        </w:rPr>
+        <w:t xml:space="preserve">, and because all our experimental groups received </w:t>
+      </w:r>
+      <w:r>
+        <w:rPr>
+          <w:b/>
+        </w:rPr>
+        <w:t xml:space="preserve">an identical </w:t>
+      </w:r>
+      <w:r>
+        <w:rPr>
+          <w:b/>
+        </w:rPr>
+        <w:t xml:space="preserve">high fat diet for </w:t>
+      </w:r>
+      <w:r>
+        <w:rPr>
+          <w:b/>
+        </w:rPr>
+        <w:t xml:space="preserve">the same </w:t>
+      </w:r>
+      <w:r>
+        <w:rPr>
+          <w:b/>
+        </w:rPr>
+        <w:t>period</w:t>
+      </w:r>
+      <w:r>
+        <w:rPr>
+          <w:b/>
+        </w:rPr>
+        <w:t xml:space="preserve"> of time.</w:t>
+      </w:r>
+      <w:r>
+        <w:rPr>
+          <w:b/>
+        </w:rPr>
+        <w:t xml:space="preserve"> </w:t>
+      </w:r>
+      <w:r>
+        <w:rPr>
+          <w:b/>
+        </w:rPr>
+        <w:t>That said, i</w:t>
+      </w:r>
+      <w:r>
+        <w:rPr>
+          <w:b/>
+        </w:rPr>
+        <w:t xml:space="preserve">n our revised manuscript we have included </w:t>
+      </w:r>
+      <w:r>
+        <w:rPr>
+          <w:b/>
+        </w:rPr>
+        <w:t>the HOMA-IR</w:t>
+      </w:r>
+      <w:r>
+        <w:rPr>
+          <w:b/>
+        </w:rPr>
+        <w:t xml:space="preserve"> values </w:t>
+      </w:r>
+      <w:r>
+        <w:rPr>
+          <w:b/>
+        </w:rPr>
+        <w:t>and acknowledge</w:t>
+      </w:r>
+      <w:r>
+        <w:rPr>
+          <w:b/>
+        </w:rPr>
+        <w:t xml:space="preserve"> that</w:t>
+      </w:r>
+      <w:r>
+        <w:rPr>
+          <w:b/>
+        </w:rPr>
+        <w:t xml:space="preserve"> th</w:t>
+      </w:r>
+      <w:r>
+        <w:rPr>
+          <w:b/>
+        </w:rPr>
+        <w:t xml:space="preserve">e lack of more robust measures of insulin sensitivity/glucose tolerance </w:t>
+      </w:r>
+      <w:r>
+        <w:rPr>
+          <w:b/>
+        </w:rPr>
+        <w:t>are</w:t>
+      </w:r>
+      <w:r>
+        <w:rPr>
+          <w:b/>
+        </w:rPr>
+        <w:t xml:space="preserve"> </w:t>
+      </w:r>
+      <w:r>
+        <w:rPr>
+          <w:b/>
+        </w:rPr>
+        <w:t>limitations.</w:t>
+      </w:r>
+      <w:r>
+        <w:rPr>
+          <w:b/>
+        </w:rPr>
+        <w:t xml:space="preserve"> The amendments to the manuscript are reflected here for your convenience. </w:t>
+      </w:r>
+    </w:p>
+    <w:p>
+      <w:pPr>
+        <w:ind w:left="720"/>
+        <w:rPr>
+          <w:b/>
+        </w:rPr>
+      </w:pPr>
+      <w:r>
+        <w:rPr>
+          <w:b/>
+        </w:rPr>
+        <w:t xml:space="preserve">Page </w:t>
+      </w:r>
+      <w:r>
+        <w:rPr>
+          <w:b/>
+          <w:color w:val="FF0000"/>
+        </w:rPr>
+        <w:t>XXXX</w:t>
+      </w:r>
+      <w:r>
+        <w:rPr>
+          <w:b/>
+        </w:rPr>
+        <w:t xml:space="preserve"> Line </w:t>
+      </w:r>
+      <w:r>
+        <w:rPr>
+          <w:b/>
+          <w:color w:val="FF0000"/>
+        </w:rPr>
+        <w:t>XXXX</w:t>
+      </w:r>
+      <w:r>
+        <w:rPr>
+          <w:b/>
+        </w:rPr>
+        <w:t xml:space="preserve"> </w:t>
+      </w:r>
+      <w:r>
+        <w:rPr>
+          <w:b/>
+        </w:rPr>
+        <w:t>“</w:t>
+      </w:r>
+      <w:r>
+        <w:rPr>
+          <w:b/>
+        </w:rPr>
+        <w:t xml:space="preserve">Calculation of the HOMA-IR revealed that both the saline and MCP230-exposed groups </w:t>
+      </w:r>
+      <w:proofErr w:type="gramStart"/>
+      <w:r>
+        <w:rPr>
+          <w:b/>
+        </w:rPr>
+        <w:t>had</w:t>
+      </w:r>
+      <w:proofErr w:type="gramEnd"/>
+      <w:r>
+        <w:rPr>
+          <w:b/>
+        </w:rPr>
+        <w:t xml:space="preserve"> similar insulin sensitivity (HOMA-IR values of 12.77 ± 1.29 and 12.14 ± 0.96 for Saline and MCP230, respectively; p&gt;0.05).</w:t>
+      </w:r>
+      <w:r>
+        <w:rPr>
+          <w:b/>
+        </w:rPr>
+        <w:t>”</w:t>
+      </w:r>
+    </w:p>
+    <w:p>
+      <w:pPr>
+        <w:rPr>
+          <w:b/>
+        </w:rPr>
+      </w:pPr>
+      <w:r>
+        <w:rPr>
+          <w:b/>
+        </w:rPr>
+        <w:tab/>
+        <w:t>AND</w:t>
+      </w:r>
+      <w:r>
+        <w:rPr>
+          <w:b/>
+        </w:rPr>
+        <w:tab/>
+      </w:r>
+    </w:p>
+    <w:p>
+      <w:pPr>
+        <w:ind w:left="720"/>
+        <w:rPr>
+          <w:b/>
+        </w:rPr>
+      </w:pPr>
+      <w:r>
+        <w:rPr>
+          <w:b/>
+        </w:rPr>
+        <w:t xml:space="preserve">Page </w:t>
+      </w:r>
+      <w:r>
+        <w:rPr>
+          <w:b/>
+          <w:color w:val="FF0000"/>
+        </w:rPr>
+        <w:t>XXXX</w:t>
+      </w:r>
+      <w:r>
+        <w:rPr>
+          <w:b/>
+        </w:rPr>
+        <w:t xml:space="preserve"> Line </w:t>
+      </w:r>
+      <w:r>
+        <w:rPr>
+          <w:b/>
+          <w:color w:val="FF0000"/>
+        </w:rPr>
+        <w:t>XXXX</w:t>
+      </w:r>
+      <w:r>
+        <w:rPr>
+          <w:b/>
+        </w:rPr>
+        <w:t xml:space="preserve"> </w:t>
+      </w:r>
+      <w:r>
+        <w:rPr>
+          <w:b/>
+        </w:rPr>
+        <w:t>“</w:t>
+      </w:r>
+      <w:r>
+        <w:rPr>
+          <w:b/>
+        </w:rPr>
+        <w:t xml:space="preserve">In contrast to previous studies that use chronic pollution models (1, 5, 9, 33, 35), we did not observe any indications that glycemic control was impaired in MCP230 exposed mice (there were no differences in fasting glucose or fasting/fed insulin concentrations relative to the saline or </w:t>
       </w:r>
       <w:proofErr w:type="spellStart"/>
       <w:r>
         <w:rPr>
-          <w:color w:val="808080" w:themeColor="background1" w:themeShade="80"/>
-        </w:rPr>
-        <w:t>Cabosil</w:t>
+          <w:b/>
+        </w:rPr>
+        <w:t>cabosil</w:t>
       </w:r>
       <w:proofErr w:type="spellEnd"/>
       <w:r>
         <w:rPr>
-          <w:color w:val="808080" w:themeColor="background1" w:themeShade="80"/>
-        </w:rPr>
-        <w:t xml:space="preserve"> group and the MCP230 group both show increases in fat oxidation (or decreases in carbohydrate oxidation) compared to saline. Thus, it is pertinent to ensure that the </w:t>
+          <w:b/>
+        </w:rPr>
+        <w:t xml:space="preserve"> exposed mice, Figure 3; nor were there differences in the HOMA-IR), indicating that the effects of acute gestational particulate exposure are not likely to mimic the effects of chronic exposure, and the risk profiles and mechanisms associated with these exposures may differ. That said, perhaps more robust measures of insulin sensitivity would indicate otherwise. We chose not to perform insulin or glucose tolerance tests on these mice after determining that the HOMA-IR of the groups were similar. We acknowledge that not having this data limits our ability to make any strong conclusions about the </w:t>
+      </w:r>
+      <w:r>
+        <w:rPr>
+          <w:b/>
+        </w:rPr>
+        <w:t xml:space="preserve">effects of acute, indirect EFPR exposure on the </w:t>
+      </w:r>
+      <w:r>
+        <w:rPr>
+          <w:b/>
+        </w:rPr>
+        <w:t>insulin sensitivity o</w:t>
+      </w:r>
+      <w:r>
+        <w:rPr>
+          <w:b/>
+        </w:rPr>
+        <w:t>f</w:t>
+      </w:r>
+      <w:r>
+        <w:rPr>
+          <w:b/>
+        </w:rPr>
+        <w:t xml:space="preserve"> these mice.</w:t>
+      </w:r>
+      <w:r>
+        <w:rPr>
+          <w:b/>
+        </w:rPr>
+        <w:t>”</w:t>
+      </w:r>
+    </w:p>
+    <w:p>
+      <w:pPr>
+        <w:rPr>
+          <w:color w:val="808080" w:themeColor="background1" w:themeShade="80"/>
+        </w:rPr>
+      </w:pPr>
+      <w:r>
+        <w:rPr>
+          <w:color w:val="808080" w:themeColor="background1" w:themeShade="80"/>
+        </w:rPr>
+        <w:t xml:space="preserve">Additionally, ex vivo measurements of muscle insulin-stimulated glucose uptake would inform on whether the increase adiposity alters skeletal muscle insulin sensitivity. </w:t>
+      </w:r>
+    </w:p>
+    <w:p>
+      <w:pPr>
+        <w:rPr>
+          <w:b/>
+        </w:rPr>
+      </w:pPr>
+      <w:r>
+        <w:rPr>
+          <w:b/>
+        </w:rPr>
+        <w:t xml:space="preserve">It is well known that high fat diets can alter skeletal muscle </w:t>
+      </w:r>
+      <w:r>
+        <w:rPr>
+          <w:b/>
+        </w:rPr>
+        <w:t>glucose uptake</w:t>
+      </w:r>
+      <w:r>
+        <w:rPr>
+          <w:b/>
+        </w:rPr>
+        <w:t xml:space="preserve">. Given that our experimental groups all received </w:t>
+      </w:r>
+      <w:r>
+        <w:rPr>
+          <w:b/>
+        </w:rPr>
+        <w:t xml:space="preserve">the same high fat diet </w:t>
+      </w:r>
+      <w:r>
+        <w:rPr>
+          <w:b/>
+        </w:rPr>
+        <w:t xml:space="preserve">to induce obesity, </w:t>
+      </w:r>
+      <w:r>
+        <w:rPr>
+          <w:b/>
+        </w:rPr>
+        <w:t xml:space="preserve">and serum markers of insulin sensitivity were not different between groups, </w:t>
+      </w:r>
+      <w:r>
+        <w:rPr>
+          <w:b/>
+        </w:rPr>
+        <w:t xml:space="preserve">measuring glucose uptake </w:t>
+      </w:r>
+      <w:r>
+        <w:rPr>
+          <w:b/>
+        </w:rPr>
+        <w:t xml:space="preserve">into the muscle </w:t>
+      </w:r>
+      <w:r>
+        <w:rPr>
+          <w:b/>
+        </w:rPr>
+        <w:t>seem</w:t>
+      </w:r>
+      <w:r>
+        <w:rPr>
+          <w:b/>
+        </w:rPr>
+        <w:t>ed</w:t>
+      </w:r>
+      <w:r>
+        <w:rPr>
+          <w:b/>
+        </w:rPr>
+        <w:t xml:space="preserve"> </w:t>
+      </w:r>
+      <w:r>
+        <w:rPr>
+          <w:b/>
+        </w:rPr>
+        <w:t xml:space="preserve">redundant. </w:t>
+      </w:r>
+      <w:r>
+        <w:rPr>
+          <w:b/>
+        </w:rPr>
+        <w:t>Although such data may be interesting</w:t>
+      </w:r>
+      <w:r>
+        <w:rPr>
+          <w:b/>
+        </w:rPr>
+        <w:t xml:space="preserve"> for future studies</w:t>
+      </w:r>
+      <w:r>
+        <w:rPr>
+          <w:b/>
+        </w:rPr>
+        <w:t xml:space="preserve">, </w:t>
+      </w:r>
+      <w:r>
+        <w:rPr>
+          <w:b/>
+        </w:rPr>
+        <w:t xml:space="preserve">such parameters are not of direct </w:t>
+      </w:r>
+      <w:r>
+        <w:rPr>
+          <w:b/>
+        </w:rPr>
+        <w:t>relevan</w:t>
+      </w:r>
+      <w:r>
+        <w:rPr>
+          <w:b/>
+        </w:rPr>
+        <w:t>ce</w:t>
+      </w:r>
+      <w:r>
+        <w:rPr>
+          <w:b/>
+        </w:rPr>
+        <w:t xml:space="preserve"> to our primary hypothesis</w:t>
+      </w:r>
+      <w:r>
+        <w:rPr>
+          <w:b/>
+        </w:rPr>
+        <w:t xml:space="preserve"> here</w:t>
+      </w:r>
+      <w:r>
+        <w:rPr>
+          <w:b/>
+        </w:rPr>
+        <w:t xml:space="preserve">. </w:t>
+      </w:r>
+      <w:r>
+        <w:rPr>
+          <w:b/>
+        </w:rPr>
+        <w:t>It may</w:t>
+      </w:r>
+      <w:r>
+        <w:rPr>
+          <w:b/>
+        </w:rPr>
+        <w:t xml:space="preserve"> also</w:t>
+      </w:r>
+      <w:r>
+        <w:rPr>
+          <w:b/>
+        </w:rPr>
+        <w:t xml:space="preserve"> be worth noting that </w:t>
       </w:r>
       <w:proofErr w:type="spellStart"/>
       <w:r>
         <w:rPr>
-          <w:color w:val="808080" w:themeColor="background1" w:themeShade="80"/>
-        </w:rPr>
-        <w:t>Cabosil</w:t>
+          <w:b/>
+        </w:rPr>
+        <w:t>Akt</w:t>
       </w:r>
       <w:proofErr w:type="spellEnd"/>
       <w:r>
         <w:rPr>
-          <w:color w:val="808080" w:themeColor="background1" w:themeShade="80"/>
-        </w:rPr>
-        <w:t xml:space="preserve"> is not a confounding variable. Also, why is the VO2 graph and the ambulatory movement graph labelled as both Saline and </w:t>
-      </w:r>
-      <w:proofErr w:type="spellStart"/>
-      <w:r>
-        <w:rPr>
-          <w:color w:val="808080" w:themeColor="background1" w:themeShade="80"/>
-        </w:rPr>
-        <w:t>Cabosil</w:t>
-      </w:r>
-      <w:proofErr w:type="spellEnd"/>
-      <w:r>
-        <w:rPr>
-          <w:color w:val="808080" w:themeColor="background1" w:themeShade="80"/>
-        </w:rPr>
-        <w:t xml:space="preserve"> while the RER is labelled as 3 groups? It is unclear what is happening here. </w:t>
-      </w:r>
-    </w:p>
-    <w:p>
-      <w:pPr>
-        <w:rPr>
-          <w:b/>
-        </w:rPr>
-      </w:pPr>
-    </w:p>
-    <w:p>
-      <w:pPr>
-        <w:rPr>
-          <w:color w:val="808080" w:themeColor="background1" w:themeShade="80"/>
-        </w:rPr>
-      </w:pPr>
-      <w:r>
-        <w:rPr>
-          <w:color w:val="808080" w:themeColor="background1" w:themeShade="80"/>
-        </w:rPr>
-        <w:t xml:space="preserve">5) The fact that mitochondrial protein expression does not correlate with citrate synthase activity is interestingly and should be further addressed. Functional experiments in freshly isolated mitochondria or </w:t>
-      </w:r>
-      <w:proofErr w:type="spellStart"/>
-      <w:r>
-        <w:rPr>
-          <w:color w:val="808080" w:themeColor="background1" w:themeShade="80"/>
-        </w:rPr>
-        <w:t>permeabilized</w:t>
-      </w:r>
-      <w:proofErr w:type="spellEnd"/>
-      <w:r>
-        <w:rPr>
-          <w:color w:val="808080" w:themeColor="background1" w:themeShade="80"/>
-        </w:rPr>
-        <w:t xml:space="preserve"> </w:t>
-      </w:r>
-      <w:proofErr w:type="spellStart"/>
-      <w:r>
-        <w:rPr>
-          <w:color w:val="808080" w:themeColor="background1" w:themeShade="80"/>
-        </w:rPr>
-        <w:t>myofibres</w:t>
-      </w:r>
-      <w:proofErr w:type="spellEnd"/>
-      <w:r>
-        <w:rPr>
-          <w:color w:val="808080" w:themeColor="background1" w:themeShade="80"/>
-        </w:rPr>
-        <w:t xml:space="preserve"> would be important to investigate the functional significance of these differences. </w:t>
-      </w:r>
-    </w:p>
-    <w:p>
-      <w:pPr>
-        <w:rPr>
-          <w:b/>
-        </w:rPr>
-      </w:pPr>
-    </w:p>
-    <w:p>
-      <w:pPr>
-        <w:rPr>
-          <w:color w:val="808080" w:themeColor="background1" w:themeShade="80"/>
-        </w:rPr>
-      </w:pPr>
-      <w:r>
-        <w:rPr>
-          <w:color w:val="808080" w:themeColor="background1" w:themeShade="80"/>
-        </w:rPr>
-        <w:t xml:space="preserve">Minor </w:t>
-      </w:r>
-    </w:p>
-    <w:p>
-      <w:pPr>
-        <w:rPr>
-          <w:color w:val="808080" w:themeColor="background1" w:themeShade="80"/>
-        </w:rPr>
-      </w:pPr>
-      <w:r>
-        <w:rPr>
-          <w:color w:val="808080" w:themeColor="background1" w:themeShade="80"/>
-        </w:rPr>
-        <w:t xml:space="preserve">Figure 3A y-axis is unusual </w:t>
+          <w:b/>
+        </w:rPr>
+        <w:t xml:space="preserve"> phosphorylation was not different between the groups</w:t>
+      </w:r>
+      <w:r>
+        <w:rPr>
+          <w:b/>
+        </w:rPr>
+        <w:t xml:space="preserve"> (this is shown in a figure provided above)</w:t>
+      </w:r>
+      <w:r>
+        <w:rPr>
+          <w:b/>
+        </w:rPr>
+        <w:t xml:space="preserve">, although we acknowledge that this was not measured under insulin-stimulated conditions. </w:t>
       </w:r>
       <w:bookmarkStart w:id="0" w:name="_GoBack"/>
       <w:bookmarkEnd w:id="0"/>
@@ -1266,6 +1915,538 @@
     <w:p>
       <w:pPr>
         <w:rPr>
+          <w:color w:val="808080" w:themeColor="background1" w:themeShade="80"/>
+        </w:rPr>
+      </w:pPr>
+      <w:r>
+        <w:rPr>
+          <w:color w:val="808080" w:themeColor="background1" w:themeShade="80"/>
+        </w:rPr>
+        <w:t xml:space="preserve">Also - how long was the fast for Figure 3 data? </w:t>
+      </w:r>
+    </w:p>
+    <w:p>
+      <w:pPr>
+        <w:rPr>
+          <w:b/>
+        </w:rPr>
+      </w:pPr>
+      <w:r>
+        <w:rPr>
+          <w:b/>
+        </w:rPr>
+        <w:t xml:space="preserve">Blood was collected in the fed state and </w:t>
+      </w:r>
+      <w:r>
+        <w:rPr>
+          <w:b/>
+        </w:rPr>
+        <w:t xml:space="preserve">again </w:t>
+      </w:r>
+      <w:r>
+        <w:rPr>
+          <w:b/>
+        </w:rPr>
+        <w:t xml:space="preserve">after a 6 hour fast. </w:t>
+      </w:r>
+    </w:p>
+    <w:p>
+      <w:pPr>
+        <w:rPr>
+          <w:color w:val="808080" w:themeColor="background1" w:themeShade="80"/>
+        </w:rPr>
+      </w:pPr>
+      <w:r>
+        <w:rPr>
+          <w:color w:val="808080" w:themeColor="background1" w:themeShade="80"/>
+        </w:rPr>
+        <w:t xml:space="preserve">2) It is unclear why the metabolic cage data is in chow fed mice while the mitochondrial experiments are in the HFD mice? It is currently inappropriate to try and explain the HFD mice skeletal muscle mitochondrial data with regards to the metabolic cage data. These seem to be completely different experimental groups and because of this, the proposed mechanisms are not supported by the data presented. </w:t>
+      </w:r>
+    </w:p>
+    <w:p>
+      <w:pPr>
+        <w:rPr>
+          <w:b/>
+          <w:color w:val="FF0000"/>
+        </w:rPr>
+      </w:pPr>
+      <w:r>
+        <w:rPr>
+          <w:b/>
+        </w:rPr>
+        <w:t xml:space="preserve">The metabolic cage experiments were performed in the </w:t>
+      </w:r>
+      <w:r>
+        <w:rPr>
+          <w:b/>
+        </w:rPr>
+        <w:t xml:space="preserve">exact </w:t>
+      </w:r>
+      <w:r>
+        <w:rPr>
+          <w:b/>
+        </w:rPr>
+        <w:t>same mice that received the high fat diet, only prior to the</w:t>
+      </w:r>
+      <w:r>
+        <w:rPr>
+          <w:b/>
+        </w:rPr>
+        <w:t>se</w:t>
+      </w:r>
+      <w:r>
+        <w:rPr>
+          <w:b/>
+        </w:rPr>
+        <w:t xml:space="preserve"> mice going on </w:t>
+      </w:r>
+      <w:r>
+        <w:rPr>
+          <w:b/>
+        </w:rPr>
+        <w:t xml:space="preserve">the </w:t>
+      </w:r>
+      <w:r>
+        <w:rPr>
+          <w:b/>
+        </w:rPr>
+        <w:t xml:space="preserve">high fat diet. All mice from all groups went on high fat diet to induce obesity. As the effects of </w:t>
+      </w:r>
+      <w:r>
+        <w:rPr>
+          <w:b/>
+        </w:rPr>
+        <w:lastRenderedPageBreak/>
+        <w:t xml:space="preserve">high fat diet-induced </w:t>
+      </w:r>
+      <w:r>
+        <w:rPr>
+          <w:b/>
+        </w:rPr>
+        <w:t xml:space="preserve">obesity </w:t>
+      </w:r>
+      <w:r>
+        <w:rPr>
+          <w:b/>
+          <w:i/>
+        </w:rPr>
+        <w:t>per se</w:t>
+      </w:r>
+      <w:r>
+        <w:rPr>
+          <w:b/>
+        </w:rPr>
+        <w:t xml:space="preserve"> weren’t our major focus, we did not repeat the </w:t>
+      </w:r>
+      <w:r>
+        <w:rPr>
+          <w:b/>
+        </w:rPr>
+        <w:t xml:space="preserve">metabolic cage </w:t>
+      </w:r>
+      <w:r>
+        <w:rPr>
+          <w:b/>
+        </w:rPr>
+        <w:t xml:space="preserve">experiments post-high fat diet. This data would possibly be useful and it is an oversight on our part that we did not repeat the metabolic cage experiments at the end of the study. </w:t>
+      </w:r>
+      <w:r>
+        <w:rPr>
+          <w:b/>
+        </w:rPr>
+        <w:t xml:space="preserve">Given that the VO2/energy expenditure phenotype was present prior to the HFD, we did not think that repeating the experiments post-high fat diet would have provided us with any new information. </w:t>
+      </w:r>
+      <w:r>
+        <w:rPr>
+          <w:b/>
+          <w:color w:val="FF0000"/>
+        </w:rPr>
+        <w:t>Need to work on this explanation</w:t>
+      </w:r>
+    </w:p>
+    <w:p>
+      <w:pPr>
+        <w:rPr>
+          <w:color w:val="808080" w:themeColor="background1" w:themeShade="80"/>
+        </w:rPr>
+      </w:pPr>
+      <w:r>
+        <w:rPr>
+          <w:color w:val="808080" w:themeColor="background1" w:themeShade="80"/>
+        </w:rPr>
+        <w:t xml:space="preserve">3) It is unclear why only VO2 is provided to explain energy expenditure. Please provide the Kcal data in addition to presenting the units in line 226-228. Also - considering energy expenditure is lower, analysis of uncoupling proteins in skeletal muscle and adipose depots may help inform on the mechanism. </w:t>
+      </w:r>
+    </w:p>
+    <w:p>
+      <w:pPr>
+        <w:rPr>
+          <w:b/>
+        </w:rPr>
+      </w:pPr>
+      <w:r>
+        <w:rPr>
+          <w:b/>
+        </w:rPr>
+        <w:t xml:space="preserve">We have revised the manuscript to include energy expenditure expressed as </w:t>
+      </w:r>
+      <w:proofErr w:type="spellStart"/>
+      <w:r>
+        <w:rPr>
+          <w:b/>
+        </w:rPr>
+        <w:t>kCal</w:t>
+      </w:r>
+      <w:proofErr w:type="spellEnd"/>
+      <w:r>
+        <w:rPr>
+          <w:b/>
+        </w:rPr>
+        <w:t xml:space="preserve">. The revised figure is presented here for your convenience. </w:t>
+      </w:r>
+    </w:p>
+    <w:p>
+      <w:pPr>
+        <w:rPr>
+          <w:b/>
+          <w:color w:val="FF0000"/>
+        </w:rPr>
+      </w:pPr>
+      <w:r>
+        <w:rPr>
+          <w:b/>
+          <w:color w:val="FF0000"/>
+        </w:rPr>
+        <w:t>ADD FIGURE HERE</w:t>
+      </w:r>
+    </w:p>
+    <w:p>
+      <w:pPr>
+        <w:rPr>
+          <w:b/>
+        </w:rPr>
+      </w:pPr>
+      <w:r>
+        <w:rPr>
+          <w:b/>
+        </w:rPr>
+        <w:t xml:space="preserve">We have also looked at uncoupling proteins in the muscle and </w:t>
+      </w:r>
+      <w:proofErr w:type="spellStart"/>
+      <w:r>
+        <w:rPr>
+          <w:b/>
+        </w:rPr>
+        <w:t>epididymal</w:t>
+      </w:r>
+      <w:proofErr w:type="spellEnd"/>
+      <w:r>
+        <w:rPr>
+          <w:b/>
+        </w:rPr>
+        <w:t xml:space="preserve"> adipose tissue. We observed an increase in muscle UCP2 in the MCP230-exposed mice</w:t>
+      </w:r>
+      <w:r>
+        <w:rPr>
+          <w:b/>
+        </w:rPr>
+        <w:t xml:space="preserve"> and a small increase in UCP1 in the </w:t>
+      </w:r>
+      <w:proofErr w:type="spellStart"/>
+      <w:r>
+        <w:rPr>
+          <w:b/>
+        </w:rPr>
+        <w:t>eWAT</w:t>
+      </w:r>
+      <w:proofErr w:type="spellEnd"/>
+      <w:r>
+        <w:rPr>
+          <w:b/>
+        </w:rPr>
+        <w:t>.</w:t>
+      </w:r>
+      <w:r>
+        <w:rPr>
+          <w:b/>
+        </w:rPr>
+        <w:t xml:space="preserve"> There were no other changes in UCPs.</w:t>
+      </w:r>
+      <w:r>
+        <w:rPr>
+          <w:b/>
+        </w:rPr>
+        <w:t xml:space="preserve"> </w:t>
+      </w:r>
+      <w:r>
+        <w:rPr>
+          <w:b/>
+        </w:rPr>
+        <w:t>As changes in UCP2 and UCP3 are relevant to our oxidative stress hypothesis, we have included this data in our revised manuscript. The figure is also reported here, for your convenience.</w:t>
+      </w:r>
+    </w:p>
+    <w:p>
+      <w:pPr>
+        <w:rPr>
+          <w:b/>
+          <w:color w:val="FF0000"/>
+        </w:rPr>
+      </w:pPr>
+      <w:r>
+        <w:rPr>
+          <w:b/>
+          <w:color w:val="FF0000"/>
+        </w:rPr>
+        <w:t>ADD figure here</w:t>
+      </w:r>
+    </w:p>
+    <w:p>
+      <w:pPr>
+        <w:rPr>
+          <w:color w:val="808080" w:themeColor="background1" w:themeShade="80"/>
+        </w:rPr>
+      </w:pPr>
+      <w:r>
+        <w:rPr>
+          <w:color w:val="808080" w:themeColor="background1" w:themeShade="80"/>
+        </w:rPr>
+        <w:t xml:space="preserve">4) Based on the RER data - it seems that the </w:t>
+      </w:r>
+      <w:proofErr w:type="spellStart"/>
+      <w:r>
+        <w:rPr>
+          <w:color w:val="808080" w:themeColor="background1" w:themeShade="80"/>
+        </w:rPr>
+        <w:t>Cabosil</w:t>
+      </w:r>
+      <w:proofErr w:type="spellEnd"/>
+      <w:r>
+        <w:rPr>
+          <w:color w:val="808080" w:themeColor="background1" w:themeShade="80"/>
+        </w:rPr>
+        <w:t xml:space="preserve"> control alters energy metabolism independent of the EPFR as the </w:t>
+      </w:r>
+      <w:proofErr w:type="spellStart"/>
+      <w:r>
+        <w:rPr>
+          <w:color w:val="808080" w:themeColor="background1" w:themeShade="80"/>
+        </w:rPr>
+        <w:t>Cabosil</w:t>
+      </w:r>
+      <w:proofErr w:type="spellEnd"/>
+      <w:r>
+        <w:rPr>
+          <w:color w:val="808080" w:themeColor="background1" w:themeShade="80"/>
+        </w:rPr>
+        <w:t xml:space="preserve"> group and the MCP230 group both show increases in fat oxidation (or decreases in carbohydrate oxidation) compared to saline. Thus, it is pertinent to ensure that the </w:t>
+      </w:r>
+      <w:proofErr w:type="spellStart"/>
+      <w:r>
+        <w:rPr>
+          <w:color w:val="808080" w:themeColor="background1" w:themeShade="80"/>
+        </w:rPr>
+        <w:t>Cabosil</w:t>
+      </w:r>
+      <w:proofErr w:type="spellEnd"/>
+      <w:r>
+        <w:rPr>
+          <w:color w:val="808080" w:themeColor="background1" w:themeShade="80"/>
+        </w:rPr>
+        <w:t xml:space="preserve"> is not a confounding variable. Also, why is the VO2 graph and the ambulatory movement graph labelled as both Saline and </w:t>
+      </w:r>
+      <w:proofErr w:type="spellStart"/>
+      <w:r>
+        <w:rPr>
+          <w:color w:val="808080" w:themeColor="background1" w:themeShade="80"/>
+        </w:rPr>
+        <w:t>Cabosil</w:t>
+      </w:r>
+      <w:proofErr w:type="spellEnd"/>
+      <w:r>
+        <w:rPr>
+          <w:color w:val="808080" w:themeColor="background1" w:themeShade="80"/>
+        </w:rPr>
+        <w:t xml:space="preserve"> while the RER is labelled as 3 groups? It is unclear what is happening here. </w:t>
+      </w:r>
+    </w:p>
+    <w:p>
+      <w:pPr>
+        <w:rPr>
+          <w:b/>
+          <w:color w:val="FF0000"/>
+        </w:rPr>
+      </w:pPr>
+      <w:r>
+        <w:rPr>
+          <w:b/>
+        </w:rPr>
+        <w:t xml:space="preserve">We have evaluated the effect of </w:t>
+      </w:r>
+      <w:proofErr w:type="spellStart"/>
+      <w:r>
+        <w:rPr>
+          <w:b/>
+        </w:rPr>
+        <w:t>Cabosil</w:t>
+      </w:r>
+      <w:proofErr w:type="spellEnd"/>
+      <w:r>
+        <w:rPr>
+          <w:b/>
+        </w:rPr>
+        <w:t xml:space="preserve"> separate from Saline in all instances. We have only combined the data for the two control groups for parameters that were not different. In the instance of RER, the </w:t>
+      </w:r>
+      <w:proofErr w:type="spellStart"/>
+      <w:r>
+        <w:rPr>
+          <w:b/>
+        </w:rPr>
+        <w:t>cabosil</w:t>
+      </w:r>
+      <w:proofErr w:type="spellEnd"/>
+      <w:r>
+        <w:rPr>
+          <w:b/>
+        </w:rPr>
+        <w:t xml:space="preserve"> treatment had an effect, which is why the data is presented as three groups for this figure. Saline and </w:t>
+      </w:r>
+      <w:proofErr w:type="spellStart"/>
+      <w:r>
+        <w:rPr>
+          <w:b/>
+        </w:rPr>
+        <w:t>Cabosil</w:t>
+      </w:r>
+      <w:proofErr w:type="spellEnd"/>
+      <w:r>
+        <w:rPr>
+          <w:b/>
+        </w:rPr>
+        <w:t xml:space="preserve"> are otherwise </w:t>
+      </w:r>
+      <w:proofErr w:type="spellStart"/>
+      <w:r>
+        <w:rPr>
+          <w:b/>
+        </w:rPr>
+        <w:t>analysed</w:t>
+      </w:r>
+      <w:proofErr w:type="spellEnd"/>
+      <w:r>
+        <w:rPr>
+          <w:b/>
+        </w:rPr>
+        <w:t xml:space="preserve"> as a single control group.</w:t>
+      </w:r>
+      <w:r>
+        <w:rPr>
+          <w:b/>
+          <w:color w:val="FF0000"/>
+        </w:rPr>
+        <w:t xml:space="preserve">  Need to improve this explanation</w:t>
+      </w:r>
+    </w:p>
+    <w:p>
+      <w:pPr>
+        <w:rPr>
+          <w:b/>
+        </w:rPr>
+      </w:pPr>
+    </w:p>
+    <w:p>
+      <w:pPr>
+        <w:rPr>
+          <w:color w:val="808080" w:themeColor="background1" w:themeShade="80"/>
+        </w:rPr>
+      </w:pPr>
+      <w:r>
+        <w:rPr>
+          <w:color w:val="808080" w:themeColor="background1" w:themeShade="80"/>
+        </w:rPr>
+        <w:t xml:space="preserve">5) The fact that mitochondrial protein expression does not correlate with citrate synthase activity is interestingly and should be further addressed. Functional experiments in freshly isolated mitochondria or </w:t>
+      </w:r>
+      <w:proofErr w:type="spellStart"/>
+      <w:r>
+        <w:rPr>
+          <w:color w:val="808080" w:themeColor="background1" w:themeShade="80"/>
+        </w:rPr>
+        <w:t>permeabilized</w:t>
+      </w:r>
+      <w:proofErr w:type="spellEnd"/>
+      <w:r>
+        <w:rPr>
+          <w:color w:val="808080" w:themeColor="background1" w:themeShade="80"/>
+        </w:rPr>
+        <w:t xml:space="preserve"> </w:t>
+      </w:r>
+      <w:proofErr w:type="spellStart"/>
+      <w:r>
+        <w:rPr>
+          <w:color w:val="808080" w:themeColor="background1" w:themeShade="80"/>
+        </w:rPr>
+        <w:t>myofibres</w:t>
+      </w:r>
+      <w:proofErr w:type="spellEnd"/>
+      <w:r>
+        <w:rPr>
+          <w:color w:val="808080" w:themeColor="background1" w:themeShade="80"/>
+        </w:rPr>
+        <w:t xml:space="preserve"> would be important to investigate the functional significance of these differences. </w:t>
+      </w:r>
+    </w:p>
+    <w:p>
+      <w:pPr>
+        <w:rPr>
+          <w:b/>
+        </w:rPr>
+      </w:pPr>
+      <w:r>
+        <w:rPr>
+          <w:b/>
+        </w:rPr>
+        <w:t>We thank the reviewer for this suggestion. We agree that functional experiments would add value to our paper. Reporting c</w:t>
+      </w:r>
+      <w:r>
+        <w:rPr>
+          <w:b/>
+        </w:rPr>
+        <w:t xml:space="preserve">itrate synthase activity as our only functional measure of mitochondrial energy metabolism </w:t>
+      </w:r>
+      <w:r>
+        <w:rPr>
+          <w:b/>
+        </w:rPr>
+        <w:t xml:space="preserve">is an obvious limitation; however, without repeating the entire study in a new cohort of mice, we cannot perform these experiments, since they require fresh tissue and intact membranes. We have noted this suggestion for any follow up studies we may perform.  </w:t>
+      </w:r>
+    </w:p>
+    <w:p>
+      <w:pPr>
+        <w:rPr>
+          <w:color w:val="808080" w:themeColor="background1" w:themeShade="80"/>
+        </w:rPr>
+      </w:pPr>
+      <w:r>
+        <w:rPr>
+          <w:color w:val="808080" w:themeColor="background1" w:themeShade="80"/>
+        </w:rPr>
+        <w:t xml:space="preserve">Minor </w:t>
+      </w:r>
+    </w:p>
+    <w:p>
+      <w:pPr>
+        <w:rPr>
+          <w:color w:val="808080" w:themeColor="background1" w:themeShade="80"/>
+        </w:rPr>
+      </w:pPr>
+      <w:r>
+        <w:rPr>
+          <w:color w:val="808080" w:themeColor="background1" w:themeShade="80"/>
+        </w:rPr>
+        <w:t xml:space="preserve">Figure 3A y-axis is unusual </w:t>
+      </w:r>
+    </w:p>
+    <w:p>
+      <w:pPr>
+        <w:rPr>
           <w:b/>
         </w:rPr>
       </w:pPr>
@@ -1287,22 +2468,27 @@
       <w:pPr>
         <w:rPr>
           <w:b/>
-        </w:rPr>
-      </w:pPr>
+          <w:color w:val="FF0000"/>
+        </w:rPr>
+      </w:pPr>
+      <w:r>
+        <w:rPr>
+          <w:b/>
+          <w:color w:val="FF0000"/>
+        </w:rPr>
+        <w:t>Steph/Sri to answer this</w:t>
+      </w:r>
     </w:p>
     <w:p/>
+    <w:p>
+      <w:r>
+        <w:lastRenderedPageBreak/>
+        <w:t>Reviewer #3 (Comments to the Author (Required)):</w:t>
+      </w:r>
+    </w:p>
     <w:p/>
-    <w:p/>
-    <w:p/>
-    <w:p>
-      <w:r>
-        <w:t>Reviewer #3 (Comments to the Author (Required)):</w:t>
-      </w:r>
-    </w:p>
-    <w:p/>
-    <w:p>
-      <w:r>
-        <w:lastRenderedPageBreak/>
+    <w:p>
+      <w:r>
         <w:t xml:space="preserve">This is a very interesting article in which the investigators propose that in utero exposure to particulate matter (EPFR) will increase the risk of the offspring developing a form of metabolic disease. The manuscript is very well written and the overall presentation is strong. </w:t>
       </w:r>
     </w:p>
@@ -1765,6 +2951,7 @@
   <w:style w:type="character" w:default="1" w:styleId="DefaultParagraphFont">
     <w:name w:val="Default Paragraph Font"/>
     <w:uiPriority w:val="1"/>
+    <w:semiHidden/>
     <w:unhideWhenUsed/>
   </w:style>
   <w:style w:type="table" w:default="1" w:styleId="TableNormal">

</xml_diff>

<commit_message>
Additions to manuscript revisions and response letter. Still a work in progress
</commit_message>
<xml_diff>
--- a/Manuscript/Draft of response letter.docx
+++ b/Manuscript/Draft of response letter.docx
@@ -169,7 +169,19 @@
         <w:rPr>
           <w:b/>
         </w:rPr>
-        <w:t xml:space="preserve">. We felt that this data did not add any value to our manuscript, as there were no differences </w:t>
+        <w:t xml:space="preserve">. We felt that this data did not </w:t>
+      </w:r>
+      <w:r>
+        <w:rPr>
+          <w:b/>
+        </w:rPr>
+        <w:t>add any value to our manuscript</w:t>
+      </w:r>
+      <w:r>
+        <w:rPr>
+          <w:b/>
+        </w:rPr>
+        <w:t xml:space="preserve"> as there were no differences </w:t>
       </w:r>
       <w:r>
         <w:rPr>
@@ -263,7 +275,7 @@
             <v:path o:extrusionok="f" gradientshapeok="t" o:connecttype="rect"/>
             <o:lock v:ext="edit" aspectratio="t"/>
           </v:shapetype>
-          <v:shape id="_x0000_i1025" type="#_x0000_t75" style="width:160.25pt;height:164.3pt">
+          <v:shape id="_x0000_i1025" type="#_x0000_t75" style="width:160.5pt;height:164.5pt">
             <v:imagedata r:id="rId4" o:title="Muscle insulin signaling westerns"/>
           </v:shape>
         </w:pict>
@@ -323,43 +335,37 @@
         <w:rPr>
           <w:b/>
         </w:rPr>
-        <w:t>shorter</w:t>
-      </w:r>
-      <w:r>
-        <w:rPr>
-          <w:b/>
-        </w:rPr>
-        <w:t>, slightly smaller (</w:t>
-      </w:r>
-      <w:r>
-        <w:rPr>
-          <w:b/>
-        </w:rPr>
-        <w:t xml:space="preserve">but </w:t>
-      </w:r>
-      <w:r>
-        <w:rPr>
-          <w:b/>
-        </w:rPr>
-        <w:t>not significantly so</w:t>
-      </w:r>
-      <w:r>
-        <w:rPr>
-          <w:b/>
-        </w:rPr>
-        <w:t>,</w:t>
-      </w:r>
-      <w:r>
-        <w:rPr>
-          <w:b/>
-        </w:rPr>
-        <w:t xml:space="preserve"> in either case</w:t>
-      </w:r>
-      <w:r>
-        <w:rPr>
-          <w:b/>
-        </w:rPr>
-        <w:t xml:space="preserve">) meals. </w:t>
+        <w:t xml:space="preserve">ever so </w:t>
+      </w:r>
+      <w:r>
+        <w:rPr>
+          <w:b/>
+        </w:rPr>
+        <w:t>slightly smaller meals over s</w:t>
+      </w:r>
+      <w:r>
+        <w:rPr>
+          <w:b/>
+        </w:rPr>
+        <w:t>horter</w:t>
+      </w:r>
+      <w:r>
+        <w:rPr>
+          <w:b/>
+        </w:rPr>
+        <w:t xml:space="preserve"> feeding bout durations</w:t>
+      </w:r>
+      <w:r>
+        <w:rPr>
+          <w:b/>
+        </w:rPr>
+        <w:t>, but not more frequently</w:t>
+      </w:r>
+      <w:r>
+        <w:rPr>
+          <w:b/>
+        </w:rPr>
+        <w:t xml:space="preserve">. </w:t>
       </w:r>
       <w:r>
         <w:rPr>
@@ -377,7 +383,43 @@
         <w:rPr>
           <w:b/>
         </w:rPr>
-        <w:t>ing the light phase; however, these differences were not statistically significant. Even so, this</w:t>
+        <w:t xml:space="preserve">ing </w:t>
+      </w:r>
+      <w:r>
+        <w:rPr>
+          <w:b/>
+        </w:rPr>
+        <w:t xml:space="preserve">the light phase; however, </w:t>
+      </w:r>
+      <w:r>
+        <w:rPr>
+          <w:b/>
+        </w:rPr>
+        <w:t xml:space="preserve">since there was a great deal of variation within each group, </w:t>
+      </w:r>
+      <w:r>
+        <w:rPr>
+          <w:b/>
+        </w:rPr>
+        <w:t xml:space="preserve">neither of these parameters (time length of feeding bout or amount of food consumed) </w:t>
+      </w:r>
+      <w:r>
+        <w:rPr>
+          <w:b/>
+        </w:rPr>
+        <w:t xml:space="preserve">were statistically </w:t>
+      </w:r>
+      <w:r>
+        <w:rPr>
+          <w:b/>
+        </w:rPr>
+        <w:t>different</w:t>
+      </w:r>
+      <w:r>
+        <w:rPr>
+          <w:b/>
+        </w:rPr>
+        <w:t>. Even so, this</w:t>
       </w:r>
       <w:r>
         <w:rPr>
@@ -395,7 +437,19 @@
         <w:rPr>
           <w:b/>
         </w:rPr>
-        <w:t>could help explain the elevated ghrelin levels we observe in these mice.</w:t>
+        <w:t xml:space="preserve">could </w:t>
+      </w:r>
+      <w:r>
+        <w:rPr>
+          <w:b/>
+        </w:rPr>
+        <w:t>partially</w:t>
+      </w:r>
+      <w:r>
+        <w:rPr>
+          <w:b/>
+        </w:rPr>
+        <w:t xml:space="preserve"> explain the elevated ghrelin levels we observe in these mice.</w:t>
       </w:r>
       <w:r>
         <w:rPr>
@@ -503,13 +557,16 @@
         <w:t>“</w:t>
       </w:r>
       <w:r>
-        <w:t xml:space="preserve">During the metabolic cage experiments the MCP230-exposed mice ate slightly less food per feeding bout (although this was not statistically different); </w:t>
-      </w:r>
-      <w:r>
-        <w:t>whereas</w:t>
-      </w:r>
-      <w:r>
-        <w:t>, each bout also tended to be shorter in duration (data not shown).</w:t>
+        <w:t>During the metabolic cage experiments the MCP230-exposed mice tended to eat less food per feeding bout, whereas each feeding bout also tended to be shorter in duration; however, neither of these parameters were statistically different (data not shown).</w:t>
+      </w:r>
+      <w:r>
+        <w:t xml:space="preserve"> There were no differences </w:t>
+      </w:r>
+      <w:r>
+        <w:t>between groups for</w:t>
+      </w:r>
+      <w:r>
+        <w:t xml:space="preserve"> the frequency of feeding.</w:t>
       </w:r>
       <w:r>
         <w:t>”</w:t>
@@ -528,6 +585,7 @@
         <w:rPr>
           <w:color w:val="808080" w:themeColor="background1" w:themeShade="80"/>
         </w:rPr>
+        <w:lastRenderedPageBreak/>
         <w:t xml:space="preserve">Despite the profound changes in ghrelin and GLP1 levels, MCP230 mice did not display any alteration in glucose and insulin levels, and the fat mass appear to be mildly affected. The authors should provide an explanation for this in the discussion. </w:t>
       </w:r>
     </w:p>
@@ -535,6 +593,104 @@
       <w:pPr>
         <w:rPr>
           <w:b/>
+        </w:rPr>
+      </w:pPr>
+      <w:r>
+        <w:rPr>
+          <w:b/>
+        </w:rPr>
+        <w:t xml:space="preserve">All the </w:t>
+      </w:r>
+      <w:r>
+        <w:rPr>
+          <w:b/>
+        </w:rPr>
+        <w:t xml:space="preserve">groups of </w:t>
+      </w:r>
+      <w:r>
+        <w:rPr>
+          <w:b/>
+        </w:rPr>
+        <w:t>mice received high fat diet from ten weeks of age</w:t>
+      </w:r>
+      <w:r>
+        <w:rPr>
+          <w:b/>
+        </w:rPr>
+        <w:t xml:space="preserve"> in order to induce obesity</w:t>
+      </w:r>
+      <w:r>
+        <w:rPr>
+          <w:b/>
+        </w:rPr>
+        <w:t xml:space="preserve">. Although we did not measure glucose or insulin levels prior to the high fat diet, the values obtained </w:t>
+      </w:r>
+      <w:r>
+        <w:rPr>
+          <w:b/>
+        </w:rPr>
+        <w:t xml:space="preserve">for all groups </w:t>
+      </w:r>
+      <w:r>
+        <w:rPr>
+          <w:b/>
+        </w:rPr>
+        <w:t>after 12 weeks of high fat diet are, in our hands, elevated compared to that of</w:t>
+      </w:r>
+      <w:r>
+        <w:rPr>
+          <w:b/>
+        </w:rPr>
+        <w:t xml:space="preserve"> chow mice </w:t>
+      </w:r>
+      <w:r>
+        <w:rPr>
+          <w:b/>
+        </w:rPr>
+        <w:t>of a similar age.</w:t>
+      </w:r>
+      <w:r>
+        <w:rPr>
+          <w:b/>
+        </w:rPr>
+        <w:t xml:space="preserve"> </w:t>
+      </w:r>
+      <w:r>
+        <w:rPr>
+          <w:b/>
+        </w:rPr>
+        <w:t xml:space="preserve">This tells us that the high fat diet did have an effect on glucose and insulin levels, yet that there were no differences in these parameters as a result of acute </w:t>
+      </w:r>
+      <w:r>
+        <w:rPr>
+          <w:b/>
+          <w:i/>
+        </w:rPr>
+        <w:t xml:space="preserve">in utero </w:t>
+      </w:r>
+      <w:r>
+        <w:rPr>
+          <w:b/>
+        </w:rPr>
+        <w:t>particulate exposure.</w:t>
+      </w:r>
+      <w:r>
+        <w:rPr>
+          <w:b/>
+        </w:rPr>
+        <w:t xml:space="preserve"> </w:t>
+      </w:r>
+      <w:r>
+        <w:rPr>
+          <w:b/>
+        </w:rPr>
+        <w:t xml:space="preserve">We have emphasized this point in our revised discussion. </w:t>
+      </w:r>
+    </w:p>
+    <w:p>
+      <w:pPr>
+        <w:rPr>
+          <w:b/>
           <w:color w:val="FF0000"/>
         </w:rPr>
       </w:pPr>
@@ -543,8 +699,34 @@
           <w:b/>
           <w:color w:val="FF0000"/>
         </w:rPr>
-        <w:lastRenderedPageBreak/>
-        <w:t>Need to add to the discussion and then report back here</w:t>
+        <w:t>It is possible that GLP1 and ghrelin response in these mice are linked to oxidative stress.</w:t>
+      </w:r>
+      <w:r>
+        <w:rPr>
+          <w:b/>
+        </w:rPr>
+        <w:t xml:space="preserve"> </w:t>
+      </w:r>
+      <w:r>
+        <w:rPr>
+          <w:b/>
+          <w:color w:val="FF0000"/>
+        </w:rPr>
+        <w:t xml:space="preserve">Need to add </w:t>
+      </w:r>
+      <w:r>
+        <w:rPr>
+          <w:b/>
+          <w:color w:val="FF0000"/>
+        </w:rPr>
+        <w:t xml:space="preserve">something about this </w:t>
+      </w:r>
+      <w:r>
+        <w:rPr>
+          <w:b/>
+          <w:color w:val="FF0000"/>
+        </w:rPr>
+        <w:t>to the discussion and then report back here</w:t>
       </w:r>
     </w:p>
     <w:p>
@@ -861,7 +1043,7 @@
           <w:b/>
         </w:rPr>
         <w:pict>
-          <v:shape id="_x0000_i1026" type="#_x0000_t75" style="width:250.8pt;height:213.95pt">
+          <v:shape id="_x0000_i1026" type="#_x0000_t75" style="width:251pt;height:214pt">
             <v:imagedata r:id="rId5" o:title="MitoBiogen"/>
           </v:shape>
         </w:pict>
@@ -1076,6 +1258,7 @@
           <w:noProof/>
           <w:color w:val="808080" w:themeColor="background1" w:themeShade="80"/>
         </w:rPr>
+        <w:lastRenderedPageBreak/>
         <w:drawing>
           <wp:inline distT="0" distB="0" distL="0" distR="0">
             <wp:extent cx="4245736" cy="1114029"/>
@@ -1176,7 +1359,6 @@
         <w:rPr>
           <w:color w:val="808080" w:themeColor="background1" w:themeShade="80"/>
         </w:rPr>
-        <w:lastRenderedPageBreak/>
         <w:t xml:space="preserve">1) Functional measurements of insulin sensitivity are needed. A glucose tolerance test and insulin tolerance test would inform on whether the mice are metabolically compromised on the chow fed diet and high fat diet to match up with their increase in weight. </w:t>
       </w:r>
     </w:p>
@@ -1232,31 +1414,7 @@
         <w:rPr>
           <w:b/>
         </w:rPr>
-        <w:t xml:space="preserve"> (Mean ± SE HOMA-IR was 12.77 </w:t>
-      </w:r>
-      <w:r>
-        <w:rPr>
-          <w:b/>
-        </w:rPr>
-        <w:t>±</w:t>
-      </w:r>
-      <w:r>
-        <w:rPr>
-          <w:b/>
-        </w:rPr>
-        <w:t xml:space="preserve"> 1.29 for the control group versus 12.14 </w:t>
-      </w:r>
-      <w:r>
-        <w:rPr>
-          <w:b/>
-        </w:rPr>
-        <w:t>±</w:t>
-      </w:r>
-      <w:r>
-        <w:rPr>
-          <w:b/>
-        </w:rPr>
-        <w:t xml:space="preserve"> 0.96 for the MCP230 group</w:t>
+        <w:t xml:space="preserve"> (Mean ± SE HOMA-IR was 12.77 ± 1.29 for the control group versus 12.14 ± 0.96 for the MCP230 group</w:t>
       </w:r>
       <w:r>
         <w:rPr>
@@ -1342,7 +1500,19 @@
         <w:rPr>
           <w:b/>
         </w:rPr>
-        <w:t xml:space="preserve">However, given that the HOMA-IR values were not different and not overtly high for mice on high fat diet, we </w:t>
+        <w:t xml:space="preserve">However, given that the HOMA-IR values were not different and not </w:t>
+      </w:r>
+      <w:r>
+        <w:rPr>
+          <w:b/>
+        </w:rPr>
+        <w:t>unusually</w:t>
+      </w:r>
+      <w:r>
+        <w:rPr>
+          <w:b/>
+        </w:rPr>
+        <w:t xml:space="preserve"> high for mice on high fat diet, we </w:t>
       </w:r>
       <w:r>
         <w:rPr>
@@ -1408,20 +1578,31 @@
         <w:rPr>
           <w:b/>
         </w:rPr>
-        <w:t xml:space="preserve"> We maintain that this is not a significant limitation to our study, given that our primary hypothesis was focused on obesity and not insulin resistance </w:t>
-      </w:r>
-      <w:r>
-        <w:rPr>
-          <w:b/>
-          <w:i/>
-        </w:rPr>
-        <w:t>per se</w:t>
-      </w:r>
-      <w:r>
-        <w:rPr>
-          <w:b/>
-        </w:rPr>
-        <w:t xml:space="preserve">, and because all our experimental groups received </w:t>
+        <w:t xml:space="preserve"> We maintain that this is not a sign</w:t>
+      </w:r>
+      <w:r>
+        <w:rPr>
+          <w:b/>
+        </w:rPr>
+        <w:t>ificant limitation to our study</w:t>
+      </w:r>
+      <w:r>
+        <w:rPr>
+          <w:b/>
+        </w:rPr>
+        <w:t xml:space="preserve"> </w:t>
+      </w:r>
+      <w:r>
+        <w:rPr>
+          <w:b/>
+        </w:rPr>
+        <w:t>since</w:t>
+      </w:r>
+      <w:r>
+        <w:rPr>
+          <w:b/>
+        </w:rPr>
+        <w:t xml:space="preserve"> all our experimental groups received </w:t>
       </w:r>
       <w:r>
         <w:rPr>
@@ -1451,7 +1632,19 @@
         <w:rPr>
           <w:b/>
         </w:rPr>
-        <w:t xml:space="preserve"> of time.</w:t>
+        <w:t xml:space="preserve"> of time</w:t>
+      </w:r>
+      <w:r>
+        <w:rPr>
+          <w:b/>
+        </w:rPr>
+        <w:t xml:space="preserve"> and all mice responded metabolically appropriately to the high fat diet</w:t>
+      </w:r>
+      <w:r>
+        <w:rPr>
+          <w:b/>
+        </w:rPr>
+        <w:t>.</w:t>
       </w:r>
       <w:r>
         <w:rPr>
@@ -1535,188 +1728,99 @@
     <w:p>
       <w:pPr>
         <w:ind w:left="720"/>
-        <w:rPr>
-          <w:b/>
-        </w:rPr>
-      </w:pPr>
-      <w:r>
-        <w:rPr>
-          <w:b/>
-        </w:rPr>
+      </w:pPr>
+      <w:r>
         <w:t xml:space="preserve">Page </w:t>
       </w:r>
       <w:r>
         <w:rPr>
-          <w:b/>
           <w:color w:val="FF0000"/>
         </w:rPr>
         <w:t>XXXX</w:t>
       </w:r>
       <w:r>
-        <w:rPr>
-          <w:b/>
-        </w:rPr>
         <w:t xml:space="preserve"> Line </w:t>
       </w:r>
       <w:r>
         <w:rPr>
-          <w:b/>
           <w:color w:val="FF0000"/>
         </w:rPr>
         <w:t>XXXX</w:t>
       </w:r>
       <w:r>
-        <w:rPr>
-          <w:b/>
-        </w:rPr>
         <w:t xml:space="preserve"> </w:t>
       </w:r>
       <w:r>
-        <w:rPr>
-          <w:b/>
-        </w:rPr>
-        <w:t>“</w:t>
-      </w:r>
-      <w:r>
-        <w:rPr>
-          <w:b/>
-        </w:rPr>
-        <w:t xml:space="preserve">Calculation of the HOMA-IR revealed that both the saline and MCP230-exposed groups </w:t>
-      </w:r>
-      <w:proofErr w:type="gramStart"/>
-      <w:r>
-        <w:rPr>
-          <w:b/>
-        </w:rPr>
-        <w:t>had</w:t>
-      </w:r>
-      <w:proofErr w:type="gramEnd"/>
-      <w:r>
-        <w:rPr>
-          <w:b/>
-        </w:rPr>
-        <w:t xml:space="preserve"> similar insulin sensitivity (HOMA-IR values of 12.77 ± 1.29 and 12.14 ± 0.96 for Saline and MCP230, respectively; p&gt;0.05).</w:t>
-      </w:r>
-      <w:r>
-        <w:rPr>
-          <w:b/>
-        </w:rPr>
-        <w:t>”</w:t>
-      </w:r>
-    </w:p>
-    <w:p>
-      <w:pPr>
-        <w:rPr>
-          <w:b/>
-        </w:rPr>
-      </w:pPr>
-      <w:r>
-        <w:rPr>
-          <w:b/>
-        </w:rPr>
+        <w:t>“Calculation of the HOMA-IR revealed that both the saline and MCP230-exposed groups had similar insulin sensitivity (HOMA-IR values of 12.77 ± 1.29 and 12.14 ± 0.96 for Saline and MCP230, respectively; p&gt;0.05).”</w:t>
+      </w:r>
+    </w:p>
+    <w:p>
+      <w:r>
         <w:tab/>
         <w:t>AND</w:t>
       </w:r>
       <w:r>
-        <w:rPr>
-          <w:b/>
-        </w:rPr>
         <w:tab/>
       </w:r>
     </w:p>
     <w:p>
       <w:pPr>
         <w:ind w:left="720"/>
-        <w:rPr>
-          <w:b/>
-        </w:rPr>
-      </w:pPr>
-      <w:r>
-        <w:rPr>
-          <w:b/>
-        </w:rPr>
+      </w:pPr>
+      <w:r>
         <w:t xml:space="preserve">Page </w:t>
       </w:r>
       <w:r>
         <w:rPr>
-          <w:b/>
           <w:color w:val="FF0000"/>
         </w:rPr>
         <w:t>XXXX</w:t>
       </w:r>
       <w:r>
-        <w:rPr>
-          <w:b/>
-        </w:rPr>
         <w:t xml:space="preserve"> Line </w:t>
       </w:r>
       <w:r>
         <w:rPr>
-          <w:b/>
           <w:color w:val="FF0000"/>
         </w:rPr>
         <w:t>XXXX</w:t>
       </w:r>
       <w:r>
-        <w:rPr>
-          <w:b/>
-        </w:rPr>
         <w:t xml:space="preserve"> </w:t>
       </w:r>
       <w:r>
-        <w:rPr>
-          <w:b/>
-        </w:rPr>
         <w:t>“</w:t>
       </w:r>
       <w:r>
-        <w:rPr>
-          <w:b/>
-        </w:rPr>
-        <w:t xml:space="preserve">In contrast to previous studies that use chronic pollution models (1, 5, 9, 33, 35), we did not observe any indications that glycemic control was impaired in MCP230 exposed mice (there were no differences in fasting glucose or fasting/fed insulin concentrations relative to the saline or </w:t>
+        <w:t xml:space="preserve">In contrast to previous studies that use chronic pollution models (1, 5, 9, 33, 35), we did not observe any indications that glycemic control was impaired to a greater extent in MCP230 exposed mice compared to the control groups (there were no differences in fasting glucose or fasting/fed insulin concentrations relative to the saline or </w:t>
       </w:r>
       <w:proofErr w:type="spellStart"/>
       <w:r>
-        <w:rPr>
-          <w:b/>
-        </w:rPr>
         <w:t>cabosil</w:t>
       </w:r>
       <w:proofErr w:type="spellEnd"/>
       <w:r>
-        <w:rPr>
-          <w:b/>
-        </w:rPr>
-        <w:t xml:space="preserve"> exposed mice, Figure 3; nor were there differences in the HOMA-IR), indicating that the effects of acute gestational particulate exposure are not likely to mimic the effects of chronic exposure, and the risk profiles and mechanisms associated with these exposures may differ. That said, perhaps more robust measures of insulin sensitivity would indicate otherwise. We chose not to perform insulin or glucose tolerance tests on these mice after determining that the HOMA-IR of the groups were similar. We acknowledge that not having this data limits our ability to make any strong conclusions about the </w:t>
-      </w:r>
-      <w:r>
-        <w:rPr>
-          <w:b/>
-        </w:rPr>
-        <w:t xml:space="preserve">effects of acute, indirect EFPR exposure on the </w:t>
-      </w:r>
-      <w:r>
-        <w:rPr>
-          <w:b/>
-        </w:rPr>
-        <w:t>insulin sensitivity o</w:t>
-      </w:r>
-      <w:r>
-        <w:rPr>
-          <w:b/>
-        </w:rPr>
-        <w:t>f</w:t>
-      </w:r>
-      <w:r>
-        <w:rPr>
-          <w:b/>
-        </w:rPr>
-        <w:t xml:space="preserve"> these mice.</w:t>
-      </w:r>
-      <w:r>
-        <w:rPr>
-          <w:b/>
-        </w:rPr>
+        <w:t xml:space="preserve"> exposed mice, Figure 3A and B; nor were there differences in the HOMA-IR). It should be noted that all of the mice in this study received the high fat diet in order to induce obesity and its metabolic effects and although we did not measure fasting glucose or insulin concentrations prior to the change in diet, the fasting glucose and insulin concentrations of all mice post-high fat diet were elevated compared to chow-fed mice of a similar age </w:t>
+      </w:r>
+      <w:r>
+        <w:rPr>
+          <w:color w:val="FF0000"/>
+        </w:rPr>
+        <w:t>PROB NEED SOME REFS HERE</w:t>
+      </w:r>
+      <w:r>
+        <w:t xml:space="preserve">. Given that fasting insulin and glucose (and therefore HOMA-IR) did not differ between the groups, we opted not to complete more robust measures of insulin sensitivity, which we acknowledge limits our ability to make any strong conclusions about the effects of acute </w:t>
+      </w:r>
+      <w:r>
+        <w:rPr>
+          <w:i/>
+        </w:rPr>
+        <w:t>in utero</w:t>
+      </w:r>
+      <w:r>
+        <w:t xml:space="preserve"> PM exposure on insulin sensitivity. That said, our data indicates that MCP230-exposure did not exacerbate the well-known effects of high fat diet on glycemic control, suggesting that the effects of acute gestational particulate exposure may not mimic the effects of chronic exposure, and the risk profiles and mechanisms associated with these exposures may differ.</w:t>
+      </w:r>
+      <w:r>
         <w:t>”</w:t>
       </w:r>
     </w:p>
@@ -1730,6 +1834,7 @@
         <w:rPr>
           <w:color w:val="808080" w:themeColor="background1" w:themeShade="80"/>
         </w:rPr>
+        <w:lastRenderedPageBreak/>
         <w:t xml:space="preserve">Additionally, ex vivo measurements of muscle insulin-stimulated glucose uptake would inform on whether the increase adiposity alters skeletal muscle insulin sensitivity. </w:t>
       </w:r>
     </w:p>
@@ -1901,66 +2006,821 @@
         <w:rPr>
           <w:b/>
         </w:rPr>
-        <w:t xml:space="preserve"> (this is shown in a figure provided above)</w:t>
+        <w:t xml:space="preserve"> (this is shown in </w:t>
+      </w:r>
+      <w:r>
+        <w:rPr>
+          <w:b/>
+        </w:rPr>
+        <w:t>the first</w:t>
+      </w:r>
+      <w:r>
+        <w:rPr>
+          <w:b/>
+        </w:rPr>
+        <w:t xml:space="preserve"> figure provided above)</w:t>
       </w:r>
       <w:r>
         <w:rPr>
           <w:b/>
         </w:rPr>
         <w:t xml:space="preserve">, although we acknowledge that this was not measured under insulin-stimulated conditions. </w:t>
+      </w:r>
+    </w:p>
+    <w:p>
+      <w:pPr>
+        <w:rPr>
+          <w:color w:val="808080" w:themeColor="background1" w:themeShade="80"/>
+        </w:rPr>
+      </w:pPr>
+      <w:r>
+        <w:rPr>
+          <w:color w:val="808080" w:themeColor="background1" w:themeShade="80"/>
+        </w:rPr>
+        <w:t xml:space="preserve">Also - how long was the fast for Figure 3 data? </w:t>
+      </w:r>
+    </w:p>
+    <w:p>
+      <w:pPr>
+        <w:rPr>
+          <w:b/>
+        </w:rPr>
+      </w:pPr>
+      <w:r>
+        <w:rPr>
+          <w:b/>
+        </w:rPr>
+        <w:t xml:space="preserve">Blood was collected in the fed state and </w:t>
+      </w:r>
+      <w:r>
+        <w:rPr>
+          <w:b/>
+        </w:rPr>
+        <w:t xml:space="preserve">again </w:t>
+      </w:r>
+      <w:r>
+        <w:rPr>
+          <w:b/>
+        </w:rPr>
+        <w:t xml:space="preserve">after a </w:t>
+      </w:r>
+      <w:r>
+        <w:rPr>
+          <w:b/>
+        </w:rPr>
+        <w:t>1</w:t>
+      </w:r>
+      <w:r>
+        <w:rPr>
+          <w:b/>
+        </w:rPr>
+        <w:t xml:space="preserve">6 hour fast. </w:t>
+      </w:r>
+    </w:p>
+    <w:p>
+      <w:pPr>
+        <w:rPr>
+          <w:color w:val="808080" w:themeColor="background1" w:themeShade="80"/>
+        </w:rPr>
+      </w:pPr>
+      <w:r>
+        <w:rPr>
+          <w:color w:val="808080" w:themeColor="background1" w:themeShade="80"/>
+        </w:rPr>
+        <w:t xml:space="preserve">2) It is unclear why the metabolic cage data is in chow fed mice while the mitochondrial experiments are in the HFD mice? It is currently inappropriate to try and explain the HFD mice skeletal muscle mitochondrial data with regards to the metabolic cage data. These seem to be completely different experimental groups and because of this, the proposed mechanisms are not supported by the data presented. </w:t>
+      </w:r>
+    </w:p>
+    <w:p>
+      <w:pPr>
+        <w:rPr>
+          <w:b/>
+        </w:rPr>
+      </w:pPr>
+      <w:r>
+        <w:rPr>
+          <w:b/>
+        </w:rPr>
+        <w:t xml:space="preserve">The metabolic cage experiments were performed in the </w:t>
+      </w:r>
+      <w:r>
+        <w:rPr>
+          <w:b/>
+        </w:rPr>
+        <w:t xml:space="preserve">exact </w:t>
+      </w:r>
+      <w:r>
+        <w:rPr>
+          <w:b/>
+        </w:rPr>
+        <w:t>same mice that received the high fat diet, only prior to the</w:t>
+      </w:r>
+      <w:r>
+        <w:rPr>
+          <w:b/>
+        </w:rPr>
+        <w:t>se</w:t>
+      </w:r>
+      <w:r>
+        <w:rPr>
+          <w:b/>
+        </w:rPr>
+        <w:t xml:space="preserve"> mice going on </w:t>
+      </w:r>
+      <w:r>
+        <w:rPr>
+          <w:b/>
+        </w:rPr>
+        <w:t xml:space="preserve">the </w:t>
+      </w:r>
+      <w:r>
+        <w:rPr>
+          <w:b/>
+        </w:rPr>
+        <w:t xml:space="preserve">high fat diet. </w:t>
+      </w:r>
+      <w:r>
+        <w:rPr>
+          <w:b/>
+        </w:rPr>
+        <w:t xml:space="preserve">Therefore, </w:t>
+      </w:r>
+      <w:r>
+        <w:rPr>
+          <w:b/>
+        </w:rPr>
+        <w:t xml:space="preserve">the VO2/energy expenditure phenotype was present </w:t>
+      </w:r>
+      <w:r>
+        <w:rPr>
+          <w:b/>
+        </w:rPr>
+        <w:t xml:space="preserve">in the PM group </w:t>
+      </w:r>
+      <w:r>
+        <w:rPr>
+          <w:b/>
+        </w:rPr>
+        <w:t>prior to the induction of obesity.</w:t>
+      </w:r>
+      <w:r>
+        <w:rPr>
+          <w:b/>
+        </w:rPr>
+        <w:t xml:space="preserve"> As the effects of </w:t>
+      </w:r>
+      <w:r>
+        <w:rPr>
+          <w:b/>
+        </w:rPr>
+        <w:t xml:space="preserve">high fat diet-induced </w:t>
+      </w:r>
+      <w:r>
+        <w:rPr>
+          <w:b/>
+        </w:rPr>
+        <w:t xml:space="preserve">obesity </w:t>
+      </w:r>
+      <w:r>
+        <w:rPr>
+          <w:b/>
+        </w:rPr>
+        <w:t>on energy expenditure</w:t>
+      </w:r>
+      <w:r>
+        <w:rPr>
+          <w:b/>
+        </w:rPr>
+        <w:t xml:space="preserve"> weren’t our major focus, we did not repeat the </w:t>
+      </w:r>
+      <w:r>
+        <w:rPr>
+          <w:b/>
+        </w:rPr>
+        <w:t xml:space="preserve">metabolic cage </w:t>
+      </w:r>
+      <w:r>
+        <w:rPr>
+          <w:b/>
+        </w:rPr>
+        <w:t>experiments post-high fat diet</w:t>
+      </w:r>
+      <w:r>
+        <w:rPr>
+          <w:b/>
+        </w:rPr>
+        <w:t>,</w:t>
+      </w:r>
+      <w:r>
+        <w:rPr>
+          <w:b/>
+        </w:rPr>
+        <w:t xml:space="preserve"> as we did not think that this data would have provided us with any new information</w:t>
+      </w:r>
+      <w:r>
+        <w:rPr>
+          <w:b/>
+        </w:rPr>
+        <w:t xml:space="preserve">. </w:t>
+      </w:r>
+      <w:r>
+        <w:rPr>
+          <w:b/>
+        </w:rPr>
+        <w:t>We acknowledge that this</w:t>
+      </w:r>
+      <w:r>
+        <w:rPr>
+          <w:b/>
+        </w:rPr>
+        <w:t xml:space="preserve"> data </w:t>
+      </w:r>
+      <w:r>
+        <w:rPr>
+          <w:b/>
+        </w:rPr>
+        <w:t>may</w:t>
+      </w:r>
+      <w:r>
+        <w:rPr>
+          <w:b/>
+        </w:rPr>
+        <w:t xml:space="preserve"> </w:t>
+      </w:r>
+      <w:r>
+        <w:rPr>
+          <w:b/>
+        </w:rPr>
+        <w:t>be u</w:t>
+      </w:r>
+      <w:r>
+        <w:rPr>
+          <w:b/>
+        </w:rPr>
+        <w:t xml:space="preserve">seful and it is an oversight on our part that we did not repeat the metabolic cage experiments at the end of the study. </w:t>
+      </w:r>
+    </w:p>
+    <w:p>
+      <w:pPr>
+        <w:rPr>
+          <w:b/>
+        </w:rPr>
+      </w:pPr>
+      <w:r>
+        <w:rPr>
+          <w:color w:val="808080" w:themeColor="background1" w:themeShade="80"/>
+        </w:rPr>
+        <w:t xml:space="preserve">3) It is unclear why only VO2 is provided to explain energy expenditure. Please provide the Kcal data in addition to presenting the units in line 226-228. </w:t>
+      </w:r>
+      <w:r>
+        <w:rPr>
+          <w:b/>
+        </w:rPr>
+        <w:t xml:space="preserve">We have revised the manuscript to include energy expenditure expressed as </w:t>
+      </w:r>
+      <w:proofErr w:type="spellStart"/>
+      <w:r>
+        <w:rPr>
+          <w:b/>
+        </w:rPr>
+        <w:t>kCal</w:t>
+      </w:r>
+      <w:proofErr w:type="spellEnd"/>
+      <w:r>
+        <w:rPr>
+          <w:b/>
+        </w:rPr>
+        <w:t xml:space="preserve">. The revised figure is presented here for your convenience. </w:t>
+      </w:r>
+    </w:p>
+    <w:p>
+      <w:pPr>
+        <w:rPr>
+          <w:b/>
+          <w:color w:val="FF0000"/>
+        </w:rPr>
+      </w:pPr>
+      <w:r>
+        <w:rPr>
+          <w:b/>
+          <w:color w:val="FF0000"/>
+        </w:rPr>
+        <w:t>ADD FIGURE HERE</w:t>
+      </w:r>
+    </w:p>
+    <w:p>
+      <w:pPr>
+        <w:rPr>
+          <w:color w:val="808080" w:themeColor="background1" w:themeShade="80"/>
+        </w:rPr>
+      </w:pPr>
+      <w:r>
+        <w:rPr>
+          <w:color w:val="808080" w:themeColor="background1" w:themeShade="80"/>
+        </w:rPr>
+        <w:t xml:space="preserve">Also - considering energy expenditure is lower, analysis of uncoupling proteins in skeletal muscle and adipose depots may help inform on the mechanism. </w:t>
+      </w:r>
+    </w:p>
+    <w:p>
+      <w:pPr>
+        <w:rPr>
+          <w:b/>
+        </w:rPr>
+      </w:pPr>
+      <w:r>
+        <w:rPr>
+          <w:b/>
+        </w:rPr>
+        <w:t xml:space="preserve">We have also looked at uncoupling proteins in the muscle and </w:t>
+      </w:r>
+      <w:proofErr w:type="spellStart"/>
+      <w:r>
+        <w:rPr>
+          <w:b/>
+        </w:rPr>
+        <w:t>epididymal</w:t>
+      </w:r>
+      <w:proofErr w:type="spellEnd"/>
+      <w:r>
+        <w:rPr>
+          <w:b/>
+        </w:rPr>
+        <w:t xml:space="preserve"> adipose tissue. We observed an increase in muscle UCP2 in the MCP230-exposed mice</w:t>
+      </w:r>
+      <w:r>
+        <w:rPr>
+          <w:b/>
+        </w:rPr>
+        <w:t xml:space="preserve"> and a small increase in UCP1 in the </w:t>
+      </w:r>
+      <w:proofErr w:type="spellStart"/>
+      <w:r>
+        <w:rPr>
+          <w:b/>
+        </w:rPr>
+        <w:t>eWAT</w:t>
+      </w:r>
+      <w:proofErr w:type="spellEnd"/>
+      <w:r>
+        <w:rPr>
+          <w:b/>
+        </w:rPr>
+        <w:t>.</w:t>
+      </w:r>
+      <w:r>
+        <w:rPr>
+          <w:b/>
+        </w:rPr>
+        <w:t xml:space="preserve"> There were no other changes in UCPs.</w:t>
+      </w:r>
+      <w:r>
+        <w:rPr>
+          <w:b/>
+        </w:rPr>
+        <w:t xml:space="preserve"> </w:t>
+      </w:r>
+      <w:r>
+        <w:rPr>
+          <w:b/>
+        </w:rPr>
+        <w:t xml:space="preserve">As changes in </w:t>
+      </w:r>
+      <w:r>
+        <w:rPr>
+          <w:b/>
+        </w:rPr>
+        <w:t xml:space="preserve">skeletal muscle </w:t>
+      </w:r>
+      <w:r>
+        <w:rPr>
+          <w:b/>
+        </w:rPr>
+        <w:t xml:space="preserve">UCP2 and UCP3 are relevant to our oxidative stress hypothesis, we have included this data in our revised manuscript. </w:t>
+      </w:r>
+      <w:r>
+        <w:rPr>
+          <w:b/>
+        </w:rPr>
+        <w:t xml:space="preserve">However, we do not think that changes in UCP are able to </w:t>
+      </w:r>
+      <w:r>
+        <w:rPr>
+          <w:b/>
+        </w:rPr>
+        <w:t xml:space="preserve">entirely </w:t>
+      </w:r>
+      <w:r>
+        <w:rPr>
+          <w:b/>
+        </w:rPr>
+        <w:t xml:space="preserve">explain the reduction in energy expenditure in the PM mice. </w:t>
+      </w:r>
+      <w:r>
+        <w:rPr>
+          <w:b/>
+        </w:rPr>
+        <w:t xml:space="preserve">The </w:t>
+      </w:r>
+      <w:r>
+        <w:rPr>
+          <w:b/>
+        </w:rPr>
+        <w:t xml:space="preserve">new </w:t>
+      </w:r>
+      <w:r>
+        <w:rPr>
+          <w:b/>
+        </w:rPr>
+        <w:t>figure is reported here, for your convenience.</w:t>
+      </w:r>
+    </w:p>
+    <w:p>
+      <w:pPr>
+        <w:rPr>
+          <w:b/>
+          <w:color w:val="FF0000"/>
+        </w:rPr>
+      </w:pPr>
+      <w:r>
+        <w:rPr>
+          <w:b/>
+          <w:color w:val="FF0000"/>
+        </w:rPr>
+        <w:t>ADD figure here</w:t>
+      </w:r>
+    </w:p>
+    <w:p>
+      <w:pPr>
+        <w:rPr>
+          <w:color w:val="808080" w:themeColor="background1" w:themeShade="80"/>
+        </w:rPr>
+      </w:pPr>
+      <w:r>
+        <w:rPr>
+          <w:color w:val="808080" w:themeColor="background1" w:themeShade="80"/>
+        </w:rPr>
+        <w:t xml:space="preserve">4) Based on the RER data - it seems that the </w:t>
+      </w:r>
+      <w:proofErr w:type="spellStart"/>
+      <w:r>
+        <w:rPr>
+          <w:color w:val="808080" w:themeColor="background1" w:themeShade="80"/>
+        </w:rPr>
+        <w:t>Cabosil</w:t>
+      </w:r>
+      <w:proofErr w:type="spellEnd"/>
+      <w:r>
+        <w:rPr>
+          <w:color w:val="808080" w:themeColor="background1" w:themeShade="80"/>
+        </w:rPr>
+        <w:t xml:space="preserve"> control alters energy metabolism independent of the EPFR as the </w:t>
+      </w:r>
+      <w:proofErr w:type="spellStart"/>
+      <w:r>
+        <w:rPr>
+          <w:color w:val="808080" w:themeColor="background1" w:themeShade="80"/>
+        </w:rPr>
+        <w:t>Cabosil</w:t>
+      </w:r>
+      <w:proofErr w:type="spellEnd"/>
+      <w:r>
+        <w:rPr>
+          <w:color w:val="808080" w:themeColor="background1" w:themeShade="80"/>
+        </w:rPr>
+        <w:t xml:space="preserve"> group and the MCP230 group both show increases in fat oxidation (or decreases in carbohydrate oxidation) compared to saline. Thus, it is pertinent to ensure that the </w:t>
+      </w:r>
+      <w:proofErr w:type="spellStart"/>
+      <w:r>
+        <w:rPr>
+          <w:color w:val="808080" w:themeColor="background1" w:themeShade="80"/>
+        </w:rPr>
+        <w:t>Cabosil</w:t>
+      </w:r>
+      <w:proofErr w:type="spellEnd"/>
+      <w:r>
+        <w:rPr>
+          <w:color w:val="808080" w:themeColor="background1" w:themeShade="80"/>
+        </w:rPr>
+        <w:t xml:space="preserve"> is not a confounding variable. Also, why is the VO2 graph and the ambulatory movement graph labelled as both Saline and </w:t>
+      </w:r>
+      <w:proofErr w:type="spellStart"/>
+      <w:r>
+        <w:rPr>
+          <w:color w:val="808080" w:themeColor="background1" w:themeShade="80"/>
+        </w:rPr>
+        <w:t>Cabosil</w:t>
+      </w:r>
+      <w:proofErr w:type="spellEnd"/>
+      <w:r>
+        <w:rPr>
+          <w:color w:val="808080" w:themeColor="background1" w:themeShade="80"/>
+        </w:rPr>
+        <w:t xml:space="preserve"> while the RER is labelled as 3 groups? It is unclear what is happening here. </w:t>
+      </w:r>
+    </w:p>
+    <w:p>
+      <w:pPr>
+        <w:rPr>
+          <w:b/>
+        </w:rPr>
+      </w:pPr>
+      <w:r>
+        <w:rPr>
+          <w:b/>
+        </w:rPr>
+        <w:t xml:space="preserve">We have evaluated the effect of </w:t>
+      </w:r>
+      <w:proofErr w:type="spellStart"/>
+      <w:r>
+        <w:rPr>
+          <w:b/>
+        </w:rPr>
+        <w:t>Cabosil</w:t>
+      </w:r>
+      <w:proofErr w:type="spellEnd"/>
+      <w:r>
+        <w:rPr>
+          <w:b/>
+        </w:rPr>
+        <w:t xml:space="preserve"> separate from Saline in all instances. We have only combined the data for the two control groups for parameters </w:t>
+      </w:r>
+      <w:r>
+        <w:rPr>
+          <w:b/>
+        </w:rPr>
+        <w:t xml:space="preserve">where the saline and </w:t>
+      </w:r>
+      <w:proofErr w:type="spellStart"/>
+      <w:r>
+        <w:rPr>
+          <w:b/>
+        </w:rPr>
+        <w:t>cabosil</w:t>
+      </w:r>
+      <w:proofErr w:type="spellEnd"/>
+      <w:r>
+        <w:rPr>
+          <w:b/>
+        </w:rPr>
+        <w:t xml:space="preserve"> mice were</w:t>
+      </w:r>
+      <w:r>
+        <w:rPr>
+          <w:b/>
+        </w:rPr>
+        <w:t xml:space="preserve"> not different. In the instance of RER, the </w:t>
+      </w:r>
+      <w:proofErr w:type="spellStart"/>
+      <w:r>
+        <w:rPr>
+          <w:b/>
+        </w:rPr>
+        <w:t>cabosil</w:t>
+      </w:r>
+      <w:proofErr w:type="spellEnd"/>
+      <w:r>
+        <w:rPr>
+          <w:b/>
+        </w:rPr>
+        <w:t xml:space="preserve"> </w:t>
+      </w:r>
+      <w:r>
+        <w:rPr>
+          <w:b/>
+        </w:rPr>
+        <w:t>vehicle</w:t>
+      </w:r>
+      <w:r>
+        <w:rPr>
+          <w:b/>
+        </w:rPr>
+        <w:t xml:space="preserve"> had an effect, which is why the data is presented as three groups </w:t>
+      </w:r>
+      <w:r>
+        <w:rPr>
+          <w:b/>
+        </w:rPr>
+        <w:t>in</w:t>
+      </w:r>
+      <w:r>
+        <w:rPr>
+          <w:b/>
+        </w:rPr>
+        <w:t xml:space="preserve"> this figure. </w:t>
+      </w:r>
+      <w:r>
+        <w:rPr>
+          <w:b/>
+        </w:rPr>
+        <w:t xml:space="preserve">However, no effect of </w:t>
+      </w:r>
+      <w:proofErr w:type="spellStart"/>
+      <w:r>
+        <w:rPr>
+          <w:b/>
+        </w:rPr>
+        <w:t>cabosil</w:t>
+      </w:r>
+      <w:proofErr w:type="spellEnd"/>
+      <w:r>
+        <w:rPr>
+          <w:b/>
+        </w:rPr>
+        <w:t xml:space="preserve"> was seen in the VO2 data. In our revised manuscript, we have amended these figures to show that </w:t>
+      </w:r>
+    </w:p>
+    <w:p>
+      <w:pPr>
+        <w:rPr>
+          <w:b/>
+          <w:color w:val="FF0000"/>
+        </w:rPr>
+      </w:pPr>
+      <w:r>
+        <w:rPr>
+          <w:b/>
+          <w:color w:val="FF0000"/>
+        </w:rPr>
+        <w:t>Need to finish this explanation</w:t>
+      </w:r>
+    </w:p>
+    <w:p>
+      <w:pPr>
+        <w:rPr>
+          <w:color w:val="808080" w:themeColor="background1" w:themeShade="80"/>
+        </w:rPr>
+      </w:pPr>
+      <w:r>
+        <w:rPr>
+          <w:color w:val="808080" w:themeColor="background1" w:themeShade="80"/>
+        </w:rPr>
+        <w:lastRenderedPageBreak/>
+        <w:t xml:space="preserve">5) The fact that mitochondrial protein expression does not correlate with citrate synthase activity is interestingly and should be further addressed. Functional experiments in freshly isolated mitochondria or </w:t>
+      </w:r>
+      <w:proofErr w:type="spellStart"/>
+      <w:r>
+        <w:rPr>
+          <w:color w:val="808080" w:themeColor="background1" w:themeShade="80"/>
+        </w:rPr>
+        <w:t>permeabilized</w:t>
+      </w:r>
+      <w:proofErr w:type="spellEnd"/>
+      <w:r>
+        <w:rPr>
+          <w:color w:val="808080" w:themeColor="background1" w:themeShade="80"/>
+        </w:rPr>
+        <w:t xml:space="preserve"> </w:t>
+      </w:r>
+      <w:proofErr w:type="spellStart"/>
+      <w:r>
+        <w:rPr>
+          <w:color w:val="808080" w:themeColor="background1" w:themeShade="80"/>
+        </w:rPr>
+        <w:t>myofibres</w:t>
+      </w:r>
+      <w:proofErr w:type="spellEnd"/>
+      <w:r>
+        <w:rPr>
+          <w:color w:val="808080" w:themeColor="background1" w:themeShade="80"/>
+        </w:rPr>
+        <w:t xml:space="preserve"> would be important to investigate the functional significance of these differences. </w:t>
+      </w:r>
+    </w:p>
+    <w:p>
+      <w:pPr>
+        <w:rPr>
+          <w:b/>
+          <w:color w:val="FF0000"/>
+        </w:rPr>
+      </w:pPr>
+      <w:r>
+        <w:rPr>
+          <w:b/>
+          <w:color w:val="FF0000"/>
+        </w:rPr>
+        <w:t xml:space="preserve">Add something about S paper </w:t>
+      </w:r>
+    </w:p>
+    <w:p>
+      <w:pPr>
+        <w:rPr>
+          <w:b/>
+        </w:rPr>
+      </w:pPr>
+      <w:r>
+        <w:rPr>
+          <w:b/>
+        </w:rPr>
+        <w:t>We thank the reviewer for this suggestion. We agree that functional experiments would add value to our paper. Reporting citrate synthase activity as our only functional measure of mitochondrial energy metabolism is an obvious limitation; however, without repeating the entire study in a new cohort of mice, we cannot perform these experiments, since they requir</w:t>
       </w:r>
       <w:bookmarkStart w:id="0" w:name="_GoBack"/>
       <w:bookmarkEnd w:id="0"/>
-    </w:p>
-    <w:p>
-      <w:pPr>
-        <w:rPr>
-          <w:color w:val="808080" w:themeColor="background1" w:themeShade="80"/>
-        </w:rPr>
-      </w:pPr>
-      <w:r>
-        <w:rPr>
-          <w:color w:val="808080" w:themeColor="background1" w:themeShade="80"/>
-        </w:rPr>
-        <w:t xml:space="preserve">Also - how long was the fast for Figure 3 data? </w:t>
-      </w:r>
-    </w:p>
-    <w:p>
-      <w:pPr>
-        <w:rPr>
-          <w:b/>
-        </w:rPr>
-      </w:pPr>
-      <w:r>
-        <w:rPr>
-          <w:b/>
-        </w:rPr>
-        <w:t xml:space="preserve">Blood was collected in the fed state and </w:t>
-      </w:r>
-      <w:r>
-        <w:rPr>
-          <w:b/>
-        </w:rPr>
-        <w:t xml:space="preserve">again </w:t>
-      </w:r>
-      <w:r>
-        <w:rPr>
-          <w:b/>
-        </w:rPr>
-        <w:t xml:space="preserve">after a 6 hour fast. </w:t>
-      </w:r>
-    </w:p>
-    <w:p>
-      <w:pPr>
-        <w:rPr>
-          <w:color w:val="808080" w:themeColor="background1" w:themeShade="80"/>
-        </w:rPr>
-      </w:pPr>
-      <w:r>
-        <w:rPr>
-          <w:color w:val="808080" w:themeColor="background1" w:themeShade="80"/>
-        </w:rPr>
-        <w:t xml:space="preserve">2) It is unclear why the metabolic cage data is in chow fed mice while the mitochondrial experiments are in the HFD mice? It is currently inappropriate to try and explain the HFD mice skeletal muscle mitochondrial data with regards to the metabolic cage data. These seem to be completely different experimental groups and because of this, the proposed mechanisms are not supported by the data presented. </w:t>
+      <w:r>
+        <w:rPr>
+          <w:b/>
+        </w:rPr>
+        <w:t xml:space="preserve">e fresh tissue and intact membranes. We have noted this suggestion for any follow up studies we may perform.  </w:t>
+      </w:r>
+    </w:p>
+    <w:p>
+      <w:pPr>
+        <w:rPr>
+          <w:color w:val="808080" w:themeColor="background1" w:themeShade="80"/>
+        </w:rPr>
+      </w:pPr>
+      <w:r>
+        <w:rPr>
+          <w:color w:val="808080" w:themeColor="background1" w:themeShade="80"/>
+        </w:rPr>
+        <w:t xml:space="preserve">Minor </w:t>
+      </w:r>
+    </w:p>
+    <w:p>
+      <w:pPr>
+        <w:rPr>
+          <w:color w:val="808080" w:themeColor="background1" w:themeShade="80"/>
+        </w:rPr>
+      </w:pPr>
+      <w:r>
+        <w:rPr>
+          <w:color w:val="808080" w:themeColor="background1" w:themeShade="80"/>
+        </w:rPr>
+        <w:t xml:space="preserve">Figure 3A y-axis is unusual </w:t>
+      </w:r>
+    </w:p>
+    <w:p>
+      <w:pPr>
+        <w:rPr>
+          <w:b/>
+        </w:rPr>
+      </w:pPr>
+      <w:r>
+        <w:rPr>
+          <w:b/>
+        </w:rPr>
+        <w:t xml:space="preserve">We would like to thank this reviewer for pointing </w:t>
+      </w:r>
+      <w:r>
+        <w:rPr>
+          <w:b/>
+        </w:rPr>
+        <w:t>out this</w:t>
+      </w:r>
+      <w:r>
+        <w:rPr>
+          <w:b/>
+        </w:rPr>
+        <w:t xml:space="preserve"> formatting </w:t>
+      </w:r>
+      <w:r>
+        <w:rPr>
+          <w:b/>
+        </w:rPr>
+        <w:t>flaw</w:t>
+      </w:r>
+      <w:r>
+        <w:rPr>
+          <w:b/>
+        </w:rPr>
+        <w:t>. We</w:t>
+      </w:r>
+      <w:r>
+        <w:rPr>
+          <w:b/>
+        </w:rPr>
+        <w:t xml:space="preserve"> previously</w:t>
+      </w:r>
+      <w:r>
+        <w:rPr>
+          <w:b/>
+        </w:rPr>
+        <w:t xml:space="preserve"> had not noticed that the y-axis on Figure 3A did not extend as far as the bars of the graph. We have amended the figure so that the axis extends out to 200 mg/</w:t>
+      </w:r>
+      <w:proofErr w:type="spellStart"/>
+      <w:r>
+        <w:rPr>
+          <w:b/>
+        </w:rPr>
+        <w:t>dL</w:t>
+      </w:r>
+      <w:proofErr w:type="spellEnd"/>
+      <w:r>
+        <w:rPr>
+          <w:b/>
+        </w:rPr>
+        <w:t xml:space="preserve">. </w:t>
+      </w:r>
+    </w:p>
+    <w:p>
+      <w:pPr>
+        <w:rPr>
+          <w:color w:val="808080" w:themeColor="background1" w:themeShade="80"/>
+        </w:rPr>
+      </w:pPr>
+      <w:r>
+        <w:rPr>
+          <w:color w:val="808080" w:themeColor="background1" w:themeShade="80"/>
+        </w:rPr>
+        <w:t xml:space="preserve">What is the dose of EPFR compared to how much a human would be exposed to? </w:t>
       </w:r>
     </w:p>
     <w:p>
@@ -1973,568 +2833,67 @@
       <w:r>
         <w:rPr>
           <w:b/>
-        </w:rPr>
-        <w:t xml:space="preserve">The metabolic cage experiments were performed in the </w:t>
-      </w:r>
-      <w:r>
-        <w:rPr>
-          <w:b/>
-        </w:rPr>
-        <w:t xml:space="preserve">exact </w:t>
-      </w:r>
-      <w:r>
-        <w:rPr>
-          <w:b/>
-        </w:rPr>
-        <w:t>same mice that received the high fat diet, only prior to the</w:t>
-      </w:r>
-      <w:r>
-        <w:rPr>
-          <w:b/>
-        </w:rPr>
-        <w:t>se</w:t>
-      </w:r>
-      <w:r>
-        <w:rPr>
-          <w:b/>
-        </w:rPr>
-        <w:t xml:space="preserve"> mice going on </w:t>
-      </w:r>
-      <w:r>
-        <w:rPr>
-          <w:b/>
-        </w:rPr>
-        <w:t xml:space="preserve">the </w:t>
-      </w:r>
-      <w:r>
-        <w:rPr>
-          <w:b/>
-        </w:rPr>
-        <w:t xml:space="preserve">high fat diet. All mice from all groups went on high fat diet to induce obesity. As the effects of </w:t>
-      </w:r>
-      <w:r>
-        <w:rPr>
-          <w:b/>
-        </w:rPr>
+          <w:color w:val="FF0000"/>
+        </w:rPr>
+        <w:t>Steph/Sri to answer this</w:t>
+      </w:r>
+    </w:p>
+    <w:p/>
+    <w:p>
+      <w:r>
+        <w:t>Reviewer #3 (Comments to the Author (Required)):</w:t>
+      </w:r>
+    </w:p>
+    <w:p/>
+    <w:p>
+      <w:r>
+        <w:t xml:space="preserve">This is a very interesting article in which the investigators propose that in utero exposure to particulate matter (EPFR) will increase the risk of the offspring developing a form of metabolic disease. The manuscript is very well written and the overall presentation is strong. </w:t>
+      </w:r>
+    </w:p>
+    <w:p/>
+    <w:p>
+      <w:r>
+        <w:t xml:space="preserve">Although, the hypotheses are important the submission suffers from an incomplete assessment of mitochondria and lacks any attempt to provide a mechanism to explain the outcome. It is further challenging to determine if the effect of EPFR is a direct or a secondary effect on the skeletal muscle. Overall, the manuscript is largely dependent on mRNA and protein measures as a surrogate for functional measures, which significantly reduces the enthusiasm for the ideas that drive the submission. </w:t>
+      </w:r>
+    </w:p>
+    <w:p/>
+    <w:p>
+      <w:r>
+        <w:t xml:space="preserve">No functional data provided for the mitochondria (i.e. mitochondrial respiration). When considering the defined hypotheses it would seem these measures are necessary. </w:t>
+      </w:r>
+    </w:p>
+    <w:p/>
+    <w:p>
+      <w:r>
+        <w:t xml:space="preserve">In the same line of thinking, the discussion provides extended discussions on oxidative stress, yet the submission does not provide a single measure of oxidative stress. </w:t>
+      </w:r>
+    </w:p>
+    <w:p/>
+    <w:p>
+      <w:r>
+        <w:t xml:space="preserve">Also, there is </w:t>
+      </w:r>
+      <w:proofErr w:type="gramStart"/>
+      <w:r>
+        <w:t>a disconnect</w:t>
+      </w:r>
+      <w:proofErr w:type="gramEnd"/>
+      <w:r>
+        <w:t xml:space="preserve"> between the </w:t>
+      </w:r>
+      <w:proofErr w:type="spellStart"/>
+      <w:r>
+        <w:t>mtDNA</w:t>
+      </w:r>
+      <w:proofErr w:type="spellEnd"/>
+      <w:r>
+        <w:t xml:space="preserve"> results and the results obtained using the OXPHOS antibody with no clear explanation over why this may have occurred. Functional data or EM imaging likely would clear this up. </w:t>
+      </w:r>
+    </w:p>
+    <w:p/>
+    <w:p>
+      <w:r>
         <w:lastRenderedPageBreak/>
-        <w:t xml:space="preserve">high fat diet-induced </w:t>
-      </w:r>
-      <w:r>
-        <w:rPr>
-          <w:b/>
-        </w:rPr>
-        <w:t xml:space="preserve">obesity </w:t>
-      </w:r>
-      <w:r>
-        <w:rPr>
-          <w:b/>
-          <w:i/>
-        </w:rPr>
-        <w:t>per se</w:t>
-      </w:r>
-      <w:r>
-        <w:rPr>
-          <w:b/>
-        </w:rPr>
-        <w:t xml:space="preserve"> weren’t our major focus, we did not repeat the </w:t>
-      </w:r>
-      <w:r>
-        <w:rPr>
-          <w:b/>
-        </w:rPr>
-        <w:t xml:space="preserve">metabolic cage </w:t>
-      </w:r>
-      <w:r>
-        <w:rPr>
-          <w:b/>
-        </w:rPr>
-        <w:t xml:space="preserve">experiments post-high fat diet. This data would possibly be useful and it is an oversight on our part that we did not repeat the metabolic cage experiments at the end of the study. </w:t>
-      </w:r>
-      <w:r>
-        <w:rPr>
-          <w:b/>
-        </w:rPr>
-        <w:t xml:space="preserve">Given that the VO2/energy expenditure phenotype was present prior to the HFD, we did not think that repeating the experiments post-high fat diet would have provided us with any new information. </w:t>
-      </w:r>
-      <w:r>
-        <w:rPr>
-          <w:b/>
-          <w:color w:val="FF0000"/>
-        </w:rPr>
-        <w:t>Need to work on this explanation</w:t>
-      </w:r>
-    </w:p>
-    <w:p>
-      <w:pPr>
-        <w:rPr>
-          <w:color w:val="808080" w:themeColor="background1" w:themeShade="80"/>
-        </w:rPr>
-      </w:pPr>
-      <w:r>
-        <w:rPr>
-          <w:color w:val="808080" w:themeColor="background1" w:themeShade="80"/>
-        </w:rPr>
-        <w:t xml:space="preserve">3) It is unclear why only VO2 is provided to explain energy expenditure. Please provide the Kcal data in addition to presenting the units in line 226-228. Also - considering energy expenditure is lower, analysis of uncoupling proteins in skeletal muscle and adipose depots may help inform on the mechanism. </w:t>
-      </w:r>
-    </w:p>
-    <w:p>
-      <w:pPr>
-        <w:rPr>
-          <w:b/>
-        </w:rPr>
-      </w:pPr>
-      <w:r>
-        <w:rPr>
-          <w:b/>
-        </w:rPr>
-        <w:t xml:space="preserve">We have revised the manuscript to include energy expenditure expressed as </w:t>
-      </w:r>
-      <w:proofErr w:type="spellStart"/>
-      <w:r>
-        <w:rPr>
-          <w:b/>
-        </w:rPr>
-        <w:t>kCal</w:t>
-      </w:r>
-      <w:proofErr w:type="spellEnd"/>
-      <w:r>
-        <w:rPr>
-          <w:b/>
-        </w:rPr>
-        <w:t xml:space="preserve">. The revised figure is presented here for your convenience. </w:t>
-      </w:r>
-    </w:p>
-    <w:p>
-      <w:pPr>
-        <w:rPr>
-          <w:b/>
-          <w:color w:val="FF0000"/>
-        </w:rPr>
-      </w:pPr>
-      <w:r>
-        <w:rPr>
-          <w:b/>
-          <w:color w:val="FF0000"/>
-        </w:rPr>
-        <w:t>ADD FIGURE HERE</w:t>
-      </w:r>
-    </w:p>
-    <w:p>
-      <w:pPr>
-        <w:rPr>
-          <w:b/>
-        </w:rPr>
-      </w:pPr>
-      <w:r>
-        <w:rPr>
-          <w:b/>
-        </w:rPr>
-        <w:t xml:space="preserve">We have also looked at uncoupling proteins in the muscle and </w:t>
-      </w:r>
-      <w:proofErr w:type="spellStart"/>
-      <w:r>
-        <w:rPr>
-          <w:b/>
-        </w:rPr>
-        <w:t>epididymal</w:t>
-      </w:r>
-      <w:proofErr w:type="spellEnd"/>
-      <w:r>
-        <w:rPr>
-          <w:b/>
-        </w:rPr>
-        <w:t xml:space="preserve"> adipose tissue. We observed an increase in muscle UCP2 in the MCP230-exposed mice</w:t>
-      </w:r>
-      <w:r>
-        <w:rPr>
-          <w:b/>
-        </w:rPr>
-        <w:t xml:space="preserve"> and a small increase in UCP1 in the </w:t>
-      </w:r>
-      <w:proofErr w:type="spellStart"/>
-      <w:r>
-        <w:rPr>
-          <w:b/>
-        </w:rPr>
-        <w:t>eWAT</w:t>
-      </w:r>
-      <w:proofErr w:type="spellEnd"/>
-      <w:r>
-        <w:rPr>
-          <w:b/>
-        </w:rPr>
-        <w:t>.</w:t>
-      </w:r>
-      <w:r>
-        <w:rPr>
-          <w:b/>
-        </w:rPr>
-        <w:t xml:space="preserve"> There were no other changes in UCPs.</w:t>
-      </w:r>
-      <w:r>
-        <w:rPr>
-          <w:b/>
-        </w:rPr>
-        <w:t xml:space="preserve"> </w:t>
-      </w:r>
-      <w:r>
-        <w:rPr>
-          <w:b/>
-        </w:rPr>
-        <w:t>As changes in UCP2 and UCP3 are relevant to our oxidative stress hypothesis, we have included this data in our revised manuscript. The figure is also reported here, for your convenience.</w:t>
-      </w:r>
-    </w:p>
-    <w:p>
-      <w:pPr>
-        <w:rPr>
-          <w:b/>
-          <w:color w:val="FF0000"/>
-        </w:rPr>
-      </w:pPr>
-      <w:r>
-        <w:rPr>
-          <w:b/>
-          <w:color w:val="FF0000"/>
-        </w:rPr>
-        <w:t>ADD figure here</w:t>
-      </w:r>
-    </w:p>
-    <w:p>
-      <w:pPr>
-        <w:rPr>
-          <w:color w:val="808080" w:themeColor="background1" w:themeShade="80"/>
-        </w:rPr>
-      </w:pPr>
-      <w:r>
-        <w:rPr>
-          <w:color w:val="808080" w:themeColor="background1" w:themeShade="80"/>
-        </w:rPr>
-        <w:t xml:space="preserve">4) Based on the RER data - it seems that the </w:t>
-      </w:r>
-      <w:proofErr w:type="spellStart"/>
-      <w:r>
-        <w:rPr>
-          <w:color w:val="808080" w:themeColor="background1" w:themeShade="80"/>
-        </w:rPr>
-        <w:t>Cabosil</w:t>
-      </w:r>
-      <w:proofErr w:type="spellEnd"/>
-      <w:r>
-        <w:rPr>
-          <w:color w:val="808080" w:themeColor="background1" w:themeShade="80"/>
-        </w:rPr>
-        <w:t xml:space="preserve"> control alters energy metabolism independent of the EPFR as the </w:t>
-      </w:r>
-      <w:proofErr w:type="spellStart"/>
-      <w:r>
-        <w:rPr>
-          <w:color w:val="808080" w:themeColor="background1" w:themeShade="80"/>
-        </w:rPr>
-        <w:t>Cabosil</w:t>
-      </w:r>
-      <w:proofErr w:type="spellEnd"/>
-      <w:r>
-        <w:rPr>
-          <w:color w:val="808080" w:themeColor="background1" w:themeShade="80"/>
-        </w:rPr>
-        <w:t xml:space="preserve"> group and the MCP230 group both show increases in fat oxidation (or decreases in carbohydrate oxidation) compared to saline. Thus, it is pertinent to ensure that the </w:t>
-      </w:r>
-      <w:proofErr w:type="spellStart"/>
-      <w:r>
-        <w:rPr>
-          <w:color w:val="808080" w:themeColor="background1" w:themeShade="80"/>
-        </w:rPr>
-        <w:t>Cabosil</w:t>
-      </w:r>
-      <w:proofErr w:type="spellEnd"/>
-      <w:r>
-        <w:rPr>
-          <w:color w:val="808080" w:themeColor="background1" w:themeShade="80"/>
-        </w:rPr>
-        <w:t xml:space="preserve"> is not a confounding variable. Also, why is the VO2 graph and the ambulatory movement graph labelled as both Saline and </w:t>
-      </w:r>
-      <w:proofErr w:type="spellStart"/>
-      <w:r>
-        <w:rPr>
-          <w:color w:val="808080" w:themeColor="background1" w:themeShade="80"/>
-        </w:rPr>
-        <w:t>Cabosil</w:t>
-      </w:r>
-      <w:proofErr w:type="spellEnd"/>
-      <w:r>
-        <w:rPr>
-          <w:color w:val="808080" w:themeColor="background1" w:themeShade="80"/>
-        </w:rPr>
-        <w:t xml:space="preserve"> while the RER is labelled as 3 groups? It is unclear what is happening here. </w:t>
-      </w:r>
-    </w:p>
-    <w:p>
-      <w:pPr>
-        <w:rPr>
-          <w:b/>
-          <w:color w:val="FF0000"/>
-        </w:rPr>
-      </w:pPr>
-      <w:r>
-        <w:rPr>
-          <w:b/>
-        </w:rPr>
-        <w:t xml:space="preserve">We have evaluated the effect of </w:t>
-      </w:r>
-      <w:proofErr w:type="spellStart"/>
-      <w:r>
-        <w:rPr>
-          <w:b/>
-        </w:rPr>
-        <w:t>Cabosil</w:t>
-      </w:r>
-      <w:proofErr w:type="spellEnd"/>
-      <w:r>
-        <w:rPr>
-          <w:b/>
-        </w:rPr>
-        <w:t xml:space="preserve"> separate from Saline in all instances. We have only combined the data for the two control groups for parameters that were not different. In the instance of RER, the </w:t>
-      </w:r>
-      <w:proofErr w:type="spellStart"/>
-      <w:r>
-        <w:rPr>
-          <w:b/>
-        </w:rPr>
-        <w:t>cabosil</w:t>
-      </w:r>
-      <w:proofErr w:type="spellEnd"/>
-      <w:r>
-        <w:rPr>
-          <w:b/>
-        </w:rPr>
-        <w:t xml:space="preserve"> treatment had an effect, which is why the data is presented as three groups for this figure. Saline and </w:t>
-      </w:r>
-      <w:proofErr w:type="spellStart"/>
-      <w:r>
-        <w:rPr>
-          <w:b/>
-        </w:rPr>
-        <w:t>Cabosil</w:t>
-      </w:r>
-      <w:proofErr w:type="spellEnd"/>
-      <w:r>
-        <w:rPr>
-          <w:b/>
-        </w:rPr>
-        <w:t xml:space="preserve"> are otherwise </w:t>
-      </w:r>
-      <w:proofErr w:type="spellStart"/>
-      <w:r>
-        <w:rPr>
-          <w:b/>
-        </w:rPr>
-        <w:t>analysed</w:t>
-      </w:r>
-      <w:proofErr w:type="spellEnd"/>
-      <w:r>
-        <w:rPr>
-          <w:b/>
-        </w:rPr>
-        <w:t xml:space="preserve"> as a single control group.</w:t>
-      </w:r>
-      <w:r>
-        <w:rPr>
-          <w:b/>
-          <w:color w:val="FF0000"/>
-        </w:rPr>
-        <w:t xml:space="preserve">  Need to improve this explanation</w:t>
-      </w:r>
-    </w:p>
-    <w:p>
-      <w:pPr>
-        <w:rPr>
-          <w:b/>
-        </w:rPr>
-      </w:pPr>
-    </w:p>
-    <w:p>
-      <w:pPr>
-        <w:rPr>
-          <w:color w:val="808080" w:themeColor="background1" w:themeShade="80"/>
-        </w:rPr>
-      </w:pPr>
-      <w:r>
-        <w:rPr>
-          <w:color w:val="808080" w:themeColor="background1" w:themeShade="80"/>
-        </w:rPr>
-        <w:t xml:space="preserve">5) The fact that mitochondrial protein expression does not correlate with citrate synthase activity is interestingly and should be further addressed. Functional experiments in freshly isolated mitochondria or </w:t>
-      </w:r>
-      <w:proofErr w:type="spellStart"/>
-      <w:r>
-        <w:rPr>
-          <w:color w:val="808080" w:themeColor="background1" w:themeShade="80"/>
-        </w:rPr>
-        <w:t>permeabilized</w:t>
-      </w:r>
-      <w:proofErr w:type="spellEnd"/>
-      <w:r>
-        <w:rPr>
-          <w:color w:val="808080" w:themeColor="background1" w:themeShade="80"/>
-        </w:rPr>
-        <w:t xml:space="preserve"> </w:t>
-      </w:r>
-      <w:proofErr w:type="spellStart"/>
-      <w:r>
-        <w:rPr>
-          <w:color w:val="808080" w:themeColor="background1" w:themeShade="80"/>
-        </w:rPr>
-        <w:t>myofibres</w:t>
-      </w:r>
-      <w:proofErr w:type="spellEnd"/>
-      <w:r>
-        <w:rPr>
-          <w:color w:val="808080" w:themeColor="background1" w:themeShade="80"/>
-        </w:rPr>
-        <w:t xml:space="preserve"> would be important to investigate the functional significance of these differences. </w:t>
-      </w:r>
-    </w:p>
-    <w:p>
-      <w:pPr>
-        <w:rPr>
-          <w:b/>
-        </w:rPr>
-      </w:pPr>
-      <w:r>
-        <w:rPr>
-          <w:b/>
-        </w:rPr>
-        <w:t>We thank the reviewer for this suggestion. We agree that functional experiments would add value to our paper. Reporting c</w:t>
-      </w:r>
-      <w:r>
-        <w:rPr>
-          <w:b/>
-        </w:rPr>
-        <w:t xml:space="preserve">itrate synthase activity as our only functional measure of mitochondrial energy metabolism </w:t>
-      </w:r>
-      <w:r>
-        <w:rPr>
-          <w:b/>
-        </w:rPr>
-        <w:t xml:space="preserve">is an obvious limitation; however, without repeating the entire study in a new cohort of mice, we cannot perform these experiments, since they require fresh tissue and intact membranes. We have noted this suggestion for any follow up studies we may perform.  </w:t>
-      </w:r>
-    </w:p>
-    <w:p>
-      <w:pPr>
-        <w:rPr>
-          <w:color w:val="808080" w:themeColor="background1" w:themeShade="80"/>
-        </w:rPr>
-      </w:pPr>
-      <w:r>
-        <w:rPr>
-          <w:color w:val="808080" w:themeColor="background1" w:themeShade="80"/>
-        </w:rPr>
-        <w:t xml:space="preserve">Minor </w:t>
-      </w:r>
-    </w:p>
-    <w:p>
-      <w:pPr>
-        <w:rPr>
-          <w:color w:val="808080" w:themeColor="background1" w:themeShade="80"/>
-        </w:rPr>
-      </w:pPr>
-      <w:r>
-        <w:rPr>
-          <w:color w:val="808080" w:themeColor="background1" w:themeShade="80"/>
-        </w:rPr>
-        <w:t xml:space="preserve">Figure 3A y-axis is unusual </w:t>
-      </w:r>
-    </w:p>
-    <w:p>
-      <w:pPr>
-        <w:rPr>
-          <w:b/>
-        </w:rPr>
-      </w:pPr>
-    </w:p>
-    <w:p>
-      <w:pPr>
-        <w:rPr>
-          <w:color w:val="808080" w:themeColor="background1" w:themeShade="80"/>
-        </w:rPr>
-      </w:pPr>
-      <w:r>
-        <w:rPr>
-          <w:color w:val="808080" w:themeColor="background1" w:themeShade="80"/>
-        </w:rPr>
-        <w:t xml:space="preserve">What is the dose of EPFR compared to how much a human would be exposed to? </w:t>
-      </w:r>
-    </w:p>
-    <w:p>
-      <w:pPr>
-        <w:rPr>
-          <w:b/>
-          <w:color w:val="FF0000"/>
-        </w:rPr>
-      </w:pPr>
-      <w:r>
-        <w:rPr>
-          <w:b/>
-          <w:color w:val="FF0000"/>
-        </w:rPr>
-        <w:t>Steph/Sri to answer this</w:t>
-      </w:r>
-    </w:p>
-    <w:p/>
-    <w:p>
-      <w:r>
-        <w:lastRenderedPageBreak/>
-        <w:t>Reviewer #3 (Comments to the Author (Required)):</w:t>
-      </w:r>
-    </w:p>
-    <w:p/>
-    <w:p>
-      <w:r>
-        <w:t xml:space="preserve">This is a very interesting article in which the investigators propose that in utero exposure to particulate matter (EPFR) will increase the risk of the offspring developing a form of metabolic disease. The manuscript is very well written and the overall presentation is strong. </w:t>
-      </w:r>
-    </w:p>
-    <w:p/>
-    <w:p>
-      <w:r>
-        <w:t xml:space="preserve">Although, the hypotheses are important the submission suffers from an incomplete assessment of mitochondria and lacks any attempt to provide a mechanism to explain the outcome. It is further challenging to determine if the effect of EPFR is a direct or a secondary effect on the skeletal muscle. Overall, the manuscript is largely dependent on mRNA and protein measures as a surrogate for functional measures, which significantly reduces the enthusiasm for the ideas that drive the submission. </w:t>
-      </w:r>
-    </w:p>
-    <w:p/>
-    <w:p>
-      <w:r>
-        <w:t xml:space="preserve">No functional data provided for the mitochondria (i.e. mitochondrial respiration). When considering the defined hypotheses it would seem these measures are necessary. </w:t>
-      </w:r>
-    </w:p>
-    <w:p/>
-    <w:p>
-      <w:r>
-        <w:t xml:space="preserve">In the same line of thinking, the discussion provides extended discussions on oxidative stress, yet the submission does not provide a single measure of oxidative stress. </w:t>
-      </w:r>
-    </w:p>
-    <w:p/>
-    <w:p>
-      <w:r>
-        <w:t xml:space="preserve">Also, there is </w:t>
-      </w:r>
-      <w:proofErr w:type="gramStart"/>
-      <w:r>
-        <w:t>a disconnect</w:t>
-      </w:r>
-      <w:proofErr w:type="gramEnd"/>
-      <w:r>
-        <w:t xml:space="preserve"> between the </w:t>
-      </w:r>
-      <w:proofErr w:type="spellStart"/>
-      <w:r>
-        <w:t>mtDNA</w:t>
-      </w:r>
-      <w:proofErr w:type="spellEnd"/>
-      <w:r>
-        <w:t xml:space="preserve"> results and the results obtained using the OXPHOS antibody with no clear explanation over why this may have occurred. Functional data or EM imaging likely would clear this up. </w:t>
-      </w:r>
-    </w:p>
-    <w:p/>
-    <w:p>
-      <w:r>
         <w:t xml:space="preserve">Providing some sort of intervention that targets the skeletal muscle mitochondria to prevent the overall phenotype induced by the EPFR would significantly strengthen the study. </w:t>
       </w:r>
     </w:p>

</xml_diff>

<commit_message>
More updates to the MS and revision letter
</commit_message>
<xml_diff>
--- a/Manuscript/Draft of response letter.docx
+++ b/Manuscript/Draft of response letter.docx
@@ -311,6 +311,12 @@
         <w:rPr>
           <w:b/>
         </w:rPr>
+        <w:t xml:space="preserve">Response: </w:t>
+      </w:r>
+      <w:r>
+        <w:rPr>
+          <w:b/>
+        </w:rPr>
         <w:t>This is an interesting thought, and we tha</w:t>
       </w:r>
       <w:r>
@@ -419,43 +425,13 @@
         <w:rPr>
           <w:b/>
         </w:rPr>
-        <w:t>. Even so, this</w:t>
-      </w:r>
-      <w:r>
-        <w:rPr>
-          <w:b/>
-        </w:rPr>
-        <w:t xml:space="preserve"> </w:t>
-      </w:r>
-      <w:r>
-        <w:rPr>
-          <w:b/>
-        </w:rPr>
-        <w:t xml:space="preserve">finding </w:t>
-      </w:r>
-      <w:r>
-        <w:rPr>
-          <w:b/>
-        </w:rPr>
-        <w:t xml:space="preserve">could </w:t>
-      </w:r>
-      <w:r>
-        <w:rPr>
-          <w:b/>
-        </w:rPr>
-        <w:t>partially</w:t>
-      </w:r>
-      <w:r>
-        <w:rPr>
-          <w:b/>
-        </w:rPr>
-        <w:t xml:space="preserve"> explain the elevated ghrelin levels we observe in these mice.</w:t>
-      </w:r>
-      <w:r>
-        <w:rPr>
-          <w:b/>
-        </w:rPr>
-        <w:t xml:space="preserve"> We </w:t>
+        <w:t xml:space="preserve">. </w:t>
+      </w:r>
+      <w:r>
+        <w:rPr>
+          <w:b/>
+        </w:rPr>
+        <w:t xml:space="preserve">We </w:t>
       </w:r>
       <w:r>
         <w:rPr>
@@ -599,6 +575,12 @@
         <w:rPr>
           <w:b/>
         </w:rPr>
+        <w:t xml:space="preserve">Response: </w:t>
+      </w:r>
+      <w:r>
+        <w:rPr>
+          <w:b/>
+        </w:rPr>
         <w:t xml:space="preserve">All the </w:t>
       </w:r>
       <w:r>
@@ -659,7 +641,19 @@
         <w:rPr>
           <w:b/>
         </w:rPr>
-        <w:t xml:space="preserve">This tells us that the high fat diet did have an effect on glucose and insulin levels, yet that there were no differences in these parameters as a result of acute </w:t>
+        <w:t xml:space="preserve">This tells us that the high fat diet did have an effect on glucose and insulin levels, yet that there were no </w:t>
+      </w:r>
+      <w:r>
+        <w:rPr>
+          <w:b/>
+        </w:rPr>
+        <w:t>additive effects o</w:t>
+      </w:r>
+      <w:r>
+        <w:rPr>
+          <w:b/>
+        </w:rPr>
+        <w:t xml:space="preserve">n these parameters as a result of acute </w:t>
       </w:r>
       <w:r>
         <w:rPr>
@@ -688,48 +682,6 @@
       </w:r>
     </w:p>
     <w:p>
-      <w:pPr>
-        <w:rPr>
-          <w:b/>
-          <w:color w:val="FF0000"/>
-        </w:rPr>
-      </w:pPr>
-      <w:r>
-        <w:rPr>
-          <w:b/>
-          <w:color w:val="FF0000"/>
-        </w:rPr>
-        <w:t>It is possible that GLP1 and ghrelin response in these mice are linked to oxidative stress.</w:t>
-      </w:r>
-      <w:r>
-        <w:rPr>
-          <w:b/>
-        </w:rPr>
-        <w:t xml:space="preserve"> </w:t>
-      </w:r>
-      <w:r>
-        <w:rPr>
-          <w:b/>
-          <w:color w:val="FF0000"/>
-        </w:rPr>
-        <w:t xml:space="preserve">Need to add </w:t>
-      </w:r>
-      <w:r>
-        <w:rPr>
-          <w:b/>
-          <w:color w:val="FF0000"/>
-        </w:rPr>
-        <w:t xml:space="preserve">something about this </w:t>
-      </w:r>
-      <w:r>
-        <w:rPr>
-          <w:b/>
-          <w:color w:val="FF0000"/>
-        </w:rPr>
-        <w:t>to the discussion and then report back here</w:t>
-      </w:r>
-    </w:p>
-    <w:p>
       <w:r>
         <w:rPr>
           <w:color w:val="808080" w:themeColor="background1" w:themeShade="80"/>
@@ -743,6 +695,12 @@
           <w:b/>
         </w:rPr>
       </w:pPr>
+      <w:r>
+        <w:rPr>
+          <w:b/>
+        </w:rPr>
+        <w:t xml:space="preserve">Response: </w:t>
+      </w:r>
       <w:r>
         <w:rPr>
           <w:b/>
@@ -1074,6 +1032,12 @@
           <w:b/>
         </w:rPr>
       </w:pPr>
+      <w:r>
+        <w:rPr>
+          <w:b/>
+        </w:rPr>
+        <w:t xml:space="preserve">Response: </w:t>
+      </w:r>
       <w:r>
         <w:rPr>
           <w:b/>
@@ -1372,6 +1336,12 @@
         <w:rPr>
           <w:b/>
         </w:rPr>
+        <w:t xml:space="preserve">Response: </w:t>
+      </w:r>
+      <w:r>
+        <w:rPr>
+          <w:b/>
+        </w:rPr>
         <w:t>We chose not to complete insulin or glucose tolerance tests on these mice a</w:t>
       </w:r>
       <w:r>
@@ -1512,7 +1482,19 @@
         <w:rPr>
           <w:b/>
         </w:rPr>
-        <w:t xml:space="preserve"> high for mice on high fat diet, we </w:t>
+        <w:t xml:space="preserve"> high</w:t>
+      </w:r>
+      <w:r>
+        <w:rPr>
+          <w:b/>
+        </w:rPr>
+        <w:t>/low</w:t>
+      </w:r>
+      <w:r>
+        <w:rPr>
+          <w:b/>
+        </w:rPr>
+        <w:t xml:space="preserve"> for mice on high fat diet, we </w:t>
       </w:r>
       <w:r>
         <w:rPr>
@@ -1848,6 +1830,43 @@
         <w:rPr>
           <w:b/>
         </w:rPr>
+        <w:t xml:space="preserve">Response: </w:t>
+      </w:r>
+      <w:r>
+        <w:rPr>
+          <w:b/>
+        </w:rPr>
+        <w:t>Although this may be an interesting avenue of study for future studies</w:t>
+      </w:r>
+      <w:r>
+        <w:rPr>
+          <w:b/>
+        </w:rPr>
+        <w:t xml:space="preserve"> in this area</w:t>
+      </w:r>
+      <w:r>
+        <w:rPr>
+          <w:b/>
+        </w:rPr>
+        <w:t xml:space="preserve">, we do not think that measurements of </w:t>
+      </w:r>
+      <w:r>
+        <w:rPr>
+          <w:b/>
+          <w:i/>
+        </w:rPr>
+        <w:t>ex vivo</w:t>
+      </w:r>
+      <w:r>
+        <w:rPr>
+          <w:b/>
+        </w:rPr>
+        <w:t xml:space="preserve"> skeletal muscle glucose uptake are of direct relevance to the hypothesis we are testing here. </w:t>
+      </w:r>
+      <w:r>
+        <w:rPr>
+          <w:b/>
+        </w:rPr>
         <w:t xml:space="preserve">It is well known that high fat diets can alter skeletal muscle </w:t>
       </w:r>
       <w:r>
@@ -1860,49 +1879,31 @@
         <w:rPr>
           <w:b/>
         </w:rPr>
-        <w:t xml:space="preserve">. Given that our experimental groups all received </w:t>
-      </w:r>
-      <w:r>
-        <w:rPr>
-          <w:b/>
-        </w:rPr>
-        <w:t xml:space="preserve">the same high fat diet </w:t>
-      </w:r>
-      <w:r>
-        <w:rPr>
-          <w:b/>
-        </w:rPr>
-        <w:t xml:space="preserve">to induce obesity, </w:t>
-      </w:r>
-      <w:r>
-        <w:rPr>
-          <w:b/>
-        </w:rPr>
-        <w:t xml:space="preserve">and serum markers of insulin sensitivity were not different between groups, </w:t>
-      </w:r>
-      <w:r>
-        <w:rPr>
-          <w:b/>
-        </w:rPr>
-        <w:t xml:space="preserve">measuring glucose uptake </w:t>
-      </w:r>
-      <w:r>
-        <w:rPr>
-          <w:b/>
-        </w:rPr>
-        <w:t xml:space="preserve">into the muscle </w:t>
-      </w:r>
-      <w:r>
-        <w:rPr>
-          <w:b/>
-        </w:rPr>
-        <w:t>seem</w:t>
-      </w:r>
-      <w:r>
-        <w:rPr>
-          <w:b/>
-        </w:rPr>
-        <w:t>ed</w:t>
+        <w:t xml:space="preserve">. </w:t>
+      </w:r>
+      <w:r>
+        <w:rPr>
+          <w:b/>
+        </w:rPr>
+        <w:t>Based on our current protocol, all</w:t>
+      </w:r>
+      <w:r>
+        <w:rPr>
+          <w:b/>
+        </w:rPr>
+        <w:t xml:space="preserve"> experimental groups received </w:t>
+      </w:r>
+      <w:r>
+        <w:rPr>
+          <w:b/>
+        </w:rPr>
+        <w:t xml:space="preserve">high fat diet </w:t>
+      </w:r>
+      <w:r>
+        <w:rPr>
+          <w:b/>
+        </w:rPr>
+        <w:t>to induce obesity</w:t>
       </w:r>
       <w:r>
         <w:rPr>
@@ -1914,55 +1915,37 @@
         <w:rPr>
           <w:b/>
         </w:rPr>
-        <w:t xml:space="preserve">redundant. </w:t>
-      </w:r>
-      <w:r>
-        <w:rPr>
-          <w:b/>
-        </w:rPr>
-        <w:t>Although such data may be interesting</w:t>
-      </w:r>
-      <w:r>
-        <w:rPr>
-          <w:b/>
-        </w:rPr>
-        <w:t xml:space="preserve"> for future studies</w:t>
-      </w:r>
-      <w:r>
-        <w:rPr>
-          <w:b/>
-        </w:rPr>
-        <w:t xml:space="preserve">, </w:t>
-      </w:r>
-      <w:r>
-        <w:rPr>
-          <w:b/>
-        </w:rPr>
-        <w:t xml:space="preserve">such parameters are not of direct </w:t>
-      </w:r>
-      <w:r>
-        <w:rPr>
-          <w:b/>
-        </w:rPr>
-        <w:t>relevan</w:t>
-      </w:r>
-      <w:r>
-        <w:rPr>
-          <w:b/>
-        </w:rPr>
-        <w:t>ce</w:t>
-      </w:r>
-      <w:r>
-        <w:rPr>
-          <w:b/>
-        </w:rPr>
-        <w:t xml:space="preserve"> to our primary hypothesis</w:t>
-      </w:r>
-      <w:r>
-        <w:rPr>
-          <w:b/>
-        </w:rPr>
-        <w:t xml:space="preserve"> here</w:t>
+        <w:t>and</w:t>
+      </w:r>
+      <w:r>
+        <w:rPr>
+          <w:b/>
+        </w:rPr>
+        <w:t>, although limited,</w:t>
+      </w:r>
+      <w:r>
+        <w:rPr>
+          <w:b/>
+        </w:rPr>
+        <w:t xml:space="preserve"> </w:t>
+      </w:r>
+      <w:r>
+        <w:rPr>
+          <w:b/>
+        </w:rPr>
+        <w:t xml:space="preserve">all mice responded similarly in </w:t>
+      </w:r>
+      <w:r>
+        <w:rPr>
+          <w:b/>
+        </w:rPr>
+        <w:t xml:space="preserve">serum markers of insulin </w:t>
+      </w:r>
+      <w:r>
+        <w:rPr>
+          <w:b/>
+        </w:rPr>
+        <w:t>resistance</w:t>
       </w:r>
       <w:r>
         <w:rPr>
@@ -1988,6 +1971,12 @@
         </w:rPr>
         <w:t xml:space="preserve"> be worth noting that </w:t>
       </w:r>
+      <w:r>
+        <w:rPr>
+          <w:b/>
+        </w:rPr>
+        <w:t xml:space="preserve">skeletal muscle </w:t>
+      </w:r>
       <w:proofErr w:type="spellStart"/>
       <w:r>
         <w:rPr>
@@ -2050,6 +2039,12 @@
         <w:rPr>
           <w:b/>
         </w:rPr>
+        <w:t xml:space="preserve">Response: </w:t>
+      </w:r>
+      <w:r>
+        <w:rPr>
+          <w:b/>
+        </w:rPr>
         <w:t xml:space="preserve">Blood was collected in the fed state and </w:t>
       </w:r>
       <w:r>
@@ -2100,6 +2095,12 @@
         <w:rPr>
           <w:b/>
         </w:rPr>
+        <w:t xml:space="preserve">Response: </w:t>
+      </w:r>
+      <w:r>
+        <w:rPr>
+          <w:b/>
+        </w:rPr>
         <w:t xml:space="preserve">The metabolic cage experiments were performed in the </w:t>
       </w:r>
       <w:r>
@@ -2148,13 +2149,38 @@
         <w:rPr>
           <w:b/>
         </w:rPr>
-        <w:t xml:space="preserve">the VO2/energy expenditure phenotype was present </w:t>
-      </w:r>
-      <w:r>
-        <w:rPr>
-          <w:b/>
-        </w:rPr>
-        <w:t xml:space="preserve">in the PM group </w:t>
+        <w:t>the VO</w:t>
+      </w:r>
+      <w:r>
+        <w:rPr>
+          <w:b/>
+          <w:vertAlign w:val="subscript"/>
+        </w:rPr>
+        <w:t>2</w:t>
+      </w:r>
+      <w:r>
+        <w:rPr>
+          <w:b/>
+        </w:rPr>
+        <w:t xml:space="preserve">/energy expenditure phenotype was present </w:t>
+      </w:r>
+      <w:r>
+        <w:rPr>
+          <w:b/>
+        </w:rPr>
+        <w:t xml:space="preserve">in the </w:t>
+      </w:r>
+      <w:r>
+        <w:rPr>
+          <w:b/>
+        </w:rPr>
+        <w:t>MCP230-exposed mice</w:t>
+      </w:r>
+      <w:r>
+        <w:rPr>
+          <w:b/>
+        </w:rPr>
+        <w:t xml:space="preserve"> </w:t>
       </w:r>
       <w:r>
         <w:rPr>
@@ -2258,11 +2284,41 @@
         </w:rPr>
         <w:t xml:space="preserve">seful and it is an oversight on our part that we did not repeat the metabolic cage experiments at the end of the study. </w:t>
       </w:r>
-    </w:p>
-    <w:p>
-      <w:pPr>
-        <w:rPr>
-          <w:b/>
+      <w:r>
+        <w:rPr>
+          <w:b/>
+        </w:rPr>
+        <w:t xml:space="preserve">However, we do not think it is </w:t>
+      </w:r>
+      <w:r>
+        <w:rPr>
+          <w:b/>
+        </w:rPr>
+        <w:t>too much of a disconnect</w:t>
+      </w:r>
+      <w:r>
+        <w:rPr>
+          <w:b/>
+        </w:rPr>
+        <w:t xml:space="preserve"> to </w:t>
+      </w:r>
+      <w:r>
+        <w:rPr>
+          <w:b/>
+        </w:rPr>
+        <w:t xml:space="preserve">not be able to </w:t>
+      </w:r>
+      <w:r>
+        <w:rPr>
+          <w:b/>
+        </w:rPr>
+        <w:t>discuss the possibility that these findings are related.</w:t>
+      </w:r>
+    </w:p>
+    <w:p>
+      <w:pPr>
+        <w:rPr>
+          <w:color w:val="808080" w:themeColor="background1" w:themeShade="80"/>
         </w:rPr>
       </w:pPr>
       <w:r>
@@ -2271,29 +2327,319 @@
         </w:rPr>
         <w:t xml:space="preserve">3) It is unclear why only VO2 is provided to explain energy expenditure. Please provide the Kcal data in addition to presenting the units in line 226-228. </w:t>
       </w:r>
-      <w:r>
-        <w:rPr>
-          <w:b/>
-        </w:rPr>
-        <w:t xml:space="preserve">We have revised the manuscript to include energy expenditure expressed as </w:t>
+    </w:p>
+    <w:p>
+      <w:pPr>
+        <w:rPr>
+          <w:b/>
+        </w:rPr>
+      </w:pPr>
+      <w:r>
+        <w:rPr>
+          <w:b/>
+        </w:rPr>
+        <w:t xml:space="preserve">Response: </w:t>
+      </w:r>
+      <w:r>
+        <w:rPr>
+          <w:b/>
+        </w:rPr>
+        <w:t>We have</w:t>
+      </w:r>
+      <w:r>
+        <w:rPr>
+          <w:b/>
+        </w:rPr>
+        <w:t xml:space="preserve"> revised the manuscript to</w:t>
+      </w:r>
+      <w:r>
+        <w:rPr>
+          <w:b/>
+        </w:rPr>
+        <w:t xml:space="preserve"> also</w:t>
+      </w:r>
+      <w:r>
+        <w:rPr>
+          <w:b/>
+        </w:rPr>
+        <w:t xml:space="preserve"> include </w:t>
+      </w:r>
+      <w:r>
+        <w:rPr>
+          <w:b/>
+        </w:rPr>
+        <w:t>energy expenditure expressed in watts</w:t>
+      </w:r>
+      <w:r>
+        <w:rPr>
+          <w:b/>
+        </w:rPr>
+        <w:t xml:space="preserve"> (as this is the SI unit)</w:t>
+      </w:r>
+      <w:r>
+        <w:rPr>
+          <w:b/>
+        </w:rPr>
+        <w:t xml:space="preserve">. </w:t>
+      </w:r>
+      <w:r>
+        <w:rPr>
+          <w:b/>
+        </w:rPr>
+        <w:t xml:space="preserve">The revised figure is presented here for your convenience. </w:t>
+      </w:r>
+    </w:p>
+    <w:p>
+      <w:pPr>
+        <w:jc w:val="center"/>
+        <w:rPr>
+          <w:b/>
+        </w:rPr>
+      </w:pPr>
+      <w:r>
+        <w:rPr>
+          <w:b/>
+        </w:rPr>
+        <w:pict>
+          <v:shape id="_x0000_i1027" type="#_x0000_t75" style="width:267pt;height:187.5pt">
+            <v:imagedata r:id="rId7" o:title="VO2 &amp; mWatts"/>
+          </v:shape>
+        </w:pict>
+      </w:r>
+    </w:p>
+    <w:p>
+      <w:pPr>
+        <w:rPr>
+          <w:color w:val="808080" w:themeColor="background1" w:themeShade="80"/>
+        </w:rPr>
+      </w:pPr>
+      <w:r>
+        <w:rPr>
+          <w:color w:val="808080" w:themeColor="background1" w:themeShade="80"/>
+        </w:rPr>
+        <w:t xml:space="preserve">Also - considering energy expenditure is lower, analysis of uncoupling proteins in skeletal muscle and adipose depots may help inform on the mechanism. </w:t>
+      </w:r>
+    </w:p>
+    <w:p>
+      <w:pPr>
+        <w:rPr>
+          <w:b/>
+        </w:rPr>
+      </w:pPr>
+      <w:r>
+        <w:rPr>
+          <w:b/>
+        </w:rPr>
+        <w:t xml:space="preserve">Response: </w:t>
+      </w:r>
+      <w:r>
+        <w:rPr>
+          <w:b/>
+        </w:rPr>
+        <w:t xml:space="preserve">We have also looked at uncoupling proteins in the muscle and </w:t>
       </w:r>
       <w:proofErr w:type="spellStart"/>
       <w:r>
         <w:rPr>
           <w:b/>
         </w:rPr>
-        <w:t>kCal</w:t>
+        <w:t>epididymal</w:t>
       </w:r>
       <w:proofErr w:type="spellEnd"/>
       <w:r>
         <w:rPr>
           <w:b/>
         </w:rPr>
-        <w:t xml:space="preserve">. The revised figure is presented here for your convenience. </w:t>
-      </w:r>
-    </w:p>
-    <w:p>
-      <w:pPr>
+        <w:t xml:space="preserve"> adipose tissue. We observed an increase in muscle UCP2 in the MCP230-exposed mice</w:t>
+      </w:r>
+      <w:r>
+        <w:rPr>
+          <w:b/>
+        </w:rPr>
+        <w:t xml:space="preserve"> and a small increase in UCP1 in the </w:t>
+      </w:r>
+      <w:proofErr w:type="spellStart"/>
+      <w:r>
+        <w:rPr>
+          <w:b/>
+        </w:rPr>
+        <w:t>eWAT</w:t>
+      </w:r>
+      <w:proofErr w:type="spellEnd"/>
+      <w:r>
+        <w:rPr>
+          <w:b/>
+        </w:rPr>
+        <w:t>.</w:t>
+      </w:r>
+      <w:r>
+        <w:rPr>
+          <w:b/>
+        </w:rPr>
+        <w:t xml:space="preserve"> There were no other </w:t>
+      </w:r>
+      <w:r>
+        <w:rPr>
+          <w:b/>
+        </w:rPr>
+        <w:lastRenderedPageBreak/>
+        <w:t>changes in UCPs.</w:t>
+      </w:r>
+      <w:r>
+        <w:rPr>
+          <w:b/>
+        </w:rPr>
+        <w:t xml:space="preserve"> </w:t>
+      </w:r>
+      <w:r>
+        <w:rPr>
+          <w:b/>
+        </w:rPr>
+        <w:t xml:space="preserve">As </w:t>
+      </w:r>
+      <w:r>
+        <w:rPr>
+          <w:b/>
+        </w:rPr>
+        <w:t xml:space="preserve">skeletal muscle </w:t>
+      </w:r>
+      <w:r>
+        <w:rPr>
+          <w:b/>
+        </w:rPr>
+        <w:t>UCP2 and UCP3 are relevant to our oxidative stress hypothesis</w:t>
+      </w:r>
+      <w:r>
+        <w:rPr>
+          <w:b/>
+        </w:rPr>
+        <w:t xml:space="preserve"> (which we have expanded on in the revised manuscript)</w:t>
+      </w:r>
+      <w:r>
+        <w:rPr>
+          <w:b/>
+        </w:rPr>
+        <w:t xml:space="preserve">, we have included this data in our revised manuscript. </w:t>
+      </w:r>
+      <w:r>
+        <w:rPr>
+          <w:b/>
+        </w:rPr>
+        <w:t>W</w:t>
+      </w:r>
+      <w:r>
+        <w:rPr>
+          <w:b/>
+        </w:rPr>
+        <w:t>e do not think that changes in UCP</w:t>
+      </w:r>
+      <w:r>
+        <w:rPr>
+          <w:b/>
+        </w:rPr>
+        <w:t>’s</w:t>
+      </w:r>
+      <w:r>
+        <w:rPr>
+          <w:b/>
+        </w:rPr>
+        <w:t xml:space="preserve"> are able to</w:t>
+      </w:r>
+      <w:r>
+        <w:rPr>
+          <w:b/>
+        </w:rPr>
+        <w:t xml:space="preserve"> </w:t>
+      </w:r>
+      <w:r>
+        <w:rPr>
+          <w:b/>
+        </w:rPr>
+        <w:t>explain the reduction in energy expenditure</w:t>
+      </w:r>
+      <w:r>
+        <w:rPr>
+          <w:b/>
+        </w:rPr>
+        <w:t xml:space="preserve"> we observe</w:t>
+      </w:r>
+      <w:r>
+        <w:rPr>
+          <w:b/>
+        </w:rPr>
+        <w:t xml:space="preserve"> in the </w:t>
+      </w:r>
+      <w:r>
+        <w:rPr>
+          <w:b/>
+        </w:rPr>
+        <w:t>MCP230-exposed</w:t>
+      </w:r>
+      <w:r>
+        <w:rPr>
+          <w:b/>
+        </w:rPr>
+        <w:t xml:space="preserve"> mice</w:t>
+      </w:r>
+      <w:r>
+        <w:rPr>
+          <w:b/>
+        </w:rPr>
+        <w:t>, as increased uncoupling would be expected to increase O</w:t>
+      </w:r>
+      <w:r>
+        <w:rPr>
+          <w:b/>
+          <w:vertAlign w:val="subscript"/>
+        </w:rPr>
+        <w:t>2</w:t>
+      </w:r>
+      <w:r>
+        <w:rPr>
+          <w:b/>
+        </w:rPr>
+        <w:t xml:space="preserve"> consumption</w:t>
+      </w:r>
+      <w:r>
+        <w:rPr>
+          <w:b/>
+        </w:rPr>
+        <w:t>, rather than cause a reduction</w:t>
+      </w:r>
+      <w:r>
+        <w:rPr>
+          <w:b/>
+        </w:rPr>
+        <w:t xml:space="preserve">. </w:t>
+      </w:r>
+      <w:r>
+        <w:rPr>
+          <w:b/>
+        </w:rPr>
+        <w:t xml:space="preserve">The </w:t>
+      </w:r>
+      <w:r>
+        <w:rPr>
+          <w:b/>
+        </w:rPr>
+        <w:t xml:space="preserve">new </w:t>
+      </w:r>
+      <w:r>
+        <w:rPr>
+          <w:b/>
+        </w:rPr>
+        <w:t>figure is reported here, for your convenience.</w:t>
+      </w:r>
+      <w:r>
+        <w:rPr>
+          <w:b/>
+        </w:rPr>
+        <w:t xml:space="preserve"> </w:t>
+      </w:r>
+    </w:p>
+    <w:p>
+      <w:pPr>
+        <w:jc w:val="center"/>
         <w:rPr>
           <w:b/>
           <w:color w:val="FF0000"/>
@@ -2302,66 +2648,349 @@
       <w:r>
         <w:rPr>
           <w:b/>
+          <w:noProof/>
           <w:color w:val="FF0000"/>
         </w:rPr>
-        <w:t>ADD FIGURE HERE</w:t>
-      </w:r>
-    </w:p>
-    <w:p>
-      <w:pPr>
-        <w:rPr>
-          <w:color w:val="808080" w:themeColor="background1" w:themeShade="80"/>
-        </w:rPr>
-      </w:pPr>
-      <w:r>
-        <w:rPr>
-          <w:color w:val="808080" w:themeColor="background1" w:themeShade="80"/>
-        </w:rPr>
-        <w:t xml:space="preserve">Also - considering energy expenditure is lower, analysis of uncoupling proteins in skeletal muscle and adipose depots may help inform on the mechanism. </w:t>
-      </w:r>
-    </w:p>
-    <w:p>
-      <w:pPr>
-        <w:rPr>
-          <w:b/>
-        </w:rPr>
-      </w:pPr>
-      <w:r>
-        <w:rPr>
-          <w:b/>
-        </w:rPr>
-        <w:t xml:space="preserve">We have also looked at uncoupling proteins in the muscle and </w:t>
+        <w:drawing>
+          <wp:inline distT="0" distB="0" distL="0" distR="0">
+            <wp:extent cx="3270250" cy="1428750"/>
+            <wp:effectExtent l="0" t="0" r="6350" b="0"/>
+            <wp:docPr id="2" name="Picture 2" descr="C:\Users\esteph16\AppData\Local\Microsoft\Windows\INetCache\Content.Word\Antioxidant defense.png"/>
+            <wp:cNvGraphicFramePr>
+              <a:graphicFrameLocks xmlns:a="http://schemas.openxmlformats.org/drawingml/2006/main" noChangeAspect="1"/>
+            </wp:cNvGraphicFramePr>
+            <a:graphic xmlns:a="http://schemas.openxmlformats.org/drawingml/2006/main">
+              <a:graphicData uri="http://schemas.openxmlformats.org/drawingml/2006/picture">
+                <pic:pic xmlns:pic="http://schemas.openxmlformats.org/drawingml/2006/picture">
+                  <pic:nvPicPr>
+                    <pic:cNvPr id="0" name="Picture 6" descr="C:\Users\esteph16\AppData\Local\Microsoft\Windows\INetCache\Content.Word\Antioxidant defense.png"/>
+                    <pic:cNvPicPr>
+                      <a:picLocks noChangeAspect="1" noChangeArrowheads="1"/>
+                    </pic:cNvPicPr>
+                  </pic:nvPicPr>
+                  <pic:blipFill>
+                    <a:blip r:embed="rId8">
+                      <a:extLst>
+                        <a:ext uri="{28A0092B-C50C-407E-A947-70E740481C1C}">
+                          <a14:useLocalDpi xmlns:a14="http://schemas.microsoft.com/office/drawing/2010/main" val="0"/>
+                        </a:ext>
+                      </a:extLst>
+                    </a:blip>
+                    <a:srcRect/>
+                    <a:stretch>
+                      <a:fillRect/>
+                    </a:stretch>
+                  </pic:blipFill>
+                  <pic:spPr bwMode="auto">
+                    <a:xfrm>
+                      <a:off x="0" y="0"/>
+                      <a:ext cx="3270250" cy="1428750"/>
+                    </a:xfrm>
+                    <a:prstGeom prst="rect">
+                      <a:avLst/>
+                    </a:prstGeom>
+                    <a:noFill/>
+                    <a:ln>
+                      <a:noFill/>
+                    </a:ln>
+                  </pic:spPr>
+                </pic:pic>
+              </a:graphicData>
+            </a:graphic>
+          </wp:inline>
+        </w:drawing>
+      </w:r>
+    </w:p>
+    <w:p>
+      <w:pPr>
+        <w:rPr>
+          <w:color w:val="808080" w:themeColor="background1" w:themeShade="80"/>
+        </w:rPr>
+      </w:pPr>
+      <w:r>
+        <w:rPr>
+          <w:color w:val="808080" w:themeColor="background1" w:themeShade="80"/>
+        </w:rPr>
+        <w:t xml:space="preserve">4) Based on the RER data - it seems that the </w:t>
       </w:r>
       <w:proofErr w:type="spellStart"/>
       <w:r>
         <w:rPr>
-          <w:b/>
-        </w:rPr>
-        <w:t>epididymal</w:t>
+          <w:color w:val="808080" w:themeColor="background1" w:themeShade="80"/>
+        </w:rPr>
+        <w:t>Cabosil</w:t>
       </w:r>
       <w:proofErr w:type="spellEnd"/>
       <w:r>
         <w:rPr>
-          <w:b/>
-        </w:rPr>
-        <w:t xml:space="preserve"> adipose tissue. We observed an increase in muscle UCP2 in the MCP230-exposed mice</w:t>
-      </w:r>
-      <w:r>
-        <w:rPr>
-          <w:b/>
-        </w:rPr>
-        <w:t xml:space="preserve"> and a small increase in UCP1 in the </w:t>
+          <w:color w:val="808080" w:themeColor="background1" w:themeShade="80"/>
+        </w:rPr>
+        <w:t xml:space="preserve"> control alters energy metabolism independent of the EPFR as the </w:t>
       </w:r>
       <w:proofErr w:type="spellStart"/>
       <w:r>
         <w:rPr>
-          <w:b/>
-        </w:rPr>
-        <w:t>eWAT</w:t>
+          <w:color w:val="808080" w:themeColor="background1" w:themeShade="80"/>
+        </w:rPr>
+        <w:t>Cabosil</w:t>
       </w:r>
       <w:proofErr w:type="spellEnd"/>
       <w:r>
         <w:rPr>
+          <w:color w:val="808080" w:themeColor="background1" w:themeShade="80"/>
+        </w:rPr>
+        <w:t xml:space="preserve"> group and the MCP230 group both show increases in fat oxidation (or decreases in carbohydrate oxidation) compared to saline. Thus, it is pertinent to ensure that the </w:t>
+      </w:r>
+      <w:proofErr w:type="spellStart"/>
+      <w:r>
+        <w:rPr>
+          <w:color w:val="808080" w:themeColor="background1" w:themeShade="80"/>
+        </w:rPr>
+        <w:t>Cabosil</w:t>
+      </w:r>
+      <w:proofErr w:type="spellEnd"/>
+      <w:r>
+        <w:rPr>
+          <w:color w:val="808080" w:themeColor="background1" w:themeShade="80"/>
+        </w:rPr>
+        <w:t xml:space="preserve"> is not a confounding variable. </w:t>
+      </w:r>
+    </w:p>
+    <w:p>
+      <w:pPr>
+        <w:rPr>
+          <w:b/>
+        </w:rPr>
+      </w:pPr>
+      <w:r>
+        <w:rPr>
+          <w:b/>
+        </w:rPr>
+        <w:t xml:space="preserve">Response: Where all three groups were studied, we have analyzed all three groups separately to ensure that there was no effect of </w:t>
+      </w:r>
+      <w:proofErr w:type="spellStart"/>
+      <w:r>
+        <w:rPr>
+          <w:b/>
+        </w:rPr>
+        <w:t>cabosil</w:t>
+      </w:r>
+      <w:proofErr w:type="spellEnd"/>
+      <w:r>
+        <w:rPr>
+          <w:b/>
+        </w:rPr>
+        <w:t xml:space="preserve">. The only instance where </w:t>
+      </w:r>
+      <w:proofErr w:type="spellStart"/>
+      <w:r>
+        <w:rPr>
+          <w:b/>
+        </w:rPr>
+        <w:t>cabosil</w:t>
+      </w:r>
+      <w:proofErr w:type="spellEnd"/>
+      <w:r>
+        <w:rPr>
+          <w:b/>
+        </w:rPr>
+        <w:t xml:space="preserve"> responded differently to the saline group was for RER. Because of this, in the paper we have presented the RER data for the three groups individually. Where parameters were not different between </w:t>
+      </w:r>
+      <w:proofErr w:type="spellStart"/>
+      <w:r>
+        <w:rPr>
+          <w:b/>
+        </w:rPr>
+        <w:t>cabosil</w:t>
+      </w:r>
+      <w:proofErr w:type="spellEnd"/>
+      <w:r>
+        <w:rPr>
+          <w:b/>
+        </w:rPr>
+        <w:t xml:space="preserve"> and saline</w:t>
+      </w:r>
+      <w:r>
+        <w:rPr>
+          <w:b/>
+        </w:rPr>
+        <w:t xml:space="preserve"> (all other measurements)</w:t>
+      </w:r>
+      <w:r>
+        <w:rPr>
+          <w:b/>
+        </w:rPr>
+        <w:t xml:space="preserve">, we combined the groups in order to increase statistical power. </w:t>
+      </w:r>
+    </w:p>
+    <w:p>
+      <w:pPr>
+        <w:rPr>
+          <w:color w:val="808080" w:themeColor="background1" w:themeShade="80"/>
+        </w:rPr>
+      </w:pPr>
+      <w:r>
+        <w:rPr>
+          <w:color w:val="808080" w:themeColor="background1" w:themeShade="80"/>
+        </w:rPr>
+        <w:t xml:space="preserve">Also, why is the VO2 graph and the ambulatory movement graph labelled as both Saline and </w:t>
+      </w:r>
+      <w:proofErr w:type="spellStart"/>
+      <w:r>
+        <w:rPr>
+          <w:color w:val="808080" w:themeColor="background1" w:themeShade="80"/>
+        </w:rPr>
+        <w:t>Cabosil</w:t>
+      </w:r>
+      <w:proofErr w:type="spellEnd"/>
+      <w:r>
+        <w:rPr>
+          <w:color w:val="808080" w:themeColor="background1" w:themeShade="80"/>
+        </w:rPr>
+        <w:t xml:space="preserve"> while the RER is labelled as 3 groups? It is unclear what is happening here. </w:t>
+      </w:r>
+    </w:p>
+    <w:p>
+      <w:pPr>
+        <w:rPr>
+          <w:b/>
+        </w:rPr>
+      </w:pPr>
+      <w:r>
+        <w:rPr>
+          <w:b/>
+        </w:rPr>
+        <w:t>Response: As mentioned above, i</w:t>
+      </w:r>
+      <w:r>
+        <w:rPr>
+          <w:b/>
+        </w:rPr>
+        <w:t xml:space="preserve">n the instance of RER, </w:t>
+      </w:r>
+      <w:proofErr w:type="spellStart"/>
+      <w:r>
+        <w:rPr>
+          <w:b/>
+        </w:rPr>
+        <w:t>cabosil</w:t>
+      </w:r>
+      <w:proofErr w:type="spellEnd"/>
+      <w:r>
+        <w:rPr>
+          <w:b/>
+        </w:rPr>
+        <w:t xml:space="preserve"> had an effect</w:t>
+      </w:r>
+      <w:r>
+        <w:rPr>
+          <w:b/>
+        </w:rPr>
+        <w:t xml:space="preserve"> which was different to saline yet similar to MCP230-exposure. Since the observed reduction in RER seen in the MCP230 group is likely due to </w:t>
+      </w:r>
+      <w:proofErr w:type="spellStart"/>
+      <w:r>
+        <w:rPr>
+          <w:b/>
+        </w:rPr>
+        <w:t>cabosil</w:t>
+      </w:r>
+      <w:proofErr w:type="spellEnd"/>
+      <w:r>
+        <w:rPr>
+          <w:b/>
+        </w:rPr>
+        <w:t xml:space="preserve">, rather than the </w:t>
+      </w:r>
+      <w:r>
+        <w:rPr>
+          <w:b/>
+        </w:rPr>
+        <w:t>EFPR</w:t>
+      </w:r>
+      <w:r>
+        <w:rPr>
+          <w:b/>
+        </w:rPr>
+        <w:t xml:space="preserve"> </w:t>
+      </w:r>
+      <w:r>
+        <w:rPr>
+          <w:b/>
+          <w:i/>
+        </w:rPr>
+        <w:t>per se</w:t>
+      </w:r>
+      <w:r>
+        <w:rPr>
+          <w:b/>
+        </w:rPr>
+        <w:t>, we have presented this data as three separate groups.</w:t>
+      </w:r>
+      <w:r>
+        <w:rPr>
+          <w:b/>
+        </w:rPr>
+        <w:t xml:space="preserve"> </w:t>
+      </w:r>
+      <w:r>
+        <w:rPr>
+          <w:b/>
+        </w:rPr>
+        <w:t xml:space="preserve">However, </w:t>
+      </w:r>
+      <w:r>
+        <w:rPr>
+          <w:b/>
+        </w:rPr>
+        <w:t xml:space="preserve">since </w:t>
+      </w:r>
+      <w:r>
+        <w:rPr>
+          <w:b/>
+        </w:rPr>
+        <w:t xml:space="preserve">no effect of </w:t>
+      </w:r>
+      <w:proofErr w:type="spellStart"/>
+      <w:r>
+        <w:rPr>
+          <w:b/>
+        </w:rPr>
+        <w:t>cabosil</w:t>
+      </w:r>
+      <w:proofErr w:type="spellEnd"/>
+      <w:r>
+        <w:rPr>
+          <w:b/>
+        </w:rPr>
+        <w:t xml:space="preserve"> </w:t>
+      </w:r>
+      <w:r>
+        <w:rPr>
+          <w:b/>
+        </w:rPr>
+        <w:t>was observed in any of the other variables</w:t>
+      </w:r>
+      <w:r>
+        <w:rPr>
+          <w:b/>
+        </w:rPr>
+        <w:t xml:space="preserve"> measured</w:t>
+      </w:r>
+      <w:r>
+        <w:rPr>
+          <w:b/>
+        </w:rPr>
+        <w:t xml:space="preserve"> (see figure below)</w:t>
+      </w:r>
+      <w:r>
+        <w:rPr>
+          <w:b/>
+        </w:rPr>
+        <w:t>, we have combined the groups as a single control group</w:t>
+      </w:r>
+      <w:r>
+        <w:rPr>
           <w:b/>
         </w:rPr>
         <w:t>.</w:t>
@@ -2370,7 +2999,31 @@
         <w:rPr>
           <w:b/>
         </w:rPr>
-        <w:t xml:space="preserve"> There were no other changes in UCPs.</w:t>
+        <w:t xml:space="preserve"> This was explicitly stated in </w:t>
+      </w:r>
+      <w:r>
+        <w:rPr>
+          <w:b/>
+        </w:rPr>
+        <w:t xml:space="preserve">the statistics paragraph </w:t>
+      </w:r>
+      <w:r>
+        <w:rPr>
+          <w:b/>
+        </w:rPr>
+        <w:t>of</w:t>
+      </w:r>
+      <w:r>
+        <w:rPr>
+          <w:b/>
+        </w:rPr>
+        <w:t xml:space="preserve"> the methods section </w:t>
+      </w:r>
+      <w:r>
+        <w:rPr>
+          <w:b/>
+        </w:rPr>
+        <w:t>in</w:t>
       </w:r>
       <w:r>
         <w:rPr>
@@ -2382,199 +3035,614 @@
         <w:rPr>
           <w:b/>
         </w:rPr>
-        <w:t xml:space="preserve">As changes in </w:t>
-      </w:r>
-      <w:r>
-        <w:rPr>
-          <w:b/>
-        </w:rPr>
-        <w:t xml:space="preserve">skeletal muscle </w:t>
-      </w:r>
-      <w:r>
-        <w:rPr>
-          <w:b/>
-        </w:rPr>
-        <w:t xml:space="preserve">UCP2 and UCP3 are relevant to our oxidative stress hypothesis, we have included this data in our revised manuscript. </w:t>
-      </w:r>
-      <w:r>
-        <w:rPr>
-          <w:b/>
-        </w:rPr>
-        <w:t xml:space="preserve">However, we do not think that changes in UCP are able to </w:t>
-      </w:r>
-      <w:r>
-        <w:rPr>
-          <w:b/>
-        </w:rPr>
-        <w:t xml:space="preserve">entirely </w:t>
-      </w:r>
-      <w:r>
-        <w:rPr>
-          <w:b/>
-        </w:rPr>
-        <w:t xml:space="preserve">explain the reduction in energy expenditure in the PM mice. </w:t>
-      </w:r>
-      <w:r>
-        <w:rPr>
-          <w:b/>
-        </w:rPr>
-        <w:t xml:space="preserve">The </w:t>
-      </w:r>
-      <w:r>
-        <w:rPr>
-          <w:b/>
-        </w:rPr>
-        <w:t xml:space="preserve">new </w:t>
-      </w:r>
-      <w:r>
-        <w:rPr>
-          <w:b/>
-        </w:rPr>
-        <w:t>figure is reported here, for your convenience.</w:t>
-      </w:r>
-    </w:p>
-    <w:p>
-      <w:pPr>
-        <w:rPr>
-          <w:b/>
-          <w:color w:val="FF0000"/>
-        </w:rPr>
-      </w:pPr>
-      <w:r>
-        <w:rPr>
-          <w:b/>
-          <w:color w:val="FF0000"/>
-        </w:rPr>
-        <w:t>ADD figure here</w:t>
-      </w:r>
-    </w:p>
-    <w:p>
-      <w:pPr>
-        <w:rPr>
-          <w:color w:val="808080" w:themeColor="background1" w:themeShade="80"/>
-        </w:rPr>
-      </w:pPr>
-      <w:r>
-        <w:rPr>
-          <w:color w:val="808080" w:themeColor="background1" w:themeShade="80"/>
-        </w:rPr>
-        <w:t xml:space="preserve">4) Based on the RER data - it seems that the </w:t>
+        <w:t>our original submission.</w:t>
+      </w:r>
+      <w:r>
+        <w:rPr>
+          <w:b/>
+        </w:rPr>
+        <w:t xml:space="preserve"> </w:t>
+      </w:r>
+      <w:r>
+        <w:rPr>
+          <w:b/>
+        </w:rPr>
+        <w:t>We hope this cl</w:t>
+      </w:r>
+      <w:r>
+        <w:rPr>
+          <w:b/>
+        </w:rPr>
+        <w:t xml:space="preserve">ears up </w:t>
+      </w:r>
+      <w:r>
+        <w:rPr>
+          <w:b/>
+        </w:rPr>
+        <w:t>any confusion this reviewer has</w:t>
+      </w:r>
+      <w:r>
+        <w:rPr>
+          <w:b/>
+        </w:rPr>
+        <w:t xml:space="preserve"> about the way our data has been presented</w:t>
+      </w:r>
+      <w:r>
+        <w:rPr>
+          <w:b/>
+        </w:rPr>
+        <w:t>.</w:t>
+      </w:r>
+      <w:r>
+        <w:rPr>
+          <w:b/>
+        </w:rPr>
+        <w:t xml:space="preserve"> </w:t>
+      </w:r>
+    </w:p>
+    <w:p>
+      <w:pPr>
+        <w:jc w:val="center"/>
+        <w:rPr>
+          <w:b/>
+        </w:rPr>
+      </w:pPr>
+      <w:r>
+        <w:rPr>
+          <w:b/>
+        </w:rPr>
+        <w:pict>
+          <v:shape id="_x0000_i1028" type="#_x0000_t75" style="width:362pt;height:133.5pt">
+            <v:imagedata r:id="rId9" o:title="Three groups"/>
+          </v:shape>
+        </w:pict>
+      </w:r>
+    </w:p>
+    <w:p>
+      <w:pPr>
+        <w:rPr>
+          <w:color w:val="808080" w:themeColor="background1" w:themeShade="80"/>
+        </w:rPr>
+      </w:pPr>
+      <w:r>
+        <w:rPr>
+          <w:color w:val="808080" w:themeColor="background1" w:themeShade="80"/>
+        </w:rPr>
+        <w:t xml:space="preserve">5) The fact that mitochondrial protein expression does not correlate with citrate synthase activity is interestingly and should be further addressed. Functional experiments in freshly isolated mitochondria or </w:t>
       </w:r>
       <w:proofErr w:type="spellStart"/>
       <w:r>
         <w:rPr>
           <w:color w:val="808080" w:themeColor="background1" w:themeShade="80"/>
         </w:rPr>
-        <w:t>Cabosil</w:t>
+        <w:t>permeabilized</w:t>
       </w:r>
       <w:proofErr w:type="spellEnd"/>
       <w:r>
         <w:rPr>
           <w:color w:val="808080" w:themeColor="background1" w:themeShade="80"/>
         </w:rPr>
-        <w:t xml:space="preserve"> control alters energy metabolism independent of the EPFR as the </w:t>
+        <w:t xml:space="preserve"> </w:t>
       </w:r>
       <w:proofErr w:type="spellStart"/>
       <w:r>
         <w:rPr>
           <w:color w:val="808080" w:themeColor="background1" w:themeShade="80"/>
         </w:rPr>
-        <w:t>Cabosil</w:t>
+        <w:t>myofibres</w:t>
       </w:r>
       <w:proofErr w:type="spellEnd"/>
       <w:r>
         <w:rPr>
           <w:color w:val="808080" w:themeColor="background1" w:themeShade="80"/>
         </w:rPr>
-        <w:t xml:space="preserve"> group and the MCP230 group both show increases in fat oxidation (or decreases in carbohydrate oxidation) compared to saline. Thus, it is pertinent to ensure that the </w:t>
+        <w:t xml:space="preserve"> would be important to investigate the functional significance of these differences. </w:t>
+      </w:r>
+    </w:p>
+    <w:p>
+      <w:pPr>
+        <w:rPr>
+          <w:b/>
+        </w:rPr>
+      </w:pPr>
+      <w:r>
+        <w:rPr>
+          <w:b/>
+        </w:rPr>
+        <w:t xml:space="preserve">Response: </w:t>
+      </w:r>
+      <w:r>
+        <w:rPr>
+          <w:b/>
+        </w:rPr>
+        <w:t xml:space="preserve">We do not think that it is surprising that citrate synthase activity is reduced but the </w:t>
       </w:r>
       <w:proofErr w:type="spellStart"/>
       <w:r>
         <w:rPr>
-          <w:color w:val="808080" w:themeColor="background1" w:themeShade="80"/>
-        </w:rPr>
-        <w:t>Cabosil</w:t>
+          <w:b/>
+        </w:rPr>
+        <w:t>oxphos</w:t>
       </w:r>
       <w:proofErr w:type="spellEnd"/>
       <w:r>
         <w:rPr>
-          <w:color w:val="808080" w:themeColor="background1" w:themeShade="80"/>
-        </w:rPr>
-        <w:t xml:space="preserve"> is not a confounding variable. Also, why is the VO2 graph and the ambulatory movement graph labelled as both Saline and </w:t>
+          <w:b/>
+        </w:rPr>
+        <w:t xml:space="preserve"> proteins are unchanged by MCP230 exposure. Enzyme activity can be modulated by many factors other than their level of protein expression. Indeed, it is know that mitochondrial enzymes are susceptible to post-translational changes that limit their activity, particularly during periods of cell stress. </w:t>
+      </w:r>
+      <w:r>
+        <w:rPr>
+          <w:b/>
+        </w:rPr>
+        <w:t>We acknowledge that r</w:t>
+      </w:r>
+      <w:r>
+        <w:rPr>
+          <w:b/>
+        </w:rPr>
+        <w:t xml:space="preserve">eporting citrate synthase activity as our </w:t>
+      </w:r>
+      <w:r>
+        <w:rPr>
+          <w:b/>
+        </w:rPr>
+        <w:lastRenderedPageBreak/>
+        <w:t>only functional measure of mitochondrial energy meta</w:t>
+      </w:r>
+      <w:r>
+        <w:rPr>
+          <w:b/>
+        </w:rPr>
+        <w:t xml:space="preserve">bolism is an obvious limitation </w:t>
+      </w:r>
+      <w:r>
+        <w:rPr>
+          <w:b/>
+        </w:rPr>
+        <w:t>(</w:t>
+      </w:r>
+      <w:r>
+        <w:rPr>
+          <w:b/>
+        </w:rPr>
+        <w:t>m</w:t>
+      </w:r>
+      <w:r>
+        <w:rPr>
+          <w:b/>
+        </w:rPr>
+        <w:t>ore functional experiments is something that we have</w:t>
+      </w:r>
+      <w:r>
+        <w:rPr>
+          <w:b/>
+        </w:rPr>
+        <w:t xml:space="preserve"> carefully</w:t>
+      </w:r>
+      <w:r>
+        <w:rPr>
+          <w:b/>
+        </w:rPr>
+        <w:t xml:space="preserve"> considered</w:t>
+      </w:r>
+      <w:r>
+        <w:rPr>
+          <w:b/>
+        </w:rPr>
+        <w:t xml:space="preserve"> and decided against</w:t>
+      </w:r>
+      <w:r>
+        <w:rPr>
+          <w:b/>
+        </w:rPr>
+        <w:t>)</w:t>
+      </w:r>
+      <w:r>
+        <w:rPr>
+          <w:b/>
+        </w:rPr>
+        <w:t xml:space="preserve">; </w:t>
+      </w:r>
+      <w:r>
+        <w:rPr>
+          <w:b/>
+        </w:rPr>
+        <w:t xml:space="preserve">however, we do not think that our paper suffers for not including such work. In our revised manuscript we cite the study by </w:t>
+      </w:r>
+      <w:r>
+        <w:rPr>
+          <w:b/>
+        </w:rPr>
+        <w:t xml:space="preserve">Siegel </w:t>
+      </w:r>
+      <w:r>
+        <w:rPr>
+          <w:b/>
+          <w:i/>
+        </w:rPr>
+        <w:t>et al</w:t>
+      </w:r>
+      <w:r>
+        <w:rPr>
+          <w:b/>
+        </w:rPr>
+        <w:t xml:space="preserve"> (</w:t>
+      </w:r>
+      <w:r>
+        <w:rPr>
+          <w:b/>
+        </w:rPr>
+        <w:t xml:space="preserve">2011, </w:t>
       </w:r>
       <w:proofErr w:type="spellStart"/>
       <w:r>
         <w:rPr>
-          <w:color w:val="808080" w:themeColor="background1" w:themeShade="80"/>
-        </w:rPr>
-        <w:t>Cabosil</w:t>
+          <w:b/>
+        </w:rPr>
+        <w:t>PLoS</w:t>
       </w:r>
       <w:proofErr w:type="spellEnd"/>
       <w:r>
         <w:rPr>
-          <w:color w:val="808080" w:themeColor="background1" w:themeShade="80"/>
-        </w:rPr>
-        <w:t xml:space="preserve"> while the RER is labelled as 3 groups? It is unclear what is happening here. </w:t>
-      </w:r>
-    </w:p>
-    <w:p>
-      <w:pPr>
-        <w:rPr>
-          <w:b/>
-        </w:rPr>
-      </w:pPr>
-      <w:r>
-        <w:rPr>
-          <w:b/>
-        </w:rPr>
-        <w:t xml:space="preserve">We have evaluated the effect of </w:t>
+          <w:b/>
+        </w:rPr>
+        <w:t xml:space="preserve"> ONE 6(11):e26963)</w:t>
+      </w:r>
+      <w:r>
+        <w:rPr>
+          <w:b/>
+        </w:rPr>
+        <w:t xml:space="preserve">, who </w:t>
+      </w:r>
+      <w:r>
+        <w:rPr>
+          <w:b/>
+        </w:rPr>
+        <w:t>show that mild oxidative stress reduces</w:t>
+      </w:r>
+      <w:r>
+        <w:rPr>
+          <w:b/>
+        </w:rPr>
+        <w:t xml:space="preserve"> skeletal muscle</w:t>
+      </w:r>
+      <w:r>
+        <w:rPr>
+          <w:b/>
+        </w:rPr>
+        <w:t xml:space="preserve"> mitochondrial coupling (and thus ATP production) </w:t>
+      </w:r>
+      <w:r>
+        <w:rPr>
+          <w:b/>
+          <w:i/>
+        </w:rPr>
+        <w:t>in vivo</w:t>
+      </w:r>
+      <w:r>
+        <w:rPr>
+          <w:b/>
+        </w:rPr>
+        <w:t xml:space="preserve">, yet </w:t>
+      </w:r>
+      <w:r>
+        <w:rPr>
+          <w:b/>
+          <w:i/>
+        </w:rPr>
+        <w:t>ex vivo</w:t>
+      </w:r>
+      <w:r>
+        <w:rPr>
+          <w:b/>
+        </w:rPr>
+        <w:t xml:space="preserve"> functional experiments show no deficits in the capacity of the respiratory chain enzymes and normal levels of OXPHOS protein expression. </w:t>
+      </w:r>
+      <w:r>
+        <w:rPr>
+          <w:b/>
+        </w:rPr>
+        <w:t xml:space="preserve">This is in line with our findings that MCP230 exposure reduces citrate synthase activity but </w:t>
+      </w:r>
+      <w:r>
+        <w:rPr>
+          <w:b/>
+        </w:rPr>
+        <w:t>does not reduce</w:t>
+      </w:r>
+      <w:r>
+        <w:rPr>
+          <w:b/>
+        </w:rPr>
+        <w:t xml:space="preserve"> mitochondrial protein abundance or the expression levels of the upstream regulators of mitochondrial biogenesis.</w:t>
+      </w:r>
+      <w:r>
+        <w:rPr>
+          <w:b/>
+        </w:rPr>
+        <w:t xml:space="preserve"> </w:t>
+      </w:r>
+    </w:p>
+    <w:p>
+      <w:pPr>
+        <w:rPr>
+          <w:color w:val="808080" w:themeColor="background1" w:themeShade="80"/>
+        </w:rPr>
+      </w:pPr>
+      <w:r>
+        <w:rPr>
+          <w:color w:val="808080" w:themeColor="background1" w:themeShade="80"/>
+        </w:rPr>
+        <w:t xml:space="preserve">Minor </w:t>
+      </w:r>
+    </w:p>
+    <w:p>
+      <w:pPr>
+        <w:rPr>
+          <w:color w:val="808080" w:themeColor="background1" w:themeShade="80"/>
+        </w:rPr>
+      </w:pPr>
+      <w:r>
+        <w:rPr>
+          <w:color w:val="808080" w:themeColor="background1" w:themeShade="80"/>
+        </w:rPr>
+        <w:t xml:space="preserve">Figure 3A y-axis is unusual </w:t>
+      </w:r>
+    </w:p>
+    <w:p>
+      <w:pPr>
+        <w:rPr>
+          <w:b/>
+        </w:rPr>
+      </w:pPr>
+      <w:r>
+        <w:rPr>
+          <w:b/>
+        </w:rPr>
+        <w:t xml:space="preserve">Response: </w:t>
+      </w:r>
+      <w:r>
+        <w:rPr>
+          <w:b/>
+        </w:rPr>
+        <w:t xml:space="preserve">We would like to thank this reviewer for pointing </w:t>
+      </w:r>
+      <w:r>
+        <w:rPr>
+          <w:b/>
+        </w:rPr>
+        <w:t>out th</w:t>
+      </w:r>
+      <w:r>
+        <w:rPr>
+          <w:b/>
+        </w:rPr>
+        <w:t>e</w:t>
+      </w:r>
+      <w:r>
+        <w:rPr>
+          <w:b/>
+        </w:rPr>
+        <w:t xml:space="preserve"> formatting </w:t>
+      </w:r>
+      <w:r>
+        <w:rPr>
+          <w:b/>
+        </w:rPr>
+        <w:t>flaw</w:t>
+      </w:r>
+      <w:r>
+        <w:rPr>
+          <w:b/>
+        </w:rPr>
+        <w:t xml:space="preserve"> on this figure</w:t>
+      </w:r>
+      <w:r>
+        <w:rPr>
+          <w:b/>
+        </w:rPr>
+        <w:t>. We</w:t>
+      </w:r>
+      <w:r>
+        <w:rPr>
+          <w:b/>
+        </w:rPr>
+        <w:t xml:space="preserve"> previously</w:t>
+      </w:r>
+      <w:r>
+        <w:rPr>
+          <w:b/>
+        </w:rPr>
+        <w:t xml:space="preserve"> had not noticed that the y-axis on Figure 3A did not extend as far as the bars of the graph. We have amended the figure so that the axis extends out to 200 mg/</w:t>
       </w:r>
       <w:proofErr w:type="spellStart"/>
       <w:r>
         <w:rPr>
           <w:b/>
         </w:rPr>
-        <w:t>Cabosil</w:t>
+        <w:t>dL</w:t>
       </w:r>
       <w:proofErr w:type="spellEnd"/>
       <w:r>
         <w:rPr>
           <w:b/>
         </w:rPr>
-        <w:t xml:space="preserve"> separate from Saline in all instances. We have only combined the data for the two control groups for parameters </w:t>
-      </w:r>
-      <w:r>
-        <w:rPr>
-          <w:b/>
-        </w:rPr>
-        <w:t xml:space="preserve">where the saline and </w:t>
+        <w:t xml:space="preserve">. </w:t>
+      </w:r>
+    </w:p>
+    <w:p>
+      <w:pPr>
+        <w:rPr>
+          <w:color w:val="808080" w:themeColor="background1" w:themeShade="80"/>
+        </w:rPr>
+      </w:pPr>
+      <w:r>
+        <w:rPr>
+          <w:color w:val="808080" w:themeColor="background1" w:themeShade="80"/>
+        </w:rPr>
+        <w:t xml:space="preserve">What is the dose of EPFR compared to how much a human would be exposed to? </w:t>
+      </w:r>
+    </w:p>
+    <w:p>
+      <w:r>
+        <w:rPr>
+          <w:b/>
+        </w:rPr>
+        <w:t xml:space="preserve">Response: </w:t>
+      </w:r>
+      <w:r>
+        <w:rPr>
+          <w:b/>
+        </w:rPr>
+        <w:t>Each</w:t>
+      </w:r>
+      <w:r>
+        <w:rPr>
+          <w:b/>
+        </w:rPr>
+        <w:t xml:space="preserve"> exposure is</w:t>
+      </w:r>
+      <w:r>
+        <w:rPr>
+          <w:b/>
+        </w:rPr>
+        <w:t xml:space="preserve"> equivalent to a human breathing 200 </w:t>
       </w:r>
       <w:proofErr w:type="spellStart"/>
       <w:r>
         <w:rPr>
           <w:b/>
         </w:rPr>
-        <w:t>cabosil</w:t>
+        <w:t>ug</w:t>
       </w:r>
       <w:proofErr w:type="spellEnd"/>
       <w:r>
         <w:rPr>
           <w:b/>
         </w:rPr>
-        <w:t xml:space="preserve"> mice were</w:t>
-      </w:r>
-      <w:r>
-        <w:rPr>
-          <w:b/>
-        </w:rPr>
-        <w:t xml:space="preserve"> not different. In the instance of RER, the </w:t>
+        <w:t>/m3 (</w:t>
+      </w:r>
+      <w:r>
+        <w:rPr>
+          <w:b/>
+        </w:rPr>
+        <w:t xml:space="preserve">which is the </w:t>
+      </w:r>
+      <w:r>
+        <w:rPr>
+          <w:b/>
+        </w:rPr>
+        <w:t xml:space="preserve">amount a human would inhale </w:t>
+      </w:r>
+      <w:r>
+        <w:rPr>
+          <w:b/>
+        </w:rPr>
+        <w:t xml:space="preserve">on </w:t>
+      </w:r>
+      <w:r>
+        <w:rPr>
+          <w:b/>
+        </w:rPr>
+        <w:t xml:space="preserve">a typical day in </w:t>
+      </w:r>
+      <w:r>
+        <w:rPr>
+          <w:b/>
+        </w:rPr>
+        <w:t xml:space="preserve">a city such as </w:t>
+      </w:r>
+      <w:r>
+        <w:rPr>
+          <w:b/>
+        </w:rPr>
+        <w:t>L</w:t>
+      </w:r>
+      <w:r>
+        <w:rPr>
+          <w:b/>
+        </w:rPr>
+        <w:t xml:space="preserve">os </w:t>
+      </w:r>
+      <w:r>
+        <w:rPr>
+          <w:b/>
+        </w:rPr>
+        <w:t>A</w:t>
+      </w:r>
+      <w:r>
+        <w:rPr>
+          <w:b/>
+        </w:rPr>
+        <w:t>ngeles</w:t>
+      </w:r>
+      <w:r>
+        <w:rPr>
+          <w:b/>
+        </w:rPr>
+        <w:t>)</w:t>
+      </w:r>
+      <w:r>
+        <w:rPr>
+          <w:b/>
+        </w:rPr>
+        <w:t>.</w:t>
+      </w:r>
+      <w:r>
+        <w:rPr>
+          <w:b/>
+        </w:rPr>
+        <w:t xml:space="preserve"> </w:t>
+      </w:r>
+      <w:r>
+        <w:rPr>
+          <w:b/>
+        </w:rPr>
+        <w:t xml:space="preserve">These values were obtained based on modeling calculations using MPPD software (version 2.0). </w:t>
+      </w:r>
+      <w:r>
+        <w:rPr>
+          <w:b/>
+        </w:rPr>
+        <w:t>For further details on how this is calculated, we refer you to</w:t>
+      </w:r>
+      <w:r>
+        <w:rPr>
+          <w:b/>
+        </w:rPr>
+        <w:t xml:space="preserve"> </w:t>
+      </w:r>
+      <w:r>
+        <w:rPr>
+          <w:b/>
+        </w:rPr>
+        <w:t xml:space="preserve">the </w:t>
+      </w:r>
+      <w:r>
+        <w:rPr>
+          <w:b/>
+        </w:rPr>
+        <w:t xml:space="preserve">supplementary methods </w:t>
+      </w:r>
+      <w:r>
+        <w:rPr>
+          <w:b/>
+        </w:rPr>
+        <w:t>for</w:t>
+      </w:r>
+      <w:r>
+        <w:rPr>
+          <w:b/>
+        </w:rPr>
+        <w:t xml:space="preserve"> </w:t>
       </w:r>
       <w:proofErr w:type="spellStart"/>
       <w:r>
         <w:rPr>
           <w:b/>
         </w:rPr>
-        <w:t>cabosil</w:t>
+        <w:t>Saravia</w:t>
       </w:r>
       <w:proofErr w:type="spellEnd"/>
       <w:r>
@@ -2586,322 +3654,553 @@
       <w:r>
         <w:rPr>
           <w:b/>
-        </w:rPr>
-        <w:t>vehicle</w:t>
-      </w:r>
-      <w:r>
-        <w:rPr>
-          <w:b/>
-        </w:rPr>
-        <w:t xml:space="preserve"> had an effect, which is why the data is presented as three groups </w:t>
-      </w:r>
-      <w:r>
-        <w:rPr>
-          <w:b/>
-        </w:rPr>
-        <w:t>in</w:t>
-      </w:r>
-      <w:r>
-        <w:rPr>
-          <w:b/>
-        </w:rPr>
-        <w:t xml:space="preserve"> this figure. </w:t>
-      </w:r>
-      <w:r>
-        <w:rPr>
-          <w:b/>
-        </w:rPr>
-        <w:t xml:space="preserve">However, no effect of </w:t>
-      </w:r>
-      <w:proofErr w:type="spellStart"/>
-      <w:r>
-        <w:rPr>
-          <w:b/>
-        </w:rPr>
-        <w:t>cabosil</w:t>
-      </w:r>
-      <w:proofErr w:type="spellEnd"/>
-      <w:r>
-        <w:rPr>
-          <w:b/>
-        </w:rPr>
-        <w:t xml:space="preserve"> was seen in the VO2 data. In our revised manuscript, we have amended these figures to show that </w:t>
-      </w:r>
-    </w:p>
-    <w:p>
-      <w:pPr>
-        <w:rPr>
-          <w:b/>
-          <w:color w:val="FF0000"/>
-        </w:rPr>
-      </w:pPr>
-      <w:r>
-        <w:rPr>
-          <w:b/>
-          <w:color w:val="FF0000"/>
-        </w:rPr>
-        <w:t>Need to finish this explanation</w:t>
-      </w:r>
-    </w:p>
-    <w:p>
-      <w:pPr>
-        <w:rPr>
-          <w:color w:val="808080" w:themeColor="background1" w:themeShade="80"/>
-        </w:rPr>
-      </w:pPr>
-      <w:r>
-        <w:rPr>
-          <w:color w:val="808080" w:themeColor="background1" w:themeShade="80"/>
-        </w:rPr>
-        <w:lastRenderedPageBreak/>
-        <w:t xml:space="preserve">5) The fact that mitochondrial protein expression does not correlate with citrate synthase activity is interestingly and should be further addressed. Functional experiments in freshly isolated mitochondria or </w:t>
-      </w:r>
-      <w:proofErr w:type="spellStart"/>
-      <w:r>
-        <w:rPr>
-          <w:color w:val="808080" w:themeColor="background1" w:themeShade="80"/>
-        </w:rPr>
-        <w:t>permeabilized</w:t>
-      </w:r>
-      <w:proofErr w:type="spellEnd"/>
-      <w:r>
-        <w:rPr>
-          <w:color w:val="808080" w:themeColor="background1" w:themeShade="80"/>
+          <w:i/>
+        </w:rPr>
+        <w:t>et al</w:t>
+      </w:r>
+      <w:r>
+        <w:rPr>
+          <w:b/>
+        </w:rPr>
+        <w:t xml:space="preserve">., </w:t>
+      </w:r>
+      <w:r>
+        <w:rPr>
+          <w:b/>
+        </w:rPr>
+        <w:t xml:space="preserve">Mucosal Immunology (2014) 7, </w:t>
+      </w:r>
+      <w:r>
+        <w:rPr>
+          <w:b/>
+        </w:rPr>
+        <w:t>694–704; doi:10.1038/mi.2013.88</w:t>
+      </w:r>
+      <w:r>
+        <w:rPr>
+          <w:b/>
+        </w:rPr>
+        <w:t xml:space="preserve">. </w:t>
+      </w:r>
+    </w:p>
+    <w:p/>
+    <w:p>
+      <w:pPr>
+        <w:rPr>
+          <w:color w:val="808080" w:themeColor="background1" w:themeShade="80"/>
+        </w:rPr>
+      </w:pPr>
+      <w:r>
+        <w:rPr>
+          <w:color w:val="808080" w:themeColor="background1" w:themeShade="80"/>
+        </w:rPr>
+        <w:t>Reviewer #3 (Comments to the Author (Required)):</w:t>
+      </w:r>
+    </w:p>
+    <w:p>
+      <w:pPr>
+        <w:rPr>
+          <w:color w:val="808080" w:themeColor="background1" w:themeShade="80"/>
+        </w:rPr>
+      </w:pPr>
+      <w:r>
+        <w:rPr>
+          <w:color w:val="808080" w:themeColor="background1" w:themeShade="80"/>
+        </w:rPr>
+        <w:t xml:space="preserve">This is a very interesting article in which the investigators propose that in utero exposure to particulate matter (EPFR) will increase the risk of the offspring developing a form of metabolic disease. The manuscript is very well written and the overall presentation is strong. </w:t>
+      </w:r>
+    </w:p>
+    <w:p>
+      <w:pPr>
+        <w:rPr>
+          <w:color w:val="808080" w:themeColor="background1" w:themeShade="80"/>
+        </w:rPr>
+      </w:pPr>
+      <w:r>
+        <w:rPr>
+          <w:color w:val="808080" w:themeColor="background1" w:themeShade="80"/>
+        </w:rPr>
+        <w:t xml:space="preserve">Although, the hypotheses are important the submission suffers from an incomplete assessment of mitochondria and lacks any attempt to provide a mechanism to explain the outcome. </w:t>
+      </w:r>
+    </w:p>
+    <w:p>
+      <w:pPr>
+        <w:rPr>
+          <w:b/>
+        </w:rPr>
+      </w:pPr>
+      <w:r>
+        <w:rPr>
+          <w:b/>
+        </w:rPr>
+        <w:t xml:space="preserve">Response: We disagree with this reviewer in their suggestion that we have not proposed a mechanism to explain the outcome. We have suggested that oxidative stress may play a role, and in our revised submission we have emphasized this </w:t>
+      </w:r>
+      <w:r>
+        <w:rPr>
+          <w:b/>
+        </w:rPr>
+        <w:t xml:space="preserve">further </w:t>
+      </w:r>
+      <w:r>
+        <w:rPr>
+          <w:b/>
+        </w:rPr>
+        <w:t xml:space="preserve">and provide more data in support of this suggestion. </w:t>
+      </w:r>
+    </w:p>
+    <w:p>
+      <w:pPr>
+        <w:rPr>
+          <w:color w:val="808080" w:themeColor="background1" w:themeShade="80"/>
+        </w:rPr>
+      </w:pPr>
+      <w:r>
+        <w:rPr>
+          <w:color w:val="808080" w:themeColor="background1" w:themeShade="80"/>
+        </w:rPr>
+        <w:t xml:space="preserve">It is further challenging to determine if the effect of EPFR is a direct or a secondary effect on the skeletal muscle. </w:t>
+      </w:r>
+      <w:r>
+        <w:rPr>
+          <w:color w:val="808080" w:themeColor="background1" w:themeShade="80"/>
+        </w:rPr>
+        <w:t xml:space="preserve">Overall, the manuscript is largely dependent on mRNA and protein measures as a surrogate for functional measures, which significantly reduces the enthusiasm for the ideas that drive the submission. </w:t>
+      </w:r>
+    </w:p>
+    <w:p>
+      <w:pPr>
+        <w:rPr>
+          <w:b/>
+        </w:rPr>
+      </w:pPr>
+      <w:r>
+        <w:rPr>
+          <w:b/>
+        </w:rPr>
+        <w:t xml:space="preserve">Response: As our protocol stands, </w:t>
+      </w:r>
+      <w:r>
+        <w:rPr>
+          <w:b/>
+        </w:rPr>
+        <w:t xml:space="preserve">it is </w:t>
+      </w:r>
+      <w:r>
+        <w:rPr>
+          <w:b/>
+        </w:rPr>
+        <w:t xml:space="preserve">the mothers of the mice we </w:t>
+      </w:r>
+      <w:r>
+        <w:rPr>
+          <w:b/>
+        </w:rPr>
+        <w:t>are studying that</w:t>
+      </w:r>
+      <w:r>
+        <w:rPr>
+          <w:b/>
+        </w:rPr>
+        <w:t xml:space="preserve"> are treated directly with the particulate and </w:t>
+      </w:r>
+      <w:r>
+        <w:rPr>
+          <w:b/>
+          <w:i/>
+        </w:rPr>
+        <w:t>in utero</w:t>
+      </w:r>
+      <w:r>
+        <w:rPr>
+          <w:b/>
         </w:rPr>
         <w:t xml:space="preserve"> </w:t>
       </w:r>
-      <w:proofErr w:type="spellStart"/>
-      <w:r>
-        <w:rPr>
-          <w:color w:val="808080" w:themeColor="background1" w:themeShade="80"/>
-        </w:rPr>
-        <w:t>myofibres</w:t>
-      </w:r>
-      <w:proofErr w:type="spellEnd"/>
-      <w:r>
-        <w:rPr>
-          <w:color w:val="808080" w:themeColor="background1" w:themeShade="80"/>
-        </w:rPr>
-        <w:t xml:space="preserve"> would be important to investigate the functional significance of these differences. </w:t>
-      </w:r>
-    </w:p>
-    <w:p>
-      <w:pPr>
-        <w:rPr>
-          <w:b/>
-          <w:color w:val="FF0000"/>
-        </w:rPr>
-      </w:pPr>
-      <w:r>
-        <w:rPr>
-          <w:b/>
-          <w:color w:val="FF0000"/>
-        </w:rPr>
-        <w:t xml:space="preserve">Add something about S paper </w:t>
-      </w:r>
-    </w:p>
-    <w:p>
-      <w:pPr>
-        <w:rPr>
-          <w:b/>
-        </w:rPr>
-      </w:pPr>
-      <w:r>
-        <w:rPr>
-          <w:b/>
-        </w:rPr>
-        <w:t>We thank the reviewer for this suggestion. We agree that functional experiments would add value to our paper. Reporting citrate synthase activity as our only functional measure of mitochondrial energy metabolism is an obvious limitation; however, without repeating the entire study in a new cohort of mice, we cannot perform these experiments, since they requir</w:t>
+      <w:r>
+        <w:rPr>
+          <w:b/>
+        </w:rPr>
+        <w:t xml:space="preserve">not the offspring themselves. </w:t>
+      </w:r>
+      <w:r>
+        <w:rPr>
+          <w:b/>
+        </w:rPr>
+        <w:t>Thus, it is highly likely that all the effects we see occ</w:t>
+      </w:r>
+      <w:r>
+        <w:rPr>
+          <w:b/>
+        </w:rPr>
+        <w:t xml:space="preserve">ur indirectly as the particulate may not come into direct contact with the offspring. </w:t>
+      </w:r>
+      <w:r>
+        <w:rPr>
+          <w:b/>
+        </w:rPr>
+        <w:t>This in its self is an interesting question, albeit one that is an entirely different question.</w:t>
+      </w:r>
+      <w:r>
+        <w:rPr>
+          <w:b/>
+        </w:rPr>
+        <w:t xml:space="preserve"> We did, however, assess aryl hydrocarbon signaling as a potential mechanism through which such a particulate may act. As far as our data indicates, this pathway was not induced in response to the acute, indirect MCP230 exposure.</w:t>
+      </w:r>
+      <w:r>
+        <w:rPr>
+          <w:b/>
+        </w:rPr>
+        <w:t xml:space="preserve"> </w:t>
       </w:r>
       <w:bookmarkStart w:id="0" w:name="_GoBack"/>
       <w:bookmarkEnd w:id="0"/>
-      <w:r>
-        <w:rPr>
-          <w:b/>
-        </w:rPr>
-        <w:t xml:space="preserve">e fresh tissue and intact membranes. We have noted this suggestion for any follow up studies we may perform.  </w:t>
-      </w:r>
-    </w:p>
-    <w:p>
-      <w:pPr>
-        <w:rPr>
-          <w:color w:val="808080" w:themeColor="background1" w:themeShade="80"/>
-        </w:rPr>
-      </w:pPr>
-      <w:r>
-        <w:rPr>
-          <w:color w:val="808080" w:themeColor="background1" w:themeShade="80"/>
-        </w:rPr>
-        <w:t xml:space="preserve">Minor </w:t>
-      </w:r>
-    </w:p>
-    <w:p>
-      <w:pPr>
-        <w:rPr>
-          <w:color w:val="808080" w:themeColor="background1" w:themeShade="80"/>
-        </w:rPr>
-      </w:pPr>
-      <w:r>
-        <w:rPr>
-          <w:color w:val="808080" w:themeColor="background1" w:themeShade="80"/>
-        </w:rPr>
-        <w:t xml:space="preserve">Figure 3A y-axis is unusual </w:t>
-      </w:r>
-    </w:p>
-    <w:p>
-      <w:pPr>
-        <w:rPr>
-          <w:b/>
-        </w:rPr>
-      </w:pPr>
-      <w:r>
-        <w:rPr>
-          <w:b/>
-        </w:rPr>
-        <w:t xml:space="preserve">We would like to thank this reviewer for pointing </w:t>
-      </w:r>
-      <w:r>
-        <w:rPr>
-          <w:b/>
-        </w:rPr>
-        <w:t>out this</w:t>
-      </w:r>
-      <w:r>
-        <w:rPr>
-          <w:b/>
-        </w:rPr>
-        <w:t xml:space="preserve"> formatting </w:t>
-      </w:r>
-      <w:r>
-        <w:rPr>
-          <w:b/>
-        </w:rPr>
-        <w:t>flaw</w:t>
-      </w:r>
-      <w:r>
-        <w:rPr>
-          <w:b/>
-        </w:rPr>
-        <w:t>. We</w:t>
-      </w:r>
-      <w:r>
-        <w:rPr>
-          <w:b/>
-        </w:rPr>
-        <w:t xml:space="preserve"> previously</w:t>
-      </w:r>
-      <w:r>
-        <w:rPr>
-          <w:b/>
-        </w:rPr>
-        <w:t xml:space="preserve"> had not noticed that the y-axis on Figure 3A did not extend as far as the bars of the graph. We have amended the figure so that the axis extends out to 200 mg/</w:t>
+    </w:p>
+    <w:p>
+      <w:pPr>
+        <w:rPr>
+          <w:color w:val="808080" w:themeColor="background1" w:themeShade="80"/>
+        </w:rPr>
+      </w:pPr>
+      <w:r>
+        <w:rPr>
+          <w:color w:val="808080" w:themeColor="background1" w:themeShade="80"/>
+        </w:rPr>
+        <w:t xml:space="preserve">No functional data provided for the mitochondria (i.e. mitochondrial respiration). When considering the defined hypotheses it would seem these measures are necessary. </w:t>
+      </w:r>
+    </w:p>
+    <w:p>
+      <w:pPr>
+        <w:rPr>
+          <w:b/>
+        </w:rPr>
+      </w:pPr>
+      <w:r>
+        <w:rPr>
+          <w:b/>
+        </w:rPr>
+        <w:t xml:space="preserve">Response: We present citrate synthase activity as </w:t>
+      </w:r>
+      <w:r>
+        <w:rPr>
+          <w:b/>
+        </w:rPr>
+        <w:t>a</w:t>
+      </w:r>
+      <w:r>
+        <w:rPr>
+          <w:b/>
+        </w:rPr>
+        <w:t xml:space="preserve"> functional measure of mitochondrial activity. We acknowledge that this is not </w:t>
+      </w:r>
+      <w:r>
+        <w:rPr>
+          <w:b/>
+        </w:rPr>
+        <w:t xml:space="preserve">as thorough of an assessment of mitochondrial function as other studies in the published literature; however we do not think that our submission suffers for opting not to include such an analysis. </w:t>
+      </w:r>
+    </w:p>
+    <w:p>
+      <w:pPr>
+        <w:rPr>
+          <w:color w:val="808080" w:themeColor="background1" w:themeShade="80"/>
+        </w:rPr>
+      </w:pPr>
+      <w:r>
+        <w:rPr>
+          <w:color w:val="808080" w:themeColor="background1" w:themeShade="80"/>
+        </w:rPr>
+        <w:lastRenderedPageBreak/>
+        <w:t xml:space="preserve">In the same line of thinking, the discussion provides extended discussions on oxidative stress, yet the submission does not provide a single measure of oxidative stress. </w:t>
+      </w:r>
+    </w:p>
+    <w:p>
+      <w:pPr>
+        <w:rPr>
+          <w:b/>
+        </w:rPr>
+      </w:pPr>
+      <w:r>
+        <w:rPr>
+          <w:b/>
+        </w:rPr>
+        <w:t xml:space="preserve">Response: </w:t>
+      </w:r>
+      <w:r>
+        <w:rPr>
+          <w:b/>
+        </w:rPr>
+        <w:t>We agree with this reviewer and have extended our findings in the revised manuscript to include measurement of the expression of genes upregulated during periods of oxidative stress. The new figure appears earlier in this response letter.</w:t>
+      </w:r>
+    </w:p>
+    <w:p>
+      <w:pPr>
+        <w:rPr>
+          <w:color w:val="808080" w:themeColor="background1" w:themeShade="80"/>
+        </w:rPr>
+      </w:pPr>
+      <w:r>
+        <w:rPr>
+          <w:color w:val="808080" w:themeColor="background1" w:themeShade="80"/>
+        </w:rPr>
+        <w:t xml:space="preserve">Also, there is </w:t>
+      </w:r>
+      <w:proofErr w:type="gramStart"/>
+      <w:r>
+        <w:rPr>
+          <w:color w:val="808080" w:themeColor="background1" w:themeShade="80"/>
+        </w:rPr>
+        <w:t>a disconnect</w:t>
+      </w:r>
+      <w:proofErr w:type="gramEnd"/>
+      <w:r>
+        <w:rPr>
+          <w:color w:val="808080" w:themeColor="background1" w:themeShade="80"/>
+        </w:rPr>
+        <w:t xml:space="preserve"> between the </w:t>
       </w:r>
       <w:proofErr w:type="spellStart"/>
       <w:r>
         <w:rPr>
-          <w:b/>
-        </w:rPr>
-        <w:t>dL</w:t>
+          <w:color w:val="808080" w:themeColor="background1" w:themeShade="80"/>
+        </w:rPr>
+        <w:t>mtDNA</w:t>
       </w:r>
       <w:proofErr w:type="spellEnd"/>
       <w:r>
         <w:rPr>
-          <w:b/>
-        </w:rPr>
-        <w:t xml:space="preserve">. </w:t>
-      </w:r>
-    </w:p>
-    <w:p>
-      <w:pPr>
-        <w:rPr>
-          <w:color w:val="808080" w:themeColor="background1" w:themeShade="80"/>
-        </w:rPr>
-      </w:pPr>
-      <w:r>
-        <w:rPr>
-          <w:color w:val="808080" w:themeColor="background1" w:themeShade="80"/>
-        </w:rPr>
-        <w:t xml:space="preserve">What is the dose of EPFR compared to how much a human would be exposed to? </w:t>
-      </w:r>
-    </w:p>
-    <w:p>
-      <w:pPr>
-        <w:rPr>
-          <w:b/>
-          <w:color w:val="FF0000"/>
-        </w:rPr>
-      </w:pPr>
-      <w:r>
-        <w:rPr>
-          <w:b/>
-          <w:color w:val="FF0000"/>
-        </w:rPr>
-        <w:t>Steph/Sri to answer this</w:t>
-      </w:r>
-    </w:p>
-    <w:p/>
-    <w:p>
-      <w:r>
-        <w:t>Reviewer #3 (Comments to the Author (Required)):</w:t>
-      </w:r>
-    </w:p>
-    <w:p/>
-    <w:p>
-      <w:r>
-        <w:t xml:space="preserve">This is a very interesting article in which the investigators propose that in utero exposure to particulate matter (EPFR) will increase the risk of the offspring developing a form of metabolic disease. The manuscript is very well written and the overall presentation is strong. </w:t>
-      </w:r>
-    </w:p>
-    <w:p/>
-    <w:p>
-      <w:r>
-        <w:t xml:space="preserve">Although, the hypotheses are important the submission suffers from an incomplete assessment of mitochondria and lacks any attempt to provide a mechanism to explain the outcome. It is further challenging to determine if the effect of EPFR is a direct or a secondary effect on the skeletal muscle. Overall, the manuscript is largely dependent on mRNA and protein measures as a surrogate for functional measures, which significantly reduces the enthusiasm for the ideas that drive the submission. </w:t>
-      </w:r>
-    </w:p>
-    <w:p/>
-    <w:p>
-      <w:r>
-        <w:t xml:space="preserve">No functional data provided for the mitochondria (i.e. mitochondrial respiration). When considering the defined hypotheses it would seem these measures are necessary. </w:t>
-      </w:r>
-    </w:p>
-    <w:p/>
-    <w:p>
-      <w:r>
-        <w:t xml:space="preserve">In the same line of thinking, the discussion provides extended discussions on oxidative stress, yet the submission does not provide a single measure of oxidative stress. </w:t>
-      </w:r>
-    </w:p>
-    <w:p/>
-    <w:p>
-      <w:r>
-        <w:t xml:space="preserve">Also, there is </w:t>
-      </w:r>
-      <w:proofErr w:type="gramStart"/>
-      <w:r>
-        <w:t>a disconnect</w:t>
-      </w:r>
-      <w:proofErr w:type="gramEnd"/>
-      <w:r>
-        <w:t xml:space="preserve"> between the </w:t>
-      </w:r>
-      <w:proofErr w:type="spellStart"/>
-      <w:r>
-        <w:t>mtDNA</w:t>
-      </w:r>
-      <w:proofErr w:type="spellEnd"/>
-      <w:r>
+          <w:color w:val="808080" w:themeColor="background1" w:themeShade="80"/>
+        </w:rPr>
         <w:t xml:space="preserve"> results and the results obtained using the OXPHOS antibody with no clear explanation over why this may have occurred. Functional data or EM imaging likely would clear this up. </w:t>
       </w:r>
     </w:p>
-    <w:p/>
-    <w:p>
-      <w:r>
-        <w:lastRenderedPageBreak/>
+    <w:p>
+      <w:pPr>
+        <w:rPr>
+          <w:b/>
+        </w:rPr>
+      </w:pPr>
+      <w:r>
+        <w:rPr>
+          <w:b/>
+        </w:rPr>
+        <w:t>Response:</w:t>
+      </w:r>
+      <w:r>
+        <w:rPr>
+          <w:b/>
+        </w:rPr>
+        <w:t xml:space="preserve"> We have added to our discussion about this disconnect. Please see our earlier response justifying why we don’t think our paper suffers for </w:t>
+      </w:r>
+      <w:r>
+        <w:rPr>
+          <w:b/>
+        </w:rPr>
+        <w:t>lacking</w:t>
+      </w:r>
+      <w:r>
+        <w:rPr>
+          <w:b/>
+        </w:rPr>
+        <w:t xml:space="preserve"> more extensive functional measurements.</w:t>
+      </w:r>
+    </w:p>
+    <w:p>
+      <w:pPr>
+        <w:rPr>
+          <w:color w:val="808080" w:themeColor="background1" w:themeShade="80"/>
+        </w:rPr>
+      </w:pPr>
+      <w:r>
+        <w:rPr>
+          <w:color w:val="808080" w:themeColor="background1" w:themeShade="80"/>
+        </w:rPr>
         <w:t xml:space="preserve">Providing some sort of intervention that targets the skeletal muscle mitochondria to prevent the overall phenotype induced by the EPFR would significantly strengthen the study. </w:t>
       </w:r>
     </w:p>
-    <w:p/>
-    <w:p>
-      <w:r>
+    <w:p>
+      <w:pPr>
+        <w:rPr>
+          <w:b/>
+        </w:rPr>
+      </w:pPr>
+      <w:r>
+        <w:rPr>
+          <w:b/>
+        </w:rPr>
+        <w:t>Response:</w:t>
+      </w:r>
+      <w:r>
+        <w:rPr>
+          <w:b/>
+        </w:rPr>
+        <w:t xml:space="preserve"> </w:t>
+      </w:r>
+      <w:r>
+        <w:rPr>
+          <w:b/>
+        </w:rPr>
+        <w:t>We have a follow up study planned that tests our oxidative stress hypothesis</w:t>
+      </w:r>
+      <w:r>
+        <w:rPr>
+          <w:b/>
+        </w:rPr>
+        <w:t xml:space="preserve"> and aims to prevent the phenotype we report in this manuscript</w:t>
+      </w:r>
+      <w:r>
+        <w:rPr>
+          <w:b/>
+        </w:rPr>
+        <w:t xml:space="preserve">. This </w:t>
+      </w:r>
+      <w:r>
+        <w:rPr>
+          <w:b/>
+        </w:rPr>
+        <w:t xml:space="preserve">newer </w:t>
+      </w:r>
+      <w:r>
+        <w:rPr>
+          <w:b/>
+        </w:rPr>
+        <w:t xml:space="preserve">work, while </w:t>
+      </w:r>
+      <w:r>
+        <w:rPr>
+          <w:b/>
+        </w:rPr>
+        <w:t xml:space="preserve">closely </w:t>
+      </w:r>
+      <w:r>
+        <w:rPr>
+          <w:b/>
+        </w:rPr>
+        <w:t>related, is well beyond the scope of the current study</w:t>
+      </w:r>
+      <w:r>
+        <w:rPr>
+          <w:b/>
+        </w:rPr>
+        <w:t xml:space="preserve"> and is better served as an entirely separate report</w:t>
+      </w:r>
+      <w:r>
+        <w:rPr>
+          <w:b/>
+        </w:rPr>
+        <w:t>.</w:t>
+      </w:r>
+      <w:r>
+        <w:rPr>
+          <w:b/>
+        </w:rPr>
+        <w:t xml:space="preserve"> </w:t>
+      </w:r>
+      <w:r>
+        <w:rPr>
+          <w:b/>
+        </w:rPr>
+        <w:t xml:space="preserve"> </w:t>
+      </w:r>
+    </w:p>
+    <w:p>
+      <w:pPr>
+        <w:rPr>
+          <w:color w:val="808080" w:themeColor="background1" w:themeShade="80"/>
+        </w:rPr>
+      </w:pPr>
+      <w:r>
+        <w:rPr>
+          <w:color w:val="808080" w:themeColor="background1" w:themeShade="80"/>
+        </w:rPr>
         <w:t>Finally, the purpose of the idea was to determine if the animals develop a form of metabolic disease after the EPFR exposure. Thus the authors provided the animals with a HFD, however based on the way the data are presented it is challenging to determine if the HFD actually had an effect. Specifically, there is no attempt to determine if the mice develop any sort of glucose intolerance or insulin intolerance while on the HFD.</w:t>
       </w:r>
+    </w:p>
+    <w:p>
+      <w:pPr>
+        <w:rPr>
+          <w:b/>
+        </w:rPr>
+      </w:pPr>
+      <w:r>
+        <w:rPr>
+          <w:b/>
+        </w:rPr>
+        <w:t>Response:</w:t>
+      </w:r>
+      <w:r>
+        <w:rPr>
+          <w:b/>
+        </w:rPr>
+        <w:t xml:space="preserve"> Obesity is a form of metabolic disease. All our mice were exposed to a high fat diet to induce obesity and our intention was to assess whether acute </w:t>
+      </w:r>
+      <w:r>
+        <w:rPr>
+          <w:b/>
+          <w:i/>
+        </w:rPr>
+        <w:t>in utero</w:t>
+      </w:r>
+      <w:r>
+        <w:rPr>
+          <w:b/>
+        </w:rPr>
+        <w:t xml:space="preserve"> MCP230 exposure would worsen </w:t>
+      </w:r>
+      <w:r>
+        <w:rPr>
+          <w:b/>
+        </w:rPr>
+        <w:t xml:space="preserve">select features of </w:t>
+      </w:r>
+      <w:r>
+        <w:rPr>
+          <w:b/>
+        </w:rPr>
+        <w:t>the obesity phenotype.</w:t>
+      </w:r>
+      <w:r>
+        <w:rPr>
+          <w:b/>
+        </w:rPr>
+        <w:t xml:space="preserve"> As mentioned in an earlier response, we found that all groups of mice responded similarly to the HFD with regards to fasting glucose and insulin concentrations (and HOMA-IR). These levels, while not different between the groups, were (at least in our hands) elevated compared to non-obese mice of a similar age on a standard rodent chow diet. </w:t>
+      </w:r>
+      <w:r>
+        <w:rPr>
+          <w:b/>
+        </w:rPr>
+        <w:t xml:space="preserve">As all groups responded to the high fat diet similarly, we </w:t>
+      </w:r>
+      <w:r>
+        <w:rPr>
+          <w:b/>
+        </w:rPr>
+        <w:t>decided that it was unlikely that an insulin or glucose tolerance test would provide informat</w:t>
+      </w:r>
+      <w:r>
+        <w:rPr>
+          <w:b/>
+        </w:rPr>
+        <w:t xml:space="preserve">ion to the contrary and </w:t>
+      </w:r>
+      <w:r>
+        <w:rPr>
+          <w:b/>
+        </w:rPr>
+        <w:t xml:space="preserve">we opted not to perform these measurements in the current study. </w:t>
+      </w:r>
+      <w:r>
+        <w:rPr>
+          <w:b/>
+        </w:rPr>
+        <w:t>We maintain that their addition would not add any further value to our manuscript.</w:t>
+      </w:r>
+    </w:p>
+    <w:p>
+      <w:pPr>
+        <w:rPr>
+          <w:b/>
+        </w:rPr>
+      </w:pPr>
     </w:p>
     <w:sectPr>
       <w:pgSz w:w="12240" w:h="15840"/>

</xml_diff>